<commit_message>
-Elaboración e inicio del Glosario del sistema.
-Actualización del documento: Seguimiento Documentación.
</commit_message>
<xml_diff>
--- a/Manuales y Memoria/Glosario.docx
+++ b/Manuales y Memoria/Glosario.docx
@@ -410,16 +410,6 @@
                           <w:lang w:val="es-AR" w:eastAsia="en-US"/>
                         </w:rPr>
                         <w:br/>
-                      </w:r>
-                      <w:r>
-                        <w:rPr>
-                          <w:rFonts w:asciiTheme="minorHAnsi" w:eastAsiaTheme="minorHAnsi" w:hAnsiTheme="minorHAnsi" w:cstheme="minorBidi"/>
-                          <w:i/>
-                          <w:color w:val="548DD4"/>
-                          <w:sz w:val="22"/>
-                          <w:szCs w:val="21"/>
-                          <w:lang w:val="es-AR" w:eastAsia="en-US"/>
-                        </w:rPr>
                         <w:t xml:space="preserve">El </w:t>
                       </w:r>
                       <w:hyperlink r:id="rId11" w:tooltip="1" w:history="1">
@@ -686,7 +676,7 @@
               <w:noProof/>
               <w:sz w:val="22"/>
               <w:szCs w:val="22"/>
-              <w:lang w:eastAsia="es-ES"/>
+              <w:lang w:val="es-AR" w:eastAsia="es-AR"/>
             </w:rPr>
           </w:pPr>
           <w:r>
@@ -698,7 +688,7 @@
           <w:r>
             <w:fldChar w:fldCharType="separate"/>
           </w:r>
-          <w:hyperlink w:anchor="_Toc257628379" w:history="1">
+          <w:hyperlink w:anchor="_Toc49188474" w:history="1">
             <w:r>
               <w:rPr>
                 <w:rStyle w:val="Hipervnculo"/>
@@ -726,7 +716,7 @@
                 <w:noProof/>
                 <w:webHidden/>
               </w:rPr>
-              <w:instrText xml:space="preserve"> PAGEREF _Toc257628379 \h </w:instrText>
+              <w:instrText xml:space="preserve"> PAGEREF _Toc49188474 \h </w:instrText>
             </w:r>
             <w:r>
               <w:rPr>
@@ -746,7 +736,7 @@
                 <w:noProof/>
                 <w:webHidden/>
               </w:rPr>
-              <w:t>3</w:t>
+              <w:t>5</w:t>
             </w:r>
             <w:r>
               <w:rPr>
@@ -767,10 +757,10 @@
               <w:noProof/>
               <w:sz w:val="22"/>
               <w:szCs w:val="22"/>
-              <w:lang w:eastAsia="es-ES"/>
+              <w:lang w:val="es-AR" w:eastAsia="es-AR"/>
             </w:rPr>
           </w:pPr>
-          <w:hyperlink w:anchor="_Toc257628380" w:history="1">
+          <w:hyperlink w:anchor="_Toc49188475" w:history="1">
             <w:r>
               <w:rPr>
                 <w:rStyle w:val="Hipervnculo"/>
@@ -798,7 +788,7 @@
                 <w:noProof/>
                 <w:webHidden/>
               </w:rPr>
-              <w:instrText xml:space="preserve"> PAGEREF _Toc257628380 \h </w:instrText>
+              <w:instrText xml:space="preserve"> PAGEREF _Toc49188475 \h </w:instrText>
             </w:r>
             <w:r>
               <w:rPr>
@@ -818,7 +808,79 @@
                 <w:noProof/>
                 <w:webHidden/>
               </w:rPr>
-              <w:t>3</w:t>
+              <w:t>5</w:t>
+            </w:r>
+            <w:r>
+              <w:rPr>
+                <w:noProof/>
+                <w:webHidden/>
+              </w:rPr>
+              <w:fldChar w:fldCharType="end"/>
+            </w:r>
+          </w:hyperlink>
+        </w:p>
+        <w:p>
+          <w:pPr>
+            <w:pStyle w:val="TDC1"/>
+            <w:rPr>
+              <w:rFonts w:eastAsiaTheme="minorEastAsia"/>
+              <w:b w:val="0"/>
+              <w:bCs w:val="0"/>
+              <w:noProof/>
+              <w:sz w:val="22"/>
+              <w:szCs w:val="22"/>
+              <w:lang w:val="es-AR" w:eastAsia="es-AR"/>
+            </w:rPr>
+          </w:pPr>
+          <w:hyperlink w:anchor="_Toc49188476" w:history="1">
+            <w:r>
+              <w:rPr>
+                <w:rStyle w:val="Hipervnculo"/>
+                <w:rFonts w:eastAsia="DejaVu Sans"/>
+                <w:noProof/>
+              </w:rPr>
+              <w:t>Definiciones</w:t>
+            </w:r>
+            <w:r>
+              <w:rPr>
+                <w:noProof/>
+                <w:webHidden/>
+              </w:rPr>
+              <w:tab/>
+            </w:r>
+            <w:r>
+              <w:rPr>
+                <w:noProof/>
+                <w:webHidden/>
+              </w:rPr>
+              <w:fldChar w:fldCharType="begin"/>
+            </w:r>
+            <w:r>
+              <w:rPr>
+                <w:noProof/>
+                <w:webHidden/>
+              </w:rPr>
+              <w:instrText xml:space="preserve"> PAGEREF _Toc49188476 \h </w:instrText>
+            </w:r>
+            <w:r>
+              <w:rPr>
+                <w:noProof/>
+                <w:webHidden/>
+              </w:rPr>
+            </w:r>
+            <w:r>
+              <w:rPr>
+                <w:noProof/>
+                <w:webHidden/>
+              </w:rPr>
+              <w:fldChar w:fldCharType="separate"/>
+            </w:r>
+            <w:r>
+              <w:rPr>
+                <w:noProof/>
+                <w:webHidden/>
+              </w:rPr>
+              <w:t>5</w:t>
             </w:r>
             <w:r>
               <w:rPr>
@@ -839,17 +901,17 @@
               <w:noProof/>
               <w:sz w:val="22"/>
               <w:szCs w:val="22"/>
-              <w:lang w:eastAsia="es-ES"/>
+              <w:lang w:val="es-AR" w:eastAsia="es-AR"/>
             </w:rPr>
           </w:pPr>
-          <w:hyperlink w:anchor="_Toc257628381" w:history="1">
+          <w:hyperlink w:anchor="_Toc49188477" w:history="1">
             <w:r>
               <w:rPr>
                 <w:rStyle w:val="Hipervnculo"/>
                 <w:rFonts w:eastAsia="DejaVu Sans"/>
                 <w:noProof/>
               </w:rPr>
-              <w:t>Alcance</w:t>
+              <w:t>A</w:t>
             </w:r>
             <w:r>
               <w:rPr>
@@ -870,7 +932,7 @@
                 <w:noProof/>
                 <w:webHidden/>
               </w:rPr>
-              <w:instrText xml:space="preserve"> PAGEREF _Toc257628381 \h </w:instrText>
+              <w:instrText xml:space="preserve"> PAGEREF _Toc49188477 \h </w:instrText>
             </w:r>
             <w:r>
               <w:rPr>
@@ -890,7 +952,7 @@
                 <w:noProof/>
                 <w:webHidden/>
               </w:rPr>
-              <w:t>3</w:t>
+              <w:t>5</w:t>
             </w:r>
             <w:r>
               <w:rPr>
@@ -903,25 +965,22 @@
         </w:p>
         <w:p>
           <w:pPr>
-            <w:pStyle w:val="TDC1"/>
+            <w:pStyle w:val="TDC3"/>
             <w:rPr>
               <w:rFonts w:eastAsiaTheme="minorEastAsia"/>
-              <w:b w:val="0"/>
-              <w:bCs w:val="0"/>
               <w:noProof/>
               <w:sz w:val="22"/>
               <w:szCs w:val="22"/>
-              <w:lang w:eastAsia="es-ES"/>
+              <w:lang w:val="es-AR" w:eastAsia="es-AR"/>
             </w:rPr>
           </w:pPr>
-          <w:hyperlink w:anchor="_Toc257628382" w:history="1">
+          <w:hyperlink w:anchor="_Toc49188478" w:history="1">
             <w:r>
               <w:rPr>
                 <w:rStyle w:val="Hipervnculo"/>
-                <w:rFonts w:eastAsia="DejaVu Sans"/>
-                <w:noProof/>
-              </w:rPr>
-              <w:t>Definiciones</w:t>
+                <w:noProof/>
+              </w:rPr>
+              <w:t>AdeS</w:t>
             </w:r>
             <w:r>
               <w:rPr>
@@ -942,7 +1001,7 @@
                 <w:noProof/>
                 <w:webHidden/>
               </w:rPr>
-              <w:instrText xml:space="preserve"> PAGEREF _Toc257628382 \h </w:instrText>
+              <w:instrText xml:space="preserve"> PAGEREF _Toc49188478 \h </w:instrText>
             </w:r>
             <w:r>
               <w:rPr>
@@ -962,7 +1021,76 @@
                 <w:noProof/>
                 <w:webHidden/>
               </w:rPr>
-              <w:t>3</w:t>
+              <w:t>5</w:t>
+            </w:r>
+            <w:r>
+              <w:rPr>
+                <w:noProof/>
+                <w:webHidden/>
+              </w:rPr>
+              <w:fldChar w:fldCharType="end"/>
+            </w:r>
+          </w:hyperlink>
+        </w:p>
+        <w:p>
+          <w:pPr>
+            <w:pStyle w:val="TDC3"/>
+            <w:rPr>
+              <w:rFonts w:eastAsiaTheme="minorEastAsia"/>
+              <w:noProof/>
+              <w:sz w:val="22"/>
+              <w:szCs w:val="22"/>
+              <w:lang w:val="es-AR" w:eastAsia="es-AR"/>
+            </w:rPr>
+          </w:pPr>
+          <w:hyperlink w:anchor="_Toc49188479" w:history="1">
+            <w:r>
+              <w:rPr>
+                <w:rStyle w:val="Hipervnculo"/>
+                <w:noProof/>
+              </w:rPr>
+              <w:t>Asignatura</w:t>
+            </w:r>
+            <w:r>
+              <w:rPr>
+                <w:noProof/>
+                <w:webHidden/>
+              </w:rPr>
+              <w:tab/>
+            </w:r>
+            <w:r>
+              <w:rPr>
+                <w:noProof/>
+                <w:webHidden/>
+              </w:rPr>
+              <w:fldChar w:fldCharType="begin"/>
+            </w:r>
+            <w:r>
+              <w:rPr>
+                <w:noProof/>
+                <w:webHidden/>
+              </w:rPr>
+              <w:instrText xml:space="preserve"> PAGEREF _Toc49188479 \h </w:instrText>
+            </w:r>
+            <w:r>
+              <w:rPr>
+                <w:noProof/>
+                <w:webHidden/>
+              </w:rPr>
+            </w:r>
+            <w:r>
+              <w:rPr>
+                <w:noProof/>
+                <w:webHidden/>
+              </w:rPr>
+              <w:fldChar w:fldCharType="separate"/>
+            </w:r>
+            <w:r>
+              <w:rPr>
+                <w:noProof/>
+                <w:webHidden/>
+              </w:rPr>
+              <w:t>5</w:t>
             </w:r>
             <w:r>
               <w:rPr>
@@ -983,17 +1111,17 @@
               <w:noProof/>
               <w:sz w:val="22"/>
               <w:szCs w:val="22"/>
-              <w:lang w:eastAsia="es-ES"/>
+              <w:lang w:val="es-AR" w:eastAsia="es-AR"/>
             </w:rPr>
           </w:pPr>
-          <w:hyperlink w:anchor="_Toc257628383" w:history="1">
+          <w:hyperlink w:anchor="_Toc49188480" w:history="1">
             <w:r>
               <w:rPr>
                 <w:rStyle w:val="Hipervnculo"/>
                 <w:rFonts w:eastAsia="DejaVu Sans"/>
                 <w:noProof/>
               </w:rPr>
-              <w:t>&lt;Letra del Abecedario&gt;</w:t>
+              <w:t>C</w:t>
             </w:r>
             <w:r>
               <w:rPr>
@@ -1014,7 +1142,7 @@
                 <w:noProof/>
                 <w:webHidden/>
               </w:rPr>
-              <w:instrText xml:space="preserve"> PAGEREF _Toc257628383 \h </w:instrText>
+              <w:instrText xml:space="preserve"> PAGEREF _Toc49188480 \h </w:instrText>
             </w:r>
             <w:r>
               <w:rPr>
@@ -1034,7 +1162,7 @@
                 <w:noProof/>
                 <w:webHidden/>
               </w:rPr>
-              <w:t>3</w:t>
+              <w:t>5</w:t>
             </w:r>
             <w:r>
               <w:rPr>
@@ -1053,16 +1181,16 @@
               <w:noProof/>
               <w:sz w:val="22"/>
               <w:szCs w:val="22"/>
-              <w:lang w:eastAsia="es-ES"/>
+              <w:lang w:val="es-AR" w:eastAsia="es-AR"/>
             </w:rPr>
           </w:pPr>
-          <w:hyperlink w:anchor="_Toc257628384" w:history="1">
+          <w:hyperlink w:anchor="_Toc49188481" w:history="1">
             <w:r>
               <w:rPr>
                 <w:rStyle w:val="Hipervnculo"/>
                 <w:noProof/>
               </w:rPr>
-              <w:t>&lt;Término 1&gt;</w:t>
+              <w:t>Carrera</w:t>
             </w:r>
             <w:r>
               <w:rPr>
@@ -1083,7 +1211,7 @@
                 <w:noProof/>
                 <w:webHidden/>
               </w:rPr>
-              <w:instrText xml:space="preserve"> PAGEREF _Toc257628384 \h </w:instrText>
+              <w:instrText xml:space="preserve"> PAGEREF _Toc49188481 \h </w:instrText>
             </w:r>
             <w:r>
               <w:rPr>
@@ -1103,7 +1231,7 @@
                 <w:noProof/>
                 <w:webHidden/>
               </w:rPr>
-              <w:t>3</w:t>
+              <w:t>5</w:t>
             </w:r>
             <w:r>
               <w:rPr>
@@ -1122,16 +1250,16 @@
               <w:noProof/>
               <w:sz w:val="22"/>
               <w:szCs w:val="22"/>
-              <w:lang w:eastAsia="es-ES"/>
+              <w:lang w:val="es-AR" w:eastAsia="es-AR"/>
             </w:rPr>
           </w:pPr>
-          <w:hyperlink w:anchor="_Toc257628385" w:history="1">
+          <w:hyperlink w:anchor="_Toc49188482" w:history="1">
             <w:r>
               <w:rPr>
                 <w:rStyle w:val="Hipervnculo"/>
                 <w:noProof/>
               </w:rPr>
-              <w:t>&lt;Término n&gt;</w:t>
+              <w:t>Clase</w:t>
             </w:r>
             <w:r>
               <w:rPr>
@@ -1152,7 +1280,7 @@
                 <w:noProof/>
                 <w:webHidden/>
               </w:rPr>
-              <w:instrText xml:space="preserve"> PAGEREF _Toc257628385 \h </w:instrText>
+              <w:instrText xml:space="preserve"> PAGEREF _Toc49188482 \h </w:instrText>
             </w:r>
             <w:r>
               <w:rPr>
@@ -1172,7 +1300,2380 @@
                 <w:noProof/>
                 <w:webHidden/>
               </w:rPr>
-              <w:t>3</w:t>
+              <w:t>5</w:t>
+            </w:r>
+            <w:r>
+              <w:rPr>
+                <w:noProof/>
+                <w:webHidden/>
+              </w:rPr>
+              <w:fldChar w:fldCharType="end"/>
+            </w:r>
+          </w:hyperlink>
+        </w:p>
+        <w:p>
+          <w:pPr>
+            <w:pStyle w:val="TDC3"/>
+            <w:rPr>
+              <w:rFonts w:eastAsiaTheme="minorEastAsia"/>
+              <w:noProof/>
+              <w:sz w:val="22"/>
+              <w:szCs w:val="22"/>
+              <w:lang w:val="es-AR" w:eastAsia="es-AR"/>
+            </w:rPr>
+          </w:pPr>
+          <w:hyperlink w:anchor="_Toc49188483" w:history="1">
+            <w:r>
+              <w:rPr>
+                <w:rStyle w:val="Hipervnculo"/>
+                <w:noProof/>
+              </w:rPr>
+              <w:t>Comunidad Universitaria</w:t>
+            </w:r>
+            <w:r>
+              <w:rPr>
+                <w:noProof/>
+                <w:webHidden/>
+              </w:rPr>
+              <w:tab/>
+            </w:r>
+            <w:r>
+              <w:rPr>
+                <w:noProof/>
+                <w:webHidden/>
+              </w:rPr>
+              <w:fldChar w:fldCharType="begin"/>
+            </w:r>
+            <w:r>
+              <w:rPr>
+                <w:noProof/>
+                <w:webHidden/>
+              </w:rPr>
+              <w:instrText xml:space="preserve"> PAGEREF _Toc49188483 \h </w:instrText>
+            </w:r>
+            <w:r>
+              <w:rPr>
+                <w:noProof/>
+                <w:webHidden/>
+              </w:rPr>
+            </w:r>
+            <w:r>
+              <w:rPr>
+                <w:noProof/>
+                <w:webHidden/>
+              </w:rPr>
+              <w:fldChar w:fldCharType="separate"/>
+            </w:r>
+            <w:r>
+              <w:rPr>
+                <w:noProof/>
+                <w:webHidden/>
+              </w:rPr>
+              <w:t>6</w:t>
+            </w:r>
+            <w:r>
+              <w:rPr>
+                <w:noProof/>
+                <w:webHidden/>
+              </w:rPr>
+              <w:fldChar w:fldCharType="end"/>
+            </w:r>
+          </w:hyperlink>
+        </w:p>
+        <w:p>
+          <w:pPr>
+            <w:pStyle w:val="TDC3"/>
+            <w:rPr>
+              <w:rFonts w:eastAsiaTheme="minorEastAsia"/>
+              <w:noProof/>
+              <w:sz w:val="22"/>
+              <w:szCs w:val="22"/>
+              <w:lang w:val="es-AR" w:eastAsia="es-AR"/>
+            </w:rPr>
+          </w:pPr>
+          <w:hyperlink w:anchor="_Toc49188484" w:history="1">
+            <w:r>
+              <w:rPr>
+                <w:rStyle w:val="Hipervnculo"/>
+                <w:noProof/>
+              </w:rPr>
+              <w:t>Correo Electrónico Institucional</w:t>
+            </w:r>
+            <w:r>
+              <w:rPr>
+                <w:noProof/>
+                <w:webHidden/>
+              </w:rPr>
+              <w:tab/>
+            </w:r>
+            <w:r>
+              <w:rPr>
+                <w:noProof/>
+                <w:webHidden/>
+              </w:rPr>
+              <w:fldChar w:fldCharType="begin"/>
+            </w:r>
+            <w:r>
+              <w:rPr>
+                <w:noProof/>
+                <w:webHidden/>
+              </w:rPr>
+              <w:instrText xml:space="preserve"> PAGEREF _Toc49188484 \h </w:instrText>
+            </w:r>
+            <w:r>
+              <w:rPr>
+                <w:noProof/>
+                <w:webHidden/>
+              </w:rPr>
+            </w:r>
+            <w:r>
+              <w:rPr>
+                <w:noProof/>
+                <w:webHidden/>
+              </w:rPr>
+              <w:fldChar w:fldCharType="separate"/>
+            </w:r>
+            <w:r>
+              <w:rPr>
+                <w:noProof/>
+                <w:webHidden/>
+              </w:rPr>
+              <w:t>6</w:t>
+            </w:r>
+            <w:r>
+              <w:rPr>
+                <w:noProof/>
+                <w:webHidden/>
+              </w:rPr>
+              <w:fldChar w:fldCharType="end"/>
+            </w:r>
+          </w:hyperlink>
+        </w:p>
+        <w:p>
+          <w:pPr>
+            <w:pStyle w:val="TDC3"/>
+            <w:rPr>
+              <w:rFonts w:eastAsiaTheme="minorEastAsia"/>
+              <w:noProof/>
+              <w:sz w:val="22"/>
+              <w:szCs w:val="22"/>
+              <w:lang w:val="es-AR" w:eastAsia="es-AR"/>
+            </w:rPr>
+          </w:pPr>
+          <w:hyperlink w:anchor="_Toc49188485" w:history="1">
+            <w:r>
+              <w:rPr>
+                <w:rStyle w:val="Hipervnculo"/>
+                <w:noProof/>
+              </w:rPr>
+              <w:t>Cuadro de Diálogo</w:t>
+            </w:r>
+            <w:r>
+              <w:rPr>
+                <w:noProof/>
+                <w:webHidden/>
+              </w:rPr>
+              <w:tab/>
+            </w:r>
+            <w:r>
+              <w:rPr>
+                <w:noProof/>
+                <w:webHidden/>
+              </w:rPr>
+              <w:fldChar w:fldCharType="begin"/>
+            </w:r>
+            <w:r>
+              <w:rPr>
+                <w:noProof/>
+                <w:webHidden/>
+              </w:rPr>
+              <w:instrText xml:space="preserve"> PAGEREF _Toc49188485 \h </w:instrText>
+            </w:r>
+            <w:r>
+              <w:rPr>
+                <w:noProof/>
+                <w:webHidden/>
+              </w:rPr>
+            </w:r>
+            <w:r>
+              <w:rPr>
+                <w:noProof/>
+                <w:webHidden/>
+              </w:rPr>
+              <w:fldChar w:fldCharType="separate"/>
+            </w:r>
+            <w:r>
+              <w:rPr>
+                <w:noProof/>
+                <w:webHidden/>
+              </w:rPr>
+              <w:t>6</w:t>
+            </w:r>
+            <w:r>
+              <w:rPr>
+                <w:noProof/>
+                <w:webHidden/>
+              </w:rPr>
+              <w:fldChar w:fldCharType="end"/>
+            </w:r>
+          </w:hyperlink>
+        </w:p>
+        <w:p>
+          <w:pPr>
+            <w:pStyle w:val="TDC2"/>
+            <w:rPr>
+              <w:rFonts w:eastAsiaTheme="minorEastAsia"/>
+              <w:i w:val="0"/>
+              <w:iCs w:val="0"/>
+              <w:noProof/>
+              <w:sz w:val="22"/>
+              <w:szCs w:val="22"/>
+              <w:lang w:val="es-AR" w:eastAsia="es-AR"/>
+            </w:rPr>
+          </w:pPr>
+          <w:hyperlink w:anchor="_Toc49188486" w:history="1">
+            <w:r>
+              <w:rPr>
+                <w:rStyle w:val="Hipervnculo"/>
+                <w:noProof/>
+              </w:rPr>
+              <w:t>E</w:t>
+            </w:r>
+            <w:r>
+              <w:rPr>
+                <w:noProof/>
+                <w:webHidden/>
+              </w:rPr>
+              <w:tab/>
+            </w:r>
+            <w:r>
+              <w:rPr>
+                <w:noProof/>
+                <w:webHidden/>
+              </w:rPr>
+              <w:fldChar w:fldCharType="begin"/>
+            </w:r>
+            <w:r>
+              <w:rPr>
+                <w:noProof/>
+                <w:webHidden/>
+              </w:rPr>
+              <w:instrText xml:space="preserve"> PAGEREF _Toc49188486 \h </w:instrText>
+            </w:r>
+            <w:r>
+              <w:rPr>
+                <w:noProof/>
+                <w:webHidden/>
+              </w:rPr>
+            </w:r>
+            <w:r>
+              <w:rPr>
+                <w:noProof/>
+                <w:webHidden/>
+              </w:rPr>
+              <w:fldChar w:fldCharType="separate"/>
+            </w:r>
+            <w:r>
+              <w:rPr>
+                <w:noProof/>
+                <w:webHidden/>
+              </w:rPr>
+              <w:t>6</w:t>
+            </w:r>
+            <w:r>
+              <w:rPr>
+                <w:noProof/>
+                <w:webHidden/>
+              </w:rPr>
+              <w:fldChar w:fldCharType="end"/>
+            </w:r>
+          </w:hyperlink>
+        </w:p>
+        <w:p>
+          <w:pPr>
+            <w:pStyle w:val="TDC3"/>
+            <w:rPr>
+              <w:rFonts w:eastAsiaTheme="minorEastAsia"/>
+              <w:noProof/>
+              <w:sz w:val="22"/>
+              <w:szCs w:val="22"/>
+              <w:lang w:val="es-AR" w:eastAsia="es-AR"/>
+            </w:rPr>
+          </w:pPr>
+          <w:hyperlink w:anchor="_Toc49188487" w:history="1">
+            <w:r>
+              <w:rPr>
+                <w:rStyle w:val="Hipervnculo"/>
+                <w:noProof/>
+              </w:rPr>
+              <w:t>Equipo de Cátedra</w:t>
+            </w:r>
+            <w:r>
+              <w:rPr>
+                <w:noProof/>
+                <w:webHidden/>
+              </w:rPr>
+              <w:tab/>
+            </w:r>
+            <w:r>
+              <w:rPr>
+                <w:noProof/>
+                <w:webHidden/>
+              </w:rPr>
+              <w:fldChar w:fldCharType="begin"/>
+            </w:r>
+            <w:r>
+              <w:rPr>
+                <w:noProof/>
+                <w:webHidden/>
+              </w:rPr>
+              <w:instrText xml:space="preserve"> PAGEREF _Toc49188487 \h </w:instrText>
+            </w:r>
+            <w:r>
+              <w:rPr>
+                <w:noProof/>
+                <w:webHidden/>
+              </w:rPr>
+            </w:r>
+            <w:r>
+              <w:rPr>
+                <w:noProof/>
+                <w:webHidden/>
+              </w:rPr>
+              <w:fldChar w:fldCharType="separate"/>
+            </w:r>
+            <w:r>
+              <w:rPr>
+                <w:noProof/>
+                <w:webHidden/>
+              </w:rPr>
+              <w:t>6</w:t>
+            </w:r>
+            <w:r>
+              <w:rPr>
+                <w:noProof/>
+                <w:webHidden/>
+              </w:rPr>
+              <w:fldChar w:fldCharType="end"/>
+            </w:r>
+          </w:hyperlink>
+        </w:p>
+        <w:p>
+          <w:pPr>
+            <w:pStyle w:val="TDC2"/>
+            <w:rPr>
+              <w:rFonts w:eastAsiaTheme="minorEastAsia"/>
+              <w:i w:val="0"/>
+              <w:iCs w:val="0"/>
+              <w:noProof/>
+              <w:sz w:val="22"/>
+              <w:szCs w:val="22"/>
+              <w:lang w:val="es-AR" w:eastAsia="es-AR"/>
+            </w:rPr>
+          </w:pPr>
+          <w:hyperlink w:anchor="_Toc49188488" w:history="1">
+            <w:r>
+              <w:rPr>
+                <w:rStyle w:val="Hipervnculo"/>
+                <w:noProof/>
+              </w:rPr>
+              <w:t>F</w:t>
+            </w:r>
+            <w:r>
+              <w:rPr>
+                <w:noProof/>
+                <w:webHidden/>
+              </w:rPr>
+              <w:tab/>
+            </w:r>
+            <w:r>
+              <w:rPr>
+                <w:noProof/>
+                <w:webHidden/>
+              </w:rPr>
+              <w:fldChar w:fldCharType="begin"/>
+            </w:r>
+            <w:r>
+              <w:rPr>
+                <w:noProof/>
+                <w:webHidden/>
+              </w:rPr>
+              <w:instrText xml:space="preserve"> PAGEREF _Toc49188488 \h </w:instrText>
+            </w:r>
+            <w:r>
+              <w:rPr>
+                <w:noProof/>
+                <w:webHidden/>
+              </w:rPr>
+            </w:r>
+            <w:r>
+              <w:rPr>
+                <w:noProof/>
+                <w:webHidden/>
+              </w:rPr>
+              <w:fldChar w:fldCharType="separate"/>
+            </w:r>
+            <w:r>
+              <w:rPr>
+                <w:noProof/>
+                <w:webHidden/>
+              </w:rPr>
+              <w:t>6</w:t>
+            </w:r>
+            <w:r>
+              <w:rPr>
+                <w:noProof/>
+                <w:webHidden/>
+              </w:rPr>
+              <w:fldChar w:fldCharType="end"/>
+            </w:r>
+          </w:hyperlink>
+        </w:p>
+        <w:p>
+          <w:pPr>
+            <w:pStyle w:val="TDC3"/>
+            <w:rPr>
+              <w:rFonts w:eastAsiaTheme="minorEastAsia"/>
+              <w:noProof/>
+              <w:sz w:val="22"/>
+              <w:szCs w:val="22"/>
+              <w:lang w:val="es-AR" w:eastAsia="es-AR"/>
+            </w:rPr>
+          </w:pPr>
+          <w:hyperlink w:anchor="_Toc49188489" w:history="1">
+            <w:r>
+              <w:rPr>
+                <w:rStyle w:val="Hipervnculo"/>
+                <w:noProof/>
+              </w:rPr>
+              <w:t>Formulario</w:t>
+            </w:r>
+            <w:r>
+              <w:rPr>
+                <w:noProof/>
+                <w:webHidden/>
+              </w:rPr>
+              <w:tab/>
+            </w:r>
+            <w:r>
+              <w:rPr>
+                <w:noProof/>
+                <w:webHidden/>
+              </w:rPr>
+              <w:fldChar w:fldCharType="begin"/>
+            </w:r>
+            <w:r>
+              <w:rPr>
+                <w:noProof/>
+                <w:webHidden/>
+              </w:rPr>
+              <w:instrText xml:space="preserve"> PAGEREF _Toc49188489 \h </w:instrText>
+            </w:r>
+            <w:r>
+              <w:rPr>
+                <w:noProof/>
+                <w:webHidden/>
+              </w:rPr>
+            </w:r>
+            <w:r>
+              <w:rPr>
+                <w:noProof/>
+                <w:webHidden/>
+              </w:rPr>
+              <w:fldChar w:fldCharType="separate"/>
+            </w:r>
+            <w:r>
+              <w:rPr>
+                <w:noProof/>
+                <w:webHidden/>
+              </w:rPr>
+              <w:t>6</w:t>
+            </w:r>
+            <w:r>
+              <w:rPr>
+                <w:noProof/>
+                <w:webHidden/>
+              </w:rPr>
+              <w:fldChar w:fldCharType="end"/>
+            </w:r>
+          </w:hyperlink>
+        </w:p>
+        <w:p>
+          <w:pPr>
+            <w:pStyle w:val="TDC2"/>
+            <w:rPr>
+              <w:rFonts w:eastAsiaTheme="minorEastAsia"/>
+              <w:i w:val="0"/>
+              <w:iCs w:val="0"/>
+              <w:noProof/>
+              <w:sz w:val="22"/>
+              <w:szCs w:val="22"/>
+              <w:lang w:val="es-AR" w:eastAsia="es-AR"/>
+            </w:rPr>
+          </w:pPr>
+          <w:hyperlink w:anchor="_Toc49188490" w:history="1">
+            <w:r>
+              <w:rPr>
+                <w:rStyle w:val="Hipervnculo"/>
+                <w:noProof/>
+              </w:rPr>
+              <w:t>I</w:t>
+            </w:r>
+            <w:r>
+              <w:rPr>
+                <w:noProof/>
+                <w:webHidden/>
+              </w:rPr>
+              <w:tab/>
+            </w:r>
+            <w:r>
+              <w:rPr>
+                <w:noProof/>
+                <w:webHidden/>
+              </w:rPr>
+              <w:fldChar w:fldCharType="begin"/>
+            </w:r>
+            <w:r>
+              <w:rPr>
+                <w:noProof/>
+                <w:webHidden/>
+              </w:rPr>
+              <w:instrText xml:space="preserve"> PAGEREF _Toc49188490 \h </w:instrText>
+            </w:r>
+            <w:r>
+              <w:rPr>
+                <w:noProof/>
+                <w:webHidden/>
+              </w:rPr>
+            </w:r>
+            <w:r>
+              <w:rPr>
+                <w:noProof/>
+                <w:webHidden/>
+              </w:rPr>
+              <w:fldChar w:fldCharType="separate"/>
+            </w:r>
+            <w:r>
+              <w:rPr>
+                <w:noProof/>
+                <w:webHidden/>
+              </w:rPr>
+              <w:t>6</w:t>
+            </w:r>
+            <w:r>
+              <w:rPr>
+                <w:noProof/>
+                <w:webHidden/>
+              </w:rPr>
+              <w:fldChar w:fldCharType="end"/>
+            </w:r>
+          </w:hyperlink>
+        </w:p>
+        <w:p>
+          <w:pPr>
+            <w:pStyle w:val="TDC3"/>
+            <w:rPr>
+              <w:rFonts w:eastAsiaTheme="minorEastAsia"/>
+              <w:noProof/>
+              <w:sz w:val="22"/>
+              <w:szCs w:val="22"/>
+              <w:lang w:val="es-AR" w:eastAsia="es-AR"/>
+            </w:rPr>
+          </w:pPr>
+          <w:hyperlink w:anchor="_Toc49188491" w:history="1">
+            <w:r>
+              <w:rPr>
+                <w:rStyle w:val="Hipervnculo"/>
+                <w:noProof/>
+              </w:rPr>
+              <w:t>Informe Gerencial</w:t>
+            </w:r>
+            <w:r>
+              <w:rPr>
+                <w:noProof/>
+                <w:webHidden/>
+              </w:rPr>
+              <w:tab/>
+            </w:r>
+            <w:r>
+              <w:rPr>
+                <w:noProof/>
+                <w:webHidden/>
+              </w:rPr>
+              <w:fldChar w:fldCharType="begin"/>
+            </w:r>
+            <w:r>
+              <w:rPr>
+                <w:noProof/>
+                <w:webHidden/>
+              </w:rPr>
+              <w:instrText xml:space="preserve"> PAGEREF _Toc49188491 \h </w:instrText>
+            </w:r>
+            <w:r>
+              <w:rPr>
+                <w:noProof/>
+                <w:webHidden/>
+              </w:rPr>
+            </w:r>
+            <w:r>
+              <w:rPr>
+                <w:noProof/>
+                <w:webHidden/>
+              </w:rPr>
+              <w:fldChar w:fldCharType="separate"/>
+            </w:r>
+            <w:r>
+              <w:rPr>
+                <w:noProof/>
+                <w:webHidden/>
+              </w:rPr>
+              <w:t>6</w:t>
+            </w:r>
+            <w:r>
+              <w:rPr>
+                <w:noProof/>
+                <w:webHidden/>
+              </w:rPr>
+              <w:fldChar w:fldCharType="end"/>
+            </w:r>
+          </w:hyperlink>
+        </w:p>
+        <w:p>
+          <w:pPr>
+            <w:pStyle w:val="TDC2"/>
+            <w:rPr>
+              <w:rFonts w:eastAsiaTheme="minorEastAsia"/>
+              <w:i w:val="0"/>
+              <w:iCs w:val="0"/>
+              <w:noProof/>
+              <w:sz w:val="22"/>
+              <w:szCs w:val="22"/>
+              <w:lang w:val="es-AR" w:eastAsia="es-AR"/>
+            </w:rPr>
+          </w:pPr>
+          <w:hyperlink w:anchor="_Toc49188492" w:history="1">
+            <w:r>
+              <w:rPr>
+                <w:rStyle w:val="Hipervnculo"/>
+                <w:noProof/>
+              </w:rPr>
+              <w:t>M</w:t>
+            </w:r>
+            <w:r>
+              <w:rPr>
+                <w:noProof/>
+                <w:webHidden/>
+              </w:rPr>
+              <w:tab/>
+            </w:r>
+            <w:r>
+              <w:rPr>
+                <w:noProof/>
+                <w:webHidden/>
+              </w:rPr>
+              <w:fldChar w:fldCharType="begin"/>
+            </w:r>
+            <w:r>
+              <w:rPr>
+                <w:noProof/>
+                <w:webHidden/>
+              </w:rPr>
+              <w:instrText xml:space="preserve"> PAGEREF _Toc49188492 \h </w:instrText>
+            </w:r>
+            <w:r>
+              <w:rPr>
+                <w:noProof/>
+                <w:webHidden/>
+              </w:rPr>
+            </w:r>
+            <w:r>
+              <w:rPr>
+                <w:noProof/>
+                <w:webHidden/>
+              </w:rPr>
+              <w:fldChar w:fldCharType="separate"/>
+            </w:r>
+            <w:r>
+              <w:rPr>
+                <w:noProof/>
+                <w:webHidden/>
+              </w:rPr>
+              <w:t>7</w:t>
+            </w:r>
+            <w:r>
+              <w:rPr>
+                <w:noProof/>
+                <w:webHidden/>
+              </w:rPr>
+              <w:fldChar w:fldCharType="end"/>
+            </w:r>
+          </w:hyperlink>
+        </w:p>
+        <w:p>
+          <w:pPr>
+            <w:pStyle w:val="TDC3"/>
+            <w:rPr>
+              <w:rFonts w:eastAsiaTheme="minorEastAsia"/>
+              <w:noProof/>
+              <w:sz w:val="22"/>
+              <w:szCs w:val="22"/>
+              <w:lang w:val="es-AR" w:eastAsia="es-AR"/>
+            </w:rPr>
+          </w:pPr>
+          <w:hyperlink w:anchor="_Toc49188493" w:history="1">
+            <w:r>
+              <w:rPr>
+                <w:rStyle w:val="Hipervnculo"/>
+                <w:noProof/>
+              </w:rPr>
+              <w:t>Megabyte (Mb)</w:t>
+            </w:r>
+            <w:r>
+              <w:rPr>
+                <w:noProof/>
+                <w:webHidden/>
+              </w:rPr>
+              <w:tab/>
+            </w:r>
+            <w:r>
+              <w:rPr>
+                <w:noProof/>
+                <w:webHidden/>
+              </w:rPr>
+              <w:fldChar w:fldCharType="begin"/>
+            </w:r>
+            <w:r>
+              <w:rPr>
+                <w:noProof/>
+                <w:webHidden/>
+              </w:rPr>
+              <w:instrText xml:space="preserve"> PAGEREF _Toc49188493 \h </w:instrText>
+            </w:r>
+            <w:r>
+              <w:rPr>
+                <w:noProof/>
+                <w:webHidden/>
+              </w:rPr>
+            </w:r>
+            <w:r>
+              <w:rPr>
+                <w:noProof/>
+                <w:webHidden/>
+              </w:rPr>
+              <w:fldChar w:fldCharType="separate"/>
+            </w:r>
+            <w:r>
+              <w:rPr>
+                <w:noProof/>
+                <w:webHidden/>
+              </w:rPr>
+              <w:t>7</w:t>
+            </w:r>
+            <w:r>
+              <w:rPr>
+                <w:noProof/>
+                <w:webHidden/>
+              </w:rPr>
+              <w:fldChar w:fldCharType="end"/>
+            </w:r>
+          </w:hyperlink>
+        </w:p>
+        <w:p>
+          <w:pPr>
+            <w:pStyle w:val="TDC2"/>
+            <w:rPr>
+              <w:rFonts w:eastAsiaTheme="minorEastAsia"/>
+              <w:i w:val="0"/>
+              <w:iCs w:val="0"/>
+              <w:noProof/>
+              <w:sz w:val="22"/>
+              <w:szCs w:val="22"/>
+              <w:lang w:val="es-AR" w:eastAsia="es-AR"/>
+            </w:rPr>
+          </w:pPr>
+          <w:hyperlink w:anchor="_Toc49188494" w:history="1">
+            <w:r>
+              <w:rPr>
+                <w:rStyle w:val="Hipervnculo"/>
+                <w:rFonts w:eastAsia="DejaVu Sans"/>
+                <w:noProof/>
+              </w:rPr>
+              <w:t>N</w:t>
+            </w:r>
+            <w:r>
+              <w:rPr>
+                <w:noProof/>
+                <w:webHidden/>
+              </w:rPr>
+              <w:tab/>
+            </w:r>
+            <w:r>
+              <w:rPr>
+                <w:noProof/>
+                <w:webHidden/>
+              </w:rPr>
+              <w:fldChar w:fldCharType="begin"/>
+            </w:r>
+            <w:r>
+              <w:rPr>
+                <w:noProof/>
+                <w:webHidden/>
+              </w:rPr>
+              <w:instrText xml:space="preserve"> PAGEREF _Toc49188494 \h </w:instrText>
+            </w:r>
+            <w:r>
+              <w:rPr>
+                <w:noProof/>
+                <w:webHidden/>
+              </w:rPr>
+            </w:r>
+            <w:r>
+              <w:rPr>
+                <w:noProof/>
+                <w:webHidden/>
+              </w:rPr>
+              <w:fldChar w:fldCharType="separate"/>
+            </w:r>
+            <w:r>
+              <w:rPr>
+                <w:noProof/>
+                <w:webHidden/>
+              </w:rPr>
+              <w:t>7</w:t>
+            </w:r>
+            <w:r>
+              <w:rPr>
+                <w:noProof/>
+                <w:webHidden/>
+              </w:rPr>
+              <w:fldChar w:fldCharType="end"/>
+            </w:r>
+          </w:hyperlink>
+        </w:p>
+        <w:p>
+          <w:pPr>
+            <w:pStyle w:val="TDC3"/>
+            <w:rPr>
+              <w:rFonts w:eastAsiaTheme="minorEastAsia"/>
+              <w:noProof/>
+              <w:sz w:val="22"/>
+              <w:szCs w:val="22"/>
+              <w:lang w:val="es-AR" w:eastAsia="es-AR"/>
+            </w:rPr>
+          </w:pPr>
+          <w:hyperlink w:anchor="_Toc49188495" w:history="1">
+            <w:r>
+              <w:rPr>
+                <w:rStyle w:val="Hipervnculo"/>
+                <w:rFonts w:eastAsia="DejaVu Sans"/>
+                <w:noProof/>
+              </w:rPr>
+              <w:t>Notificación</w:t>
+            </w:r>
+            <w:r>
+              <w:rPr>
+                <w:noProof/>
+                <w:webHidden/>
+              </w:rPr>
+              <w:tab/>
+            </w:r>
+            <w:r>
+              <w:rPr>
+                <w:noProof/>
+                <w:webHidden/>
+              </w:rPr>
+              <w:fldChar w:fldCharType="begin"/>
+            </w:r>
+            <w:r>
+              <w:rPr>
+                <w:noProof/>
+                <w:webHidden/>
+              </w:rPr>
+              <w:instrText xml:space="preserve"> PAGEREF _Toc49188495 \h </w:instrText>
+            </w:r>
+            <w:r>
+              <w:rPr>
+                <w:noProof/>
+                <w:webHidden/>
+              </w:rPr>
+            </w:r>
+            <w:r>
+              <w:rPr>
+                <w:noProof/>
+                <w:webHidden/>
+              </w:rPr>
+              <w:fldChar w:fldCharType="separate"/>
+            </w:r>
+            <w:r>
+              <w:rPr>
+                <w:noProof/>
+                <w:webHidden/>
+              </w:rPr>
+              <w:t>7</w:t>
+            </w:r>
+            <w:r>
+              <w:rPr>
+                <w:noProof/>
+                <w:webHidden/>
+              </w:rPr>
+              <w:fldChar w:fldCharType="end"/>
+            </w:r>
+          </w:hyperlink>
+        </w:p>
+        <w:p>
+          <w:pPr>
+            <w:pStyle w:val="TDC2"/>
+            <w:rPr>
+              <w:rFonts w:eastAsiaTheme="minorEastAsia"/>
+              <w:i w:val="0"/>
+              <w:iCs w:val="0"/>
+              <w:noProof/>
+              <w:sz w:val="22"/>
+              <w:szCs w:val="22"/>
+              <w:lang w:val="es-AR" w:eastAsia="es-AR"/>
+            </w:rPr>
+          </w:pPr>
+          <w:hyperlink w:anchor="_Toc49188496" w:history="1">
+            <w:r>
+              <w:rPr>
+                <w:rStyle w:val="Hipervnculo"/>
+                <w:rFonts w:eastAsia="DejaVu Sans"/>
+                <w:noProof/>
+              </w:rPr>
+              <w:t>O</w:t>
+            </w:r>
+            <w:r>
+              <w:rPr>
+                <w:noProof/>
+                <w:webHidden/>
+              </w:rPr>
+              <w:tab/>
+            </w:r>
+            <w:r>
+              <w:rPr>
+                <w:noProof/>
+                <w:webHidden/>
+              </w:rPr>
+              <w:fldChar w:fldCharType="begin"/>
+            </w:r>
+            <w:r>
+              <w:rPr>
+                <w:noProof/>
+                <w:webHidden/>
+              </w:rPr>
+              <w:instrText xml:space="preserve"> PAGEREF _Toc49188496 \h </w:instrText>
+            </w:r>
+            <w:r>
+              <w:rPr>
+                <w:noProof/>
+                <w:webHidden/>
+              </w:rPr>
+            </w:r>
+            <w:r>
+              <w:rPr>
+                <w:noProof/>
+                <w:webHidden/>
+              </w:rPr>
+              <w:fldChar w:fldCharType="separate"/>
+            </w:r>
+            <w:r>
+              <w:rPr>
+                <w:noProof/>
+                <w:webHidden/>
+              </w:rPr>
+              <w:t>7</w:t>
+            </w:r>
+            <w:r>
+              <w:rPr>
+                <w:noProof/>
+                <w:webHidden/>
+              </w:rPr>
+              <w:fldChar w:fldCharType="end"/>
+            </w:r>
+          </w:hyperlink>
+        </w:p>
+        <w:p>
+          <w:pPr>
+            <w:pStyle w:val="TDC3"/>
+            <w:rPr>
+              <w:rFonts w:eastAsiaTheme="minorEastAsia"/>
+              <w:noProof/>
+              <w:sz w:val="22"/>
+              <w:szCs w:val="22"/>
+              <w:lang w:val="es-AR" w:eastAsia="es-AR"/>
+            </w:rPr>
+          </w:pPr>
+          <w:hyperlink w:anchor="_Toc49188497" w:history="1">
+            <w:r>
+              <w:rPr>
+                <w:rStyle w:val="Hipervnculo"/>
+                <w:noProof/>
+              </w:rPr>
+              <w:t>Objeto</w:t>
+            </w:r>
+            <w:r>
+              <w:rPr>
+                <w:noProof/>
+                <w:webHidden/>
+              </w:rPr>
+              <w:tab/>
+            </w:r>
+            <w:r>
+              <w:rPr>
+                <w:noProof/>
+                <w:webHidden/>
+              </w:rPr>
+              <w:fldChar w:fldCharType="begin"/>
+            </w:r>
+            <w:r>
+              <w:rPr>
+                <w:noProof/>
+                <w:webHidden/>
+              </w:rPr>
+              <w:instrText xml:space="preserve"> PAGEREF _Toc49188497 \h </w:instrText>
+            </w:r>
+            <w:r>
+              <w:rPr>
+                <w:noProof/>
+                <w:webHidden/>
+              </w:rPr>
+            </w:r>
+            <w:r>
+              <w:rPr>
+                <w:noProof/>
+                <w:webHidden/>
+              </w:rPr>
+              <w:fldChar w:fldCharType="separate"/>
+            </w:r>
+            <w:r>
+              <w:rPr>
+                <w:noProof/>
+                <w:webHidden/>
+              </w:rPr>
+              <w:t>7</w:t>
+            </w:r>
+            <w:r>
+              <w:rPr>
+                <w:noProof/>
+                <w:webHidden/>
+              </w:rPr>
+              <w:fldChar w:fldCharType="end"/>
+            </w:r>
+          </w:hyperlink>
+        </w:p>
+        <w:p>
+          <w:pPr>
+            <w:pStyle w:val="TDC2"/>
+            <w:rPr>
+              <w:rFonts w:eastAsiaTheme="minorEastAsia"/>
+              <w:i w:val="0"/>
+              <w:iCs w:val="0"/>
+              <w:noProof/>
+              <w:sz w:val="22"/>
+              <w:szCs w:val="22"/>
+              <w:lang w:val="es-AR" w:eastAsia="es-AR"/>
+            </w:rPr>
+          </w:pPr>
+          <w:hyperlink w:anchor="_Toc49188498" w:history="1">
+            <w:r>
+              <w:rPr>
+                <w:rStyle w:val="Hipervnculo"/>
+                <w:rFonts w:eastAsia="DejaVu Sans"/>
+                <w:noProof/>
+              </w:rPr>
+              <w:t>P</w:t>
+            </w:r>
+            <w:r>
+              <w:rPr>
+                <w:noProof/>
+                <w:webHidden/>
+              </w:rPr>
+              <w:tab/>
+            </w:r>
+            <w:r>
+              <w:rPr>
+                <w:noProof/>
+                <w:webHidden/>
+              </w:rPr>
+              <w:fldChar w:fldCharType="begin"/>
+            </w:r>
+            <w:r>
+              <w:rPr>
+                <w:noProof/>
+                <w:webHidden/>
+              </w:rPr>
+              <w:instrText xml:space="preserve"> PAGEREF _Toc49188498 \h </w:instrText>
+            </w:r>
+            <w:r>
+              <w:rPr>
+                <w:noProof/>
+                <w:webHidden/>
+              </w:rPr>
+            </w:r>
+            <w:r>
+              <w:rPr>
+                <w:noProof/>
+                <w:webHidden/>
+              </w:rPr>
+              <w:fldChar w:fldCharType="separate"/>
+            </w:r>
+            <w:r>
+              <w:rPr>
+                <w:noProof/>
+                <w:webHidden/>
+              </w:rPr>
+              <w:t>7</w:t>
+            </w:r>
+            <w:r>
+              <w:rPr>
+                <w:noProof/>
+                <w:webHidden/>
+              </w:rPr>
+              <w:fldChar w:fldCharType="end"/>
+            </w:r>
+          </w:hyperlink>
+        </w:p>
+        <w:p>
+          <w:pPr>
+            <w:pStyle w:val="TDC3"/>
+            <w:rPr>
+              <w:rFonts w:eastAsiaTheme="minorEastAsia"/>
+              <w:noProof/>
+              <w:sz w:val="22"/>
+              <w:szCs w:val="22"/>
+              <w:lang w:val="es-AR" w:eastAsia="es-AR"/>
+            </w:rPr>
+          </w:pPr>
+          <w:hyperlink w:anchor="_Toc49188499" w:history="1">
+            <w:r>
+              <w:rPr>
+                <w:rStyle w:val="Hipervnculo"/>
+                <w:noProof/>
+              </w:rPr>
+              <w:t>Programa Disponible</w:t>
+            </w:r>
+            <w:r>
+              <w:rPr>
+                <w:noProof/>
+                <w:webHidden/>
+              </w:rPr>
+              <w:tab/>
+            </w:r>
+            <w:r>
+              <w:rPr>
+                <w:noProof/>
+                <w:webHidden/>
+              </w:rPr>
+              <w:fldChar w:fldCharType="begin"/>
+            </w:r>
+            <w:r>
+              <w:rPr>
+                <w:noProof/>
+                <w:webHidden/>
+              </w:rPr>
+              <w:instrText xml:space="preserve"> PAGEREF _Toc49188499 \h </w:instrText>
+            </w:r>
+            <w:r>
+              <w:rPr>
+                <w:noProof/>
+                <w:webHidden/>
+              </w:rPr>
+            </w:r>
+            <w:r>
+              <w:rPr>
+                <w:noProof/>
+                <w:webHidden/>
+              </w:rPr>
+              <w:fldChar w:fldCharType="separate"/>
+            </w:r>
+            <w:r>
+              <w:rPr>
+                <w:noProof/>
+                <w:webHidden/>
+              </w:rPr>
+              <w:t>7</w:t>
+            </w:r>
+            <w:r>
+              <w:rPr>
+                <w:noProof/>
+                <w:webHidden/>
+              </w:rPr>
+              <w:fldChar w:fldCharType="end"/>
+            </w:r>
+          </w:hyperlink>
+        </w:p>
+        <w:p>
+          <w:pPr>
+            <w:pStyle w:val="TDC3"/>
+            <w:rPr>
+              <w:rFonts w:eastAsiaTheme="minorEastAsia"/>
+              <w:noProof/>
+              <w:sz w:val="22"/>
+              <w:szCs w:val="22"/>
+              <w:lang w:val="es-AR" w:eastAsia="es-AR"/>
+            </w:rPr>
+          </w:pPr>
+          <w:hyperlink w:anchor="_Toc49188500" w:history="1">
+            <w:r>
+              <w:rPr>
+                <w:rStyle w:val="Hipervnculo"/>
+                <w:noProof/>
+              </w:rPr>
+              <w:t>Programa No Disponible</w:t>
+            </w:r>
+            <w:r>
+              <w:rPr>
+                <w:noProof/>
+                <w:webHidden/>
+              </w:rPr>
+              <w:tab/>
+            </w:r>
+            <w:r>
+              <w:rPr>
+                <w:noProof/>
+                <w:webHidden/>
+              </w:rPr>
+              <w:fldChar w:fldCharType="begin"/>
+            </w:r>
+            <w:r>
+              <w:rPr>
+                <w:noProof/>
+                <w:webHidden/>
+              </w:rPr>
+              <w:instrText xml:space="preserve"> PAGEREF _Toc49188500 \h </w:instrText>
+            </w:r>
+            <w:r>
+              <w:rPr>
+                <w:noProof/>
+                <w:webHidden/>
+              </w:rPr>
+            </w:r>
+            <w:r>
+              <w:rPr>
+                <w:noProof/>
+                <w:webHidden/>
+              </w:rPr>
+              <w:fldChar w:fldCharType="separate"/>
+            </w:r>
+            <w:r>
+              <w:rPr>
+                <w:noProof/>
+                <w:webHidden/>
+              </w:rPr>
+              <w:t>7</w:t>
+            </w:r>
+            <w:r>
+              <w:rPr>
+                <w:noProof/>
+                <w:webHidden/>
+              </w:rPr>
+              <w:fldChar w:fldCharType="end"/>
+            </w:r>
+          </w:hyperlink>
+        </w:p>
+        <w:p>
+          <w:pPr>
+            <w:pStyle w:val="TDC3"/>
+            <w:rPr>
+              <w:rFonts w:eastAsiaTheme="minorEastAsia"/>
+              <w:noProof/>
+              <w:sz w:val="22"/>
+              <w:szCs w:val="22"/>
+              <w:lang w:val="es-AR" w:eastAsia="es-AR"/>
+            </w:rPr>
+          </w:pPr>
+          <w:hyperlink w:anchor="_Toc49188501" w:history="1">
+            <w:r>
+              <w:rPr>
+                <w:rStyle w:val="Hipervnculo"/>
+                <w:noProof/>
+              </w:rPr>
+              <w:t>Plan Disponible</w:t>
+            </w:r>
+            <w:r>
+              <w:rPr>
+                <w:noProof/>
+                <w:webHidden/>
+              </w:rPr>
+              <w:tab/>
+            </w:r>
+            <w:r>
+              <w:rPr>
+                <w:noProof/>
+                <w:webHidden/>
+              </w:rPr>
+              <w:fldChar w:fldCharType="begin"/>
+            </w:r>
+            <w:r>
+              <w:rPr>
+                <w:noProof/>
+                <w:webHidden/>
+              </w:rPr>
+              <w:instrText xml:space="preserve"> PAGEREF _Toc49188501 \h </w:instrText>
+            </w:r>
+            <w:r>
+              <w:rPr>
+                <w:noProof/>
+                <w:webHidden/>
+              </w:rPr>
+            </w:r>
+            <w:r>
+              <w:rPr>
+                <w:noProof/>
+                <w:webHidden/>
+              </w:rPr>
+              <w:fldChar w:fldCharType="separate"/>
+            </w:r>
+            <w:r>
+              <w:rPr>
+                <w:noProof/>
+                <w:webHidden/>
+              </w:rPr>
+              <w:t>7</w:t>
+            </w:r>
+            <w:r>
+              <w:rPr>
+                <w:noProof/>
+                <w:webHidden/>
+              </w:rPr>
+              <w:fldChar w:fldCharType="end"/>
+            </w:r>
+          </w:hyperlink>
+        </w:p>
+        <w:p>
+          <w:pPr>
+            <w:pStyle w:val="TDC3"/>
+            <w:rPr>
+              <w:rFonts w:eastAsiaTheme="minorEastAsia"/>
+              <w:noProof/>
+              <w:sz w:val="22"/>
+              <w:szCs w:val="22"/>
+              <w:lang w:val="es-AR" w:eastAsia="es-AR"/>
+            </w:rPr>
+          </w:pPr>
+          <w:hyperlink w:anchor="_Toc49188502" w:history="1">
+            <w:r>
+              <w:rPr>
+                <w:rStyle w:val="Hipervnculo"/>
+                <w:noProof/>
+              </w:rPr>
+              <w:t>Plan No Disponible</w:t>
+            </w:r>
+            <w:r>
+              <w:rPr>
+                <w:noProof/>
+                <w:webHidden/>
+              </w:rPr>
+              <w:tab/>
+            </w:r>
+            <w:r>
+              <w:rPr>
+                <w:noProof/>
+                <w:webHidden/>
+              </w:rPr>
+              <w:fldChar w:fldCharType="begin"/>
+            </w:r>
+            <w:r>
+              <w:rPr>
+                <w:noProof/>
+                <w:webHidden/>
+              </w:rPr>
+              <w:instrText xml:space="preserve"> PAGEREF _Toc49188502 \h </w:instrText>
+            </w:r>
+            <w:r>
+              <w:rPr>
+                <w:noProof/>
+                <w:webHidden/>
+              </w:rPr>
+            </w:r>
+            <w:r>
+              <w:rPr>
+                <w:noProof/>
+                <w:webHidden/>
+              </w:rPr>
+              <w:fldChar w:fldCharType="separate"/>
+            </w:r>
+            <w:r>
+              <w:rPr>
+                <w:noProof/>
+                <w:webHidden/>
+              </w:rPr>
+              <w:t>8</w:t>
+            </w:r>
+            <w:r>
+              <w:rPr>
+                <w:noProof/>
+                <w:webHidden/>
+              </w:rPr>
+              <w:fldChar w:fldCharType="end"/>
+            </w:r>
+          </w:hyperlink>
+        </w:p>
+        <w:p>
+          <w:pPr>
+            <w:pStyle w:val="TDC3"/>
+            <w:rPr>
+              <w:rFonts w:eastAsiaTheme="minorEastAsia"/>
+              <w:noProof/>
+              <w:sz w:val="22"/>
+              <w:szCs w:val="22"/>
+              <w:lang w:val="es-AR" w:eastAsia="es-AR"/>
+            </w:rPr>
+          </w:pPr>
+          <w:hyperlink w:anchor="_Toc49188503" w:history="1">
+            <w:r>
+              <w:rPr>
+                <w:rStyle w:val="Hipervnculo"/>
+                <w:noProof/>
+              </w:rPr>
+              <w:t>Programa Aprobado</w:t>
+            </w:r>
+            <w:r>
+              <w:rPr>
+                <w:noProof/>
+                <w:webHidden/>
+              </w:rPr>
+              <w:tab/>
+            </w:r>
+            <w:r>
+              <w:rPr>
+                <w:noProof/>
+                <w:webHidden/>
+              </w:rPr>
+              <w:fldChar w:fldCharType="begin"/>
+            </w:r>
+            <w:r>
+              <w:rPr>
+                <w:noProof/>
+                <w:webHidden/>
+              </w:rPr>
+              <w:instrText xml:space="preserve"> PAGEREF _Toc49188503 \h </w:instrText>
+            </w:r>
+            <w:r>
+              <w:rPr>
+                <w:noProof/>
+                <w:webHidden/>
+              </w:rPr>
+            </w:r>
+            <w:r>
+              <w:rPr>
+                <w:noProof/>
+                <w:webHidden/>
+              </w:rPr>
+              <w:fldChar w:fldCharType="separate"/>
+            </w:r>
+            <w:r>
+              <w:rPr>
+                <w:noProof/>
+                <w:webHidden/>
+              </w:rPr>
+              <w:t>8</w:t>
+            </w:r>
+            <w:r>
+              <w:rPr>
+                <w:noProof/>
+                <w:webHidden/>
+              </w:rPr>
+              <w:fldChar w:fldCharType="end"/>
+            </w:r>
+          </w:hyperlink>
+        </w:p>
+        <w:p>
+          <w:pPr>
+            <w:pStyle w:val="TDC3"/>
+            <w:rPr>
+              <w:rFonts w:eastAsiaTheme="minorEastAsia"/>
+              <w:noProof/>
+              <w:sz w:val="22"/>
+              <w:szCs w:val="22"/>
+              <w:lang w:val="es-AR" w:eastAsia="es-AR"/>
+            </w:rPr>
+          </w:pPr>
+          <w:hyperlink w:anchor="_Toc49188504" w:history="1">
+            <w:r>
+              <w:rPr>
+                <w:rStyle w:val="Hipervnculo"/>
+                <w:noProof/>
+              </w:rPr>
+              <w:t>Programa Desaprobado</w:t>
+            </w:r>
+            <w:r>
+              <w:rPr>
+                <w:noProof/>
+                <w:webHidden/>
+              </w:rPr>
+              <w:tab/>
+            </w:r>
+            <w:r>
+              <w:rPr>
+                <w:noProof/>
+                <w:webHidden/>
+              </w:rPr>
+              <w:fldChar w:fldCharType="begin"/>
+            </w:r>
+            <w:r>
+              <w:rPr>
+                <w:noProof/>
+                <w:webHidden/>
+              </w:rPr>
+              <w:instrText xml:space="preserve"> PAGEREF _Toc49188504 \h </w:instrText>
+            </w:r>
+            <w:r>
+              <w:rPr>
+                <w:noProof/>
+                <w:webHidden/>
+              </w:rPr>
+            </w:r>
+            <w:r>
+              <w:rPr>
+                <w:noProof/>
+                <w:webHidden/>
+              </w:rPr>
+              <w:fldChar w:fldCharType="separate"/>
+            </w:r>
+            <w:r>
+              <w:rPr>
+                <w:noProof/>
+                <w:webHidden/>
+              </w:rPr>
+              <w:t>8</w:t>
+            </w:r>
+            <w:r>
+              <w:rPr>
+                <w:noProof/>
+                <w:webHidden/>
+              </w:rPr>
+              <w:fldChar w:fldCharType="end"/>
+            </w:r>
+          </w:hyperlink>
+        </w:p>
+        <w:p>
+          <w:pPr>
+            <w:pStyle w:val="TDC3"/>
+            <w:rPr>
+              <w:rFonts w:eastAsiaTheme="minorEastAsia"/>
+              <w:noProof/>
+              <w:sz w:val="22"/>
+              <w:szCs w:val="22"/>
+              <w:lang w:val="es-AR" w:eastAsia="es-AR"/>
+            </w:rPr>
+          </w:pPr>
+          <w:hyperlink w:anchor="_Toc49188505" w:history="1">
+            <w:r>
+              <w:rPr>
+                <w:rStyle w:val="Hipervnculo"/>
+                <w:noProof/>
+              </w:rPr>
+              <w:t>Programa</w:t>
+            </w:r>
+            <w:r>
+              <w:rPr>
+                <w:noProof/>
+                <w:webHidden/>
+              </w:rPr>
+              <w:tab/>
+            </w:r>
+            <w:r>
+              <w:rPr>
+                <w:noProof/>
+                <w:webHidden/>
+              </w:rPr>
+              <w:fldChar w:fldCharType="begin"/>
+            </w:r>
+            <w:r>
+              <w:rPr>
+                <w:noProof/>
+                <w:webHidden/>
+              </w:rPr>
+              <w:instrText xml:space="preserve"> PAGEREF _Toc49188505 \h </w:instrText>
+            </w:r>
+            <w:r>
+              <w:rPr>
+                <w:noProof/>
+                <w:webHidden/>
+              </w:rPr>
+            </w:r>
+            <w:r>
+              <w:rPr>
+                <w:noProof/>
+                <w:webHidden/>
+              </w:rPr>
+              <w:fldChar w:fldCharType="separate"/>
+            </w:r>
+            <w:r>
+              <w:rPr>
+                <w:noProof/>
+                <w:webHidden/>
+              </w:rPr>
+              <w:t>8</w:t>
+            </w:r>
+            <w:r>
+              <w:rPr>
+                <w:noProof/>
+                <w:webHidden/>
+              </w:rPr>
+              <w:fldChar w:fldCharType="end"/>
+            </w:r>
+          </w:hyperlink>
+        </w:p>
+        <w:p>
+          <w:pPr>
+            <w:pStyle w:val="TDC3"/>
+            <w:rPr>
+              <w:rFonts w:eastAsiaTheme="minorEastAsia"/>
+              <w:noProof/>
+              <w:sz w:val="22"/>
+              <w:szCs w:val="22"/>
+              <w:lang w:val="es-AR" w:eastAsia="es-AR"/>
+            </w:rPr>
+          </w:pPr>
+          <w:hyperlink w:anchor="_Toc49188506" w:history="1">
+            <w:r>
+              <w:rPr>
+                <w:rStyle w:val="Hipervnculo"/>
+                <w:noProof/>
+              </w:rPr>
+              <w:t>Plan de Estudios</w:t>
+            </w:r>
+            <w:r>
+              <w:rPr>
+                <w:noProof/>
+                <w:webHidden/>
+              </w:rPr>
+              <w:tab/>
+            </w:r>
+            <w:r>
+              <w:rPr>
+                <w:noProof/>
+                <w:webHidden/>
+              </w:rPr>
+              <w:fldChar w:fldCharType="begin"/>
+            </w:r>
+            <w:r>
+              <w:rPr>
+                <w:noProof/>
+                <w:webHidden/>
+              </w:rPr>
+              <w:instrText xml:space="preserve"> PAGEREF _Toc49188506 \h </w:instrText>
+            </w:r>
+            <w:r>
+              <w:rPr>
+                <w:noProof/>
+                <w:webHidden/>
+              </w:rPr>
+            </w:r>
+            <w:r>
+              <w:rPr>
+                <w:noProof/>
+                <w:webHidden/>
+              </w:rPr>
+              <w:fldChar w:fldCharType="separate"/>
+            </w:r>
+            <w:r>
+              <w:rPr>
+                <w:noProof/>
+                <w:webHidden/>
+              </w:rPr>
+              <w:t>8</w:t>
+            </w:r>
+            <w:r>
+              <w:rPr>
+                <w:noProof/>
+                <w:webHidden/>
+              </w:rPr>
+              <w:fldChar w:fldCharType="end"/>
+            </w:r>
+          </w:hyperlink>
+        </w:p>
+        <w:p>
+          <w:pPr>
+            <w:pStyle w:val="TDC3"/>
+            <w:rPr>
+              <w:rFonts w:eastAsiaTheme="minorEastAsia"/>
+              <w:noProof/>
+              <w:sz w:val="22"/>
+              <w:szCs w:val="22"/>
+              <w:lang w:val="es-AR" w:eastAsia="es-AR"/>
+            </w:rPr>
+          </w:pPr>
+          <w:hyperlink w:anchor="_Toc49188507" w:history="1">
+            <w:r>
+              <w:rPr>
+                <w:rStyle w:val="Hipervnculo"/>
+                <w:noProof/>
+              </w:rPr>
+              <w:t>Pdf</w:t>
+            </w:r>
+            <w:r>
+              <w:rPr>
+                <w:noProof/>
+                <w:webHidden/>
+              </w:rPr>
+              <w:tab/>
+            </w:r>
+            <w:r>
+              <w:rPr>
+                <w:noProof/>
+                <w:webHidden/>
+              </w:rPr>
+              <w:fldChar w:fldCharType="begin"/>
+            </w:r>
+            <w:r>
+              <w:rPr>
+                <w:noProof/>
+                <w:webHidden/>
+              </w:rPr>
+              <w:instrText xml:space="preserve"> PAGEREF _Toc49188507 \h </w:instrText>
+            </w:r>
+            <w:r>
+              <w:rPr>
+                <w:noProof/>
+                <w:webHidden/>
+              </w:rPr>
+            </w:r>
+            <w:r>
+              <w:rPr>
+                <w:noProof/>
+                <w:webHidden/>
+              </w:rPr>
+              <w:fldChar w:fldCharType="separate"/>
+            </w:r>
+            <w:r>
+              <w:rPr>
+                <w:noProof/>
+                <w:webHidden/>
+              </w:rPr>
+              <w:t>8</w:t>
+            </w:r>
+            <w:r>
+              <w:rPr>
+                <w:noProof/>
+                <w:webHidden/>
+              </w:rPr>
+              <w:fldChar w:fldCharType="end"/>
+            </w:r>
+          </w:hyperlink>
+        </w:p>
+        <w:p>
+          <w:pPr>
+            <w:pStyle w:val="TDC2"/>
+            <w:rPr>
+              <w:rFonts w:eastAsiaTheme="minorEastAsia"/>
+              <w:i w:val="0"/>
+              <w:iCs w:val="0"/>
+              <w:noProof/>
+              <w:sz w:val="22"/>
+              <w:szCs w:val="22"/>
+              <w:lang w:val="es-AR" w:eastAsia="es-AR"/>
+            </w:rPr>
+          </w:pPr>
+          <w:hyperlink w:anchor="_Toc49188508" w:history="1">
+            <w:r>
+              <w:rPr>
+                <w:rStyle w:val="Hipervnculo"/>
+                <w:rFonts w:eastAsia="DejaVu Sans"/>
+                <w:noProof/>
+              </w:rPr>
+              <w:t>R</w:t>
+            </w:r>
+            <w:r>
+              <w:rPr>
+                <w:noProof/>
+                <w:webHidden/>
+              </w:rPr>
+              <w:tab/>
+            </w:r>
+            <w:r>
+              <w:rPr>
+                <w:noProof/>
+                <w:webHidden/>
+              </w:rPr>
+              <w:fldChar w:fldCharType="begin"/>
+            </w:r>
+            <w:r>
+              <w:rPr>
+                <w:noProof/>
+                <w:webHidden/>
+              </w:rPr>
+              <w:instrText xml:space="preserve"> PAGEREF _Toc49188508 \h </w:instrText>
+            </w:r>
+            <w:r>
+              <w:rPr>
+                <w:noProof/>
+                <w:webHidden/>
+              </w:rPr>
+            </w:r>
+            <w:r>
+              <w:rPr>
+                <w:noProof/>
+                <w:webHidden/>
+              </w:rPr>
+              <w:fldChar w:fldCharType="separate"/>
+            </w:r>
+            <w:r>
+              <w:rPr>
+                <w:noProof/>
+                <w:webHidden/>
+              </w:rPr>
+              <w:t>8</w:t>
+            </w:r>
+            <w:r>
+              <w:rPr>
+                <w:noProof/>
+                <w:webHidden/>
+              </w:rPr>
+              <w:fldChar w:fldCharType="end"/>
+            </w:r>
+          </w:hyperlink>
+        </w:p>
+        <w:p>
+          <w:pPr>
+            <w:pStyle w:val="TDC3"/>
+            <w:rPr>
+              <w:rFonts w:eastAsiaTheme="minorEastAsia"/>
+              <w:noProof/>
+              <w:sz w:val="22"/>
+              <w:szCs w:val="22"/>
+              <w:lang w:val="es-AR" w:eastAsia="es-AR"/>
+            </w:rPr>
+          </w:pPr>
+          <w:hyperlink w:anchor="_Toc49188509" w:history="1">
+            <w:r>
+              <w:rPr>
+                <w:rStyle w:val="Hipervnculo"/>
+                <w:noProof/>
+              </w:rPr>
+              <w:t>Revisión</w:t>
+            </w:r>
+            <w:r>
+              <w:rPr>
+                <w:noProof/>
+                <w:webHidden/>
+              </w:rPr>
+              <w:tab/>
+            </w:r>
+            <w:r>
+              <w:rPr>
+                <w:noProof/>
+                <w:webHidden/>
+              </w:rPr>
+              <w:fldChar w:fldCharType="begin"/>
+            </w:r>
+            <w:r>
+              <w:rPr>
+                <w:noProof/>
+                <w:webHidden/>
+              </w:rPr>
+              <w:instrText xml:space="preserve"> PAGEREF _Toc49188509 \h </w:instrText>
+            </w:r>
+            <w:r>
+              <w:rPr>
+                <w:noProof/>
+                <w:webHidden/>
+              </w:rPr>
+            </w:r>
+            <w:r>
+              <w:rPr>
+                <w:noProof/>
+                <w:webHidden/>
+              </w:rPr>
+              <w:fldChar w:fldCharType="separate"/>
+            </w:r>
+            <w:r>
+              <w:rPr>
+                <w:noProof/>
+                <w:webHidden/>
+              </w:rPr>
+              <w:t>8</w:t>
+            </w:r>
+            <w:r>
+              <w:rPr>
+                <w:noProof/>
+                <w:webHidden/>
+              </w:rPr>
+              <w:fldChar w:fldCharType="end"/>
+            </w:r>
+          </w:hyperlink>
+        </w:p>
+        <w:p>
+          <w:pPr>
+            <w:pStyle w:val="TDC2"/>
+            <w:rPr>
+              <w:rFonts w:eastAsiaTheme="minorEastAsia"/>
+              <w:i w:val="0"/>
+              <w:iCs w:val="0"/>
+              <w:noProof/>
+              <w:sz w:val="22"/>
+              <w:szCs w:val="22"/>
+              <w:lang w:val="es-AR" w:eastAsia="es-AR"/>
+            </w:rPr>
+          </w:pPr>
+          <w:hyperlink w:anchor="_Toc49188510" w:history="1">
+            <w:r>
+              <w:rPr>
+                <w:rStyle w:val="Hipervnculo"/>
+                <w:rFonts w:eastAsia="DejaVu Sans"/>
+                <w:noProof/>
+              </w:rPr>
+              <w:t>S</w:t>
+            </w:r>
+            <w:r>
+              <w:rPr>
+                <w:noProof/>
+                <w:webHidden/>
+              </w:rPr>
+              <w:tab/>
+            </w:r>
+            <w:r>
+              <w:rPr>
+                <w:noProof/>
+                <w:webHidden/>
+              </w:rPr>
+              <w:fldChar w:fldCharType="begin"/>
+            </w:r>
+            <w:r>
+              <w:rPr>
+                <w:noProof/>
+                <w:webHidden/>
+              </w:rPr>
+              <w:instrText xml:space="preserve"> PAGEREF _Toc49188510 \h </w:instrText>
+            </w:r>
+            <w:r>
+              <w:rPr>
+                <w:noProof/>
+                <w:webHidden/>
+              </w:rPr>
+            </w:r>
+            <w:r>
+              <w:rPr>
+                <w:noProof/>
+                <w:webHidden/>
+              </w:rPr>
+              <w:fldChar w:fldCharType="separate"/>
+            </w:r>
+            <w:r>
+              <w:rPr>
+                <w:noProof/>
+                <w:webHidden/>
+              </w:rPr>
+              <w:t>9</w:t>
+            </w:r>
+            <w:r>
+              <w:rPr>
+                <w:noProof/>
+                <w:webHidden/>
+              </w:rPr>
+              <w:fldChar w:fldCharType="end"/>
+            </w:r>
+          </w:hyperlink>
+        </w:p>
+        <w:p>
+          <w:pPr>
+            <w:pStyle w:val="TDC3"/>
+            <w:rPr>
+              <w:rFonts w:eastAsiaTheme="minorEastAsia"/>
+              <w:noProof/>
+              <w:sz w:val="22"/>
+              <w:szCs w:val="22"/>
+              <w:lang w:val="es-AR" w:eastAsia="es-AR"/>
+            </w:rPr>
+          </w:pPr>
+          <w:hyperlink w:anchor="_Toc49188511" w:history="1">
+            <w:r>
+              <w:rPr>
+                <w:rStyle w:val="Hipervnculo"/>
+                <w:noProof/>
+              </w:rPr>
+              <w:t>SQA</w:t>
+            </w:r>
+            <w:r>
+              <w:rPr>
+                <w:noProof/>
+                <w:webHidden/>
+              </w:rPr>
+              <w:tab/>
+            </w:r>
+            <w:r>
+              <w:rPr>
+                <w:noProof/>
+                <w:webHidden/>
+              </w:rPr>
+              <w:fldChar w:fldCharType="begin"/>
+            </w:r>
+            <w:r>
+              <w:rPr>
+                <w:noProof/>
+                <w:webHidden/>
+              </w:rPr>
+              <w:instrText xml:space="preserve"> PAGEREF _Toc49188511 \h </w:instrText>
+            </w:r>
+            <w:r>
+              <w:rPr>
+                <w:noProof/>
+                <w:webHidden/>
+              </w:rPr>
+            </w:r>
+            <w:r>
+              <w:rPr>
+                <w:noProof/>
+                <w:webHidden/>
+              </w:rPr>
+              <w:fldChar w:fldCharType="separate"/>
+            </w:r>
+            <w:r>
+              <w:rPr>
+                <w:noProof/>
+                <w:webHidden/>
+              </w:rPr>
+              <w:t>9</w:t>
+            </w:r>
+            <w:r>
+              <w:rPr>
+                <w:noProof/>
+                <w:webHidden/>
+              </w:rPr>
+              <w:fldChar w:fldCharType="end"/>
+            </w:r>
+          </w:hyperlink>
+        </w:p>
+        <w:p>
+          <w:pPr>
+            <w:pStyle w:val="TDC2"/>
+            <w:rPr>
+              <w:rFonts w:eastAsiaTheme="minorEastAsia"/>
+              <w:i w:val="0"/>
+              <w:iCs w:val="0"/>
+              <w:noProof/>
+              <w:sz w:val="22"/>
+              <w:szCs w:val="22"/>
+              <w:lang w:val="es-AR" w:eastAsia="es-AR"/>
+            </w:rPr>
+          </w:pPr>
+          <w:hyperlink w:anchor="_Toc49188512" w:history="1">
+            <w:r>
+              <w:rPr>
+                <w:rStyle w:val="Hipervnculo"/>
+                <w:rFonts w:eastAsia="DejaVu Sans"/>
+                <w:noProof/>
+              </w:rPr>
+              <w:t>U</w:t>
+            </w:r>
+            <w:r>
+              <w:rPr>
+                <w:noProof/>
+                <w:webHidden/>
+              </w:rPr>
+              <w:tab/>
+            </w:r>
+            <w:r>
+              <w:rPr>
+                <w:noProof/>
+                <w:webHidden/>
+              </w:rPr>
+              <w:fldChar w:fldCharType="begin"/>
+            </w:r>
+            <w:r>
+              <w:rPr>
+                <w:noProof/>
+                <w:webHidden/>
+              </w:rPr>
+              <w:instrText xml:space="preserve"> PAGEREF _Toc49188512 \h </w:instrText>
+            </w:r>
+            <w:r>
+              <w:rPr>
+                <w:noProof/>
+                <w:webHidden/>
+              </w:rPr>
+            </w:r>
+            <w:r>
+              <w:rPr>
+                <w:noProof/>
+                <w:webHidden/>
+              </w:rPr>
+              <w:fldChar w:fldCharType="separate"/>
+            </w:r>
+            <w:r>
+              <w:rPr>
+                <w:noProof/>
+                <w:webHidden/>
+              </w:rPr>
+              <w:t>9</w:t>
+            </w:r>
+            <w:r>
+              <w:rPr>
+                <w:noProof/>
+                <w:webHidden/>
+              </w:rPr>
+              <w:fldChar w:fldCharType="end"/>
+            </w:r>
+          </w:hyperlink>
+        </w:p>
+        <w:p>
+          <w:pPr>
+            <w:pStyle w:val="TDC3"/>
+            <w:rPr>
+              <w:rFonts w:eastAsiaTheme="minorEastAsia"/>
+              <w:noProof/>
+              <w:sz w:val="22"/>
+              <w:szCs w:val="22"/>
+              <w:lang w:val="es-AR" w:eastAsia="es-AR"/>
+            </w:rPr>
+          </w:pPr>
+          <w:hyperlink w:anchor="_Toc49188513" w:history="1">
+            <w:r>
+              <w:rPr>
+                <w:rStyle w:val="Hipervnculo"/>
+                <w:noProof/>
+              </w:rPr>
+              <w:t>UARG</w:t>
+            </w:r>
+            <w:r>
+              <w:rPr>
+                <w:noProof/>
+                <w:webHidden/>
+              </w:rPr>
+              <w:tab/>
+            </w:r>
+            <w:r>
+              <w:rPr>
+                <w:noProof/>
+                <w:webHidden/>
+              </w:rPr>
+              <w:fldChar w:fldCharType="begin"/>
+            </w:r>
+            <w:r>
+              <w:rPr>
+                <w:noProof/>
+                <w:webHidden/>
+              </w:rPr>
+              <w:instrText xml:space="preserve"> PAGEREF _Toc49188513 \h </w:instrText>
+            </w:r>
+            <w:r>
+              <w:rPr>
+                <w:noProof/>
+                <w:webHidden/>
+              </w:rPr>
+            </w:r>
+            <w:r>
+              <w:rPr>
+                <w:noProof/>
+                <w:webHidden/>
+              </w:rPr>
+              <w:fldChar w:fldCharType="separate"/>
+            </w:r>
+            <w:r>
+              <w:rPr>
+                <w:noProof/>
+                <w:webHidden/>
+              </w:rPr>
+              <w:t>9</w:t>
+            </w:r>
+            <w:r>
+              <w:rPr>
+                <w:noProof/>
+                <w:webHidden/>
+              </w:rPr>
+              <w:fldChar w:fldCharType="end"/>
+            </w:r>
+          </w:hyperlink>
+        </w:p>
+        <w:p>
+          <w:pPr>
+            <w:pStyle w:val="TDC3"/>
+            <w:rPr>
+              <w:rFonts w:eastAsiaTheme="minorEastAsia"/>
+              <w:noProof/>
+              <w:sz w:val="22"/>
+              <w:szCs w:val="22"/>
+              <w:lang w:val="es-AR" w:eastAsia="es-AR"/>
+            </w:rPr>
+          </w:pPr>
+          <w:hyperlink w:anchor="_Toc49188514" w:history="1">
+            <w:r>
+              <w:rPr>
+                <w:rStyle w:val="Hipervnculo"/>
+                <w:noProof/>
+              </w:rPr>
+              <w:t>Ubicación</w:t>
+            </w:r>
+            <w:r>
+              <w:rPr>
+                <w:noProof/>
+                <w:webHidden/>
+              </w:rPr>
+              <w:tab/>
+            </w:r>
+            <w:r>
+              <w:rPr>
+                <w:noProof/>
+                <w:webHidden/>
+              </w:rPr>
+              <w:fldChar w:fldCharType="begin"/>
+            </w:r>
+            <w:r>
+              <w:rPr>
+                <w:noProof/>
+                <w:webHidden/>
+              </w:rPr>
+              <w:instrText xml:space="preserve"> PAGEREF _Toc49188514 \h </w:instrText>
+            </w:r>
+            <w:r>
+              <w:rPr>
+                <w:noProof/>
+                <w:webHidden/>
+              </w:rPr>
+            </w:r>
+            <w:r>
+              <w:rPr>
+                <w:noProof/>
+                <w:webHidden/>
+              </w:rPr>
+              <w:fldChar w:fldCharType="separate"/>
+            </w:r>
+            <w:r>
+              <w:rPr>
+                <w:noProof/>
+                <w:webHidden/>
+              </w:rPr>
+              <w:t>9</w:t>
+            </w:r>
+            <w:r>
+              <w:rPr>
+                <w:noProof/>
+                <w:webHidden/>
+              </w:rPr>
+              <w:fldChar w:fldCharType="end"/>
+            </w:r>
+          </w:hyperlink>
+        </w:p>
+        <w:p>
+          <w:pPr>
+            <w:pStyle w:val="TDC3"/>
+            <w:rPr>
+              <w:rFonts w:eastAsiaTheme="minorEastAsia"/>
+              <w:noProof/>
+              <w:sz w:val="22"/>
+              <w:szCs w:val="22"/>
+              <w:lang w:val="es-AR" w:eastAsia="es-AR"/>
+            </w:rPr>
+          </w:pPr>
+          <w:hyperlink w:anchor="_Toc49188515" w:history="1">
+            <w:r>
+              <w:rPr>
+                <w:rStyle w:val="Hipervnculo"/>
+                <w:noProof/>
+              </w:rPr>
+              <w:t>UML</w:t>
+            </w:r>
+            <w:r>
+              <w:rPr>
+                <w:noProof/>
+                <w:webHidden/>
+              </w:rPr>
+              <w:tab/>
+            </w:r>
+            <w:r>
+              <w:rPr>
+                <w:noProof/>
+                <w:webHidden/>
+              </w:rPr>
+              <w:fldChar w:fldCharType="begin"/>
+            </w:r>
+            <w:r>
+              <w:rPr>
+                <w:noProof/>
+                <w:webHidden/>
+              </w:rPr>
+              <w:instrText xml:space="preserve"> PAGEREF _Toc49188515 \h </w:instrText>
+            </w:r>
+            <w:r>
+              <w:rPr>
+                <w:noProof/>
+                <w:webHidden/>
+              </w:rPr>
+            </w:r>
+            <w:r>
+              <w:rPr>
+                <w:noProof/>
+                <w:webHidden/>
+              </w:rPr>
+              <w:fldChar w:fldCharType="separate"/>
+            </w:r>
+            <w:r>
+              <w:rPr>
+                <w:noProof/>
+                <w:webHidden/>
+              </w:rPr>
+              <w:t>9</w:t>
+            </w:r>
+            <w:r>
+              <w:rPr>
+                <w:noProof/>
+                <w:webHidden/>
+              </w:rPr>
+              <w:fldChar w:fldCharType="end"/>
+            </w:r>
+          </w:hyperlink>
+        </w:p>
+        <w:p>
+          <w:pPr>
+            <w:pStyle w:val="TDC3"/>
+            <w:rPr>
+              <w:rFonts w:eastAsiaTheme="minorEastAsia"/>
+              <w:noProof/>
+              <w:sz w:val="22"/>
+              <w:szCs w:val="22"/>
+              <w:lang w:val="es-AR" w:eastAsia="es-AR"/>
+            </w:rPr>
+          </w:pPr>
+          <w:hyperlink w:anchor="_Toc49188516" w:history="1">
+            <w:r>
+              <w:rPr>
+                <w:rStyle w:val="Hipervnculo"/>
+                <w:noProof/>
+              </w:rPr>
+              <w:t>UNPA</w:t>
+            </w:r>
+            <w:r>
+              <w:rPr>
+                <w:noProof/>
+                <w:webHidden/>
+              </w:rPr>
+              <w:tab/>
+            </w:r>
+            <w:r>
+              <w:rPr>
+                <w:noProof/>
+                <w:webHidden/>
+              </w:rPr>
+              <w:fldChar w:fldCharType="begin"/>
+            </w:r>
+            <w:r>
+              <w:rPr>
+                <w:noProof/>
+                <w:webHidden/>
+              </w:rPr>
+              <w:instrText xml:space="preserve"> PAGEREF _Toc49188516 \h </w:instrText>
+            </w:r>
+            <w:r>
+              <w:rPr>
+                <w:noProof/>
+                <w:webHidden/>
+              </w:rPr>
+            </w:r>
+            <w:r>
+              <w:rPr>
+                <w:noProof/>
+                <w:webHidden/>
+              </w:rPr>
+              <w:fldChar w:fldCharType="separate"/>
+            </w:r>
+            <w:r>
+              <w:rPr>
+                <w:noProof/>
+                <w:webHidden/>
+              </w:rPr>
+              <w:t>9</w:t>
             </w:r>
             <w:r>
               <w:rPr>
@@ -1235,13 +3736,13 @@
       </w:pPr>
       <w:bookmarkStart w:id="0" w:name="_Toc229739369"/>
       <w:bookmarkStart w:id="1" w:name="_Toc234998444"/>
-      <w:bookmarkStart w:id="2" w:name="_Toc257628379"/>
       <w:r>
         <w:rPr>
           <w:rFonts w:eastAsia="DejaVu Sans"/>
         </w:rPr>
         <w:br/>
       </w:r>
+      <w:bookmarkStart w:id="2" w:name="_Toc49188474"/>
       <w:r>
         <w:rPr>
           <w:rFonts w:eastAsia="DejaVu Sans"/>
@@ -1262,13 +3763,13 @@
       </w:pPr>
       <w:bookmarkStart w:id="3" w:name="_Toc229739370"/>
       <w:bookmarkStart w:id="4" w:name="_Toc234998445"/>
-      <w:bookmarkStart w:id="5" w:name="_Toc257628380"/>
       <w:r>
         <w:rPr>
           <w:rFonts w:eastAsia="DejaVu Sans"/>
         </w:rPr>
         <w:br/>
       </w:r>
+      <w:bookmarkStart w:id="5" w:name="_Toc49188475"/>
       <w:r>
         <w:rPr>
           <w:rFonts w:eastAsia="DejaVu Sans"/>
@@ -1281,16 +3782,40 @@
     </w:p>
     <w:p>
       <w:pPr>
-        <w:pStyle w:val="PSI-Comentario"/>
-      </w:pPr>
-      <w:r>
-        <w:t>[</w:t>
-      </w:r>
-      <w:r>
-        <w:t>En este apartado hay que describir el contenido del Glosario del Sistema  y  explicar cómo está organizado este documento.</w:t>
-      </w:r>
-      <w:r>
-        <w:t>]</w:t>
+        <w:pStyle w:val="PSI-Normal"/>
+      </w:pPr>
+      <w:r>
+        <w:t>E</w:t>
+      </w:r>
+      <w:r>
+        <w:t xml:space="preserve">ste </w:t>
+      </w:r>
+      <w:r>
+        <w:t xml:space="preserve">documento pretende abarcar la totalidad de </w:t>
+      </w:r>
+      <w:r>
+        <w:t>los conceptos</w:t>
+      </w:r>
+      <w:r>
+        <w:t xml:space="preserve"> emplead</w:t>
+      </w:r>
+      <w:r>
+        <w:t>o</w:t>
+      </w:r>
+      <w:r>
+        <w:t>s en el vocabulario utilizado durante el desarrollo del proyecto desde sus inicios hasta las etapas finales, con el</w:t>
+      </w:r>
+      <w:r>
+        <w:t xml:space="preserve"> </w:t>
+      </w:r>
+      <w:r>
+        <w:t xml:space="preserve">fin de aclarar el significado e importancia de cada concepto para que los involucrados en el desarrollo, como el usuario final del sistema comprendan de igual manera las terminologías utilizadas y </w:t>
+      </w:r>
+      <w:r>
+        <w:t xml:space="preserve">de esta manera </w:t>
+      </w:r>
+      <w:r>
+        <w:t xml:space="preserve">evitar la ambigüedad. </w:t>
       </w:r>
     </w:p>
     <w:p>
@@ -1300,48 +3825,6 @@
           <w:lang w:val="es-ES"/>
         </w:rPr>
       </w:pPr>
-    </w:p>
-    <w:p>
-      <w:pPr>
-        <w:pStyle w:val="PSI-Ttulo2"/>
-        <w:rPr>
-          <w:rFonts w:eastAsia="DejaVu Sans"/>
-        </w:rPr>
-      </w:pPr>
-      <w:bookmarkStart w:id="6" w:name="_Toc229739371"/>
-      <w:bookmarkStart w:id="7" w:name="_Toc234998446"/>
-      <w:bookmarkStart w:id="8" w:name="_Toc257628381"/>
-      <w:r>
-        <w:rPr>
-          <w:rFonts w:eastAsia="DejaVu Sans"/>
-        </w:rPr>
-        <w:t>Alcance</w:t>
-      </w:r>
-      <w:bookmarkEnd w:id="6"/>
-      <w:bookmarkEnd w:id="7"/>
-      <w:bookmarkEnd w:id="8"/>
-    </w:p>
-    <w:p>
-      <w:pPr>
-        <w:pStyle w:val="PSI-Comentario"/>
-      </w:pPr>
-      <w:r>
-        <w:t>[</w:t>
-      </w:r>
-      <w:r>
-        <w:t>Describir el alcance, mencionar los proyectos asociados y determinar que se ve afectado por este documento.</w:t>
-      </w:r>
-      <w:r>
-        <w:t>]</w:t>
-      </w:r>
-    </w:p>
-    <w:p>
-      <w:pPr>
-        <w:pStyle w:val="Textoindependiente"/>
-        <w:rPr>
-          <w:lang w:val="es-ES"/>
-        </w:rPr>
-      </w:pPr>
       <w:r>
         <w:rPr>
           <w:lang w:val="es-ES"/>
@@ -1356,38 +3839,18 @@
           <w:rFonts w:eastAsia="DejaVu Sans"/>
         </w:rPr>
       </w:pPr>
-      <w:bookmarkStart w:id="9" w:name="_Toc229739373"/>
-      <w:bookmarkStart w:id="10" w:name="_Toc234998447"/>
-      <w:bookmarkStart w:id="11" w:name="_Toc257628382"/>
+      <w:bookmarkStart w:id="6" w:name="_Toc229739373"/>
+      <w:bookmarkStart w:id="7" w:name="_Toc234998447"/>
+      <w:bookmarkStart w:id="8" w:name="_Toc49188476"/>
       <w:r>
         <w:rPr>
           <w:rFonts w:eastAsia="DejaVu Sans"/>
         </w:rPr>
         <w:t>Definiciones</w:t>
       </w:r>
-      <w:bookmarkEnd w:id="9"/>
-      <w:bookmarkEnd w:id="10"/>
-      <w:bookmarkEnd w:id="11"/>
-    </w:p>
-    <w:p>
-      <w:pPr>
-        <w:pStyle w:val="PSI-Comentario"/>
-      </w:pPr>
-      <w:r>
-        <w:t>[</w:t>
-      </w:r>
-      <w:r>
-        <w:t xml:space="preserve">En este documento se muestra las definiciones de los términos que hay que tener claros para comprender el proyecto. Un glosario compartido ayuda a prevenir malos entendidos y hace más fácil a los nuevos miembros del equipo </w:t>
-      </w:r>
-      <w:r>
-        <w:t xml:space="preserve">a </w:t>
-      </w:r>
-      <w:r>
-        <w:t>ser productivos. Estos términos deben ser ordenados  alfabéticamente para facilitar la búsqueda y visualización.</w:t>
-      </w:r>
-      <w:r>
-        <w:t>]</w:t>
-      </w:r>
+      <w:bookmarkEnd w:id="6"/>
+      <w:bookmarkEnd w:id="7"/>
+      <w:bookmarkEnd w:id="8"/>
     </w:p>
     <w:p>
       <w:pPr>
@@ -1406,17 +3869,107 @@
           <w:rFonts w:eastAsia="DejaVu Sans"/>
         </w:rPr>
       </w:pPr>
-      <w:bookmarkStart w:id="12" w:name="_Toc229739374"/>
-      <w:bookmarkStart w:id="13" w:name="_Toc234998448"/>
-      <w:bookmarkStart w:id="14" w:name="_Toc257628383"/>
+      <w:bookmarkStart w:id="9" w:name="_Toc229739374"/>
+      <w:bookmarkStart w:id="10" w:name="_Toc234998448"/>
+      <w:bookmarkStart w:id="11" w:name="_Toc49188477"/>
       <w:r>
         <w:rPr>
           <w:rFonts w:eastAsia="DejaVu Sans"/>
         </w:rPr>
-        <w:t>&lt;Letra del Abecedario&gt;</w:t>
+        <w:t>A</w:t>
+      </w:r>
+      <w:bookmarkEnd w:id="9"/>
+      <w:bookmarkEnd w:id="10"/>
+      <w:bookmarkEnd w:id="11"/>
+    </w:p>
+    <w:p>
+      <w:pPr>
+        <w:pStyle w:val="PSI-Ttulo3"/>
+      </w:pPr>
+      <w:r>
+        <w:tab/>
+      </w:r>
+      <w:r>
+        <w:tab/>
+      </w:r>
+      <w:bookmarkStart w:id="12" w:name="_Toc49188478"/>
+      <w:proofErr w:type="spellStart"/>
+      <w:r>
+        <w:t>AdeS</w:t>
       </w:r>
       <w:bookmarkEnd w:id="12"/>
+      <w:proofErr w:type="spellEnd"/>
+    </w:p>
+    <w:p>
+      <w:pPr>
+        <w:pStyle w:val="PSI-Normal"/>
+      </w:pPr>
+      <w:r>
+        <w:t>Analista de Sistemas.</w:t>
+      </w:r>
+    </w:p>
+    <w:p>
+      <w:pPr>
+        <w:pStyle w:val="PSI-Ttulo3"/>
+      </w:pPr>
+      <w:r>
+        <w:tab/>
+      </w:r>
+      <w:r>
+        <w:tab/>
+      </w:r>
+    </w:p>
+    <w:p>
+      <w:pPr>
+        <w:pStyle w:val="PSI-Ttulo3"/>
+      </w:pPr>
+      <w:r>
+        <w:tab/>
+      </w:r>
+      <w:r>
+        <w:tab/>
+      </w:r>
+      <w:bookmarkStart w:id="13" w:name="_Toc49188479"/>
+      <w:r>
+        <w:t>Asignatura</w:t>
+      </w:r>
       <w:bookmarkEnd w:id="13"/>
+    </w:p>
+    <w:p>
+      <w:pPr>
+        <w:pStyle w:val="PSI-Normal"/>
+      </w:pPr>
+      <w:r>
+        <w:rPr>
+          <w:shd w:val="clear" w:color="auto" w:fill="FFFFFF"/>
+        </w:rPr>
+        <w:t>Materia que se enseña en una carrera universitaria y que forma parte de un plan de estudios.</w:t>
+      </w:r>
+    </w:p>
+    <w:p>
+      <w:pPr>
+        <w:pStyle w:val="PSI-Normal"/>
+      </w:pPr>
+    </w:p>
+    <w:p>
+      <w:pPr>
+        <w:pStyle w:val="PSI-Normal"/>
+      </w:pPr>
+    </w:p>
+    <w:p>
+      <w:pPr>
+        <w:pStyle w:val="PSI-Ttulo2"/>
+        <w:rPr>
+          <w:rFonts w:eastAsia="DejaVu Sans"/>
+        </w:rPr>
+      </w:pPr>
+      <w:bookmarkStart w:id="14" w:name="_Toc49188480"/>
+      <w:r>
+        <w:rPr>
+          <w:rFonts w:eastAsia="DejaVu Sans"/>
+        </w:rPr>
+        <w:t>C</w:t>
+      </w:r>
       <w:bookmarkEnd w:id="14"/>
     </w:p>
     <w:p>
@@ -1429,40 +3982,182 @@
       <w:r>
         <w:tab/>
       </w:r>
-      <w:bookmarkStart w:id="15" w:name="_Toc234998449"/>
-      <w:bookmarkStart w:id="16" w:name="_Toc257628384"/>
-      <w:r>
-        <w:t>&lt;Término 1&gt;</w:t>
+      <w:bookmarkStart w:id="15" w:name="_Toc49188481"/>
+      <w:r>
+        <w:t>Carrera</w:t>
       </w:r>
       <w:bookmarkEnd w:id="15"/>
+    </w:p>
+    <w:p>
+      <w:pPr>
+        <w:pStyle w:val="PSI-Normal"/>
+      </w:pPr>
+      <w:r>
+        <w:t>Estudios que realiza una persona en una universidad con el objetivo de alcanzar un grado académico.</w:t>
+      </w:r>
+    </w:p>
+    <w:p>
+      <w:pPr>
+        <w:pStyle w:val="PSI-Ttulo3"/>
+      </w:pPr>
+    </w:p>
+    <w:p>
+      <w:pPr>
+        <w:pStyle w:val="PSI-Ttulo3"/>
+      </w:pPr>
+      <w:r>
+        <w:tab/>
+      </w:r>
+      <w:r>
+        <w:tab/>
+      </w:r>
+      <w:bookmarkStart w:id="16" w:name="_Toc49188482"/>
+      <w:r>
+        <w:t>Clase</w:t>
+      </w:r>
       <w:bookmarkEnd w:id="16"/>
     </w:p>
     <w:p>
       <w:pPr>
-        <w:pStyle w:val="PSI-Comentario"/>
-      </w:pPr>
-      <w:r>
-        <w:t>[</w:t>
-      </w:r>
-      <w:r>
-        <w:t>Aquí se coloca toda la información para definir el  &lt;Término 1&gt;. Se debe proporcionar información clara y suficiente para que sea comprendida por el lector.</w:t>
-      </w:r>
-      <w:r>
-        <w:t>]</w:t>
-      </w:r>
-    </w:p>
-    <w:p>
-      <w:pPr>
-        <w:pStyle w:val="Textoindependiente"/>
-        <w:ind w:firstLine="15"/>
+        <w:pStyle w:val="PSI-Normal"/>
+      </w:pPr>
+      <w:r>
+        <w:t>Descripción de un grupo de objetos con propiedades similares, comportamientos comunes, interrelaciones comunes y semántica común</w:t>
+      </w:r>
+      <w:r>
+        <w:t>.</w:t>
+      </w:r>
+    </w:p>
+    <w:p>
+      <w:pPr>
+        <w:pStyle w:val="PSI-Normal"/>
+      </w:pPr>
+    </w:p>
+    <w:p>
+      <w:pPr>
+        <w:pStyle w:val="PSI-Ttulo3"/>
+      </w:pPr>
+      <w:r>
+        <w:lastRenderedPageBreak/>
+        <w:tab/>
+      </w:r>
+      <w:r>
+        <w:tab/>
+      </w:r>
+      <w:bookmarkStart w:id="17" w:name="_Toc49188483"/>
+      <w:r>
+        <w:t>Comunidad Universitaria</w:t>
+      </w:r>
+      <w:bookmarkEnd w:id="17"/>
+    </w:p>
+    <w:p>
+      <w:r>
+        <w:t>C</w:t>
+      </w:r>
+      <w:r>
+        <w:t xml:space="preserve">onjunto de actores que participan en la universidad. Incluye docentes y </w:t>
+      </w:r>
+      <w:proofErr w:type="spellStart"/>
+      <w:r>
+        <w:t>nodocentes</w:t>
+      </w:r>
+      <w:proofErr w:type="spellEnd"/>
+      <w:r>
+        <w:t xml:space="preserve"> que estarán registrados en el sistema pero también a cualquier otro usuario no registrado como administrativos  de la universidad, ayudantes de cátedra, estudiantes, aspirantes a estudiantes, etc.</w:t>
+      </w:r>
+    </w:p>
+    <w:p>
+      <w:pPr>
+        <w:pStyle w:val="PSI-Normal"/>
+      </w:pPr>
+    </w:p>
+    <w:p>
+      <w:pPr>
+        <w:pStyle w:val="PSI-Ttulo3"/>
+      </w:pPr>
+      <w:r>
+        <w:tab/>
+      </w:r>
+      <w:r>
+        <w:tab/>
+      </w:r>
+      <w:bookmarkStart w:id="18" w:name="_Toc49188484"/>
+      <w:r>
+        <w:t>Correo Electrónico Institucional</w:t>
+      </w:r>
+      <w:bookmarkEnd w:id="18"/>
+    </w:p>
+    <w:p>
+      <w:pPr>
+        <w:pStyle w:val="PSI-Normal"/>
+      </w:pPr>
+      <w:r>
+        <w:t>Servicio proporcionado por la unidad académica que permite a los usuarios (profesores responsables) acceder al sistema.</w:t>
+      </w:r>
+    </w:p>
+    <w:p>
+      <w:pPr>
+        <w:rPr>
+          <w:lang w:val="es-AR"/>
+        </w:rPr>
+      </w:pPr>
+    </w:p>
+    <w:p>
+      <w:pPr>
+        <w:pStyle w:val="PSI-Ttulo3"/>
+      </w:pPr>
+      <w:r>
+        <w:tab/>
+      </w:r>
+      <w:r>
+        <w:tab/>
+      </w:r>
+      <w:bookmarkStart w:id="19" w:name="_Toc49188485"/>
+      <w:r>
+        <w:t>Cuadro de Diálogo</w:t>
+      </w:r>
+      <w:bookmarkEnd w:id="19"/>
+    </w:p>
+    <w:p>
+      <w:pPr>
+        <w:pStyle w:val="PSI-Normal"/>
+      </w:pPr>
+      <w:r>
         <w:rPr>
           <w:lang w:val="es-ES"/>
         </w:rPr>
-      </w:pPr>
+        <w:t>V</w:t>
+      </w:r>
+      <w:proofErr w:type="spellStart"/>
+      <w:r>
+        <w:t>entana</w:t>
+      </w:r>
+      <w:proofErr w:type="spellEnd"/>
+      <w:r>
+        <w:t xml:space="preserve"> emergente que permite una interacción simple entre el usuario y el sistema.</w:t>
+      </w:r>
     </w:p>
     <w:p>
       <w:pPr>
         <w:pStyle w:val="PSI-Ttulo3"/>
+        <w:rPr>
+          <w:lang w:val="es-AR"/>
+        </w:rPr>
+      </w:pPr>
+    </w:p>
+    <w:p>
+      <w:pPr>
+        <w:pStyle w:val="PSI-Ttulo2"/>
+      </w:pPr>
+      <w:bookmarkStart w:id="20" w:name="_Toc49188486"/>
+      <w:r>
+        <w:t>E</w:t>
+      </w:r>
+      <w:bookmarkEnd w:id="20"/>
+    </w:p>
+    <w:p>
+      <w:pPr>
+        <w:pStyle w:val="PSI-Ttulo3"/>
       </w:pPr>
       <w:r>
         <w:tab/>
@@ -1470,32 +4165,1194 @@
       <w:r>
         <w:tab/>
       </w:r>
-      <w:bookmarkStart w:id="17" w:name="_Toc234998450"/>
-      <w:bookmarkStart w:id="18" w:name="_Toc257628385"/>
-      <w:r>
-        <w:t>&lt;Término n&gt;</w:t>
-      </w:r>
-      <w:bookmarkEnd w:id="17"/>
-      <w:bookmarkEnd w:id="18"/>
-    </w:p>
-    <w:p>
-      <w:pPr>
-        <w:pStyle w:val="PSI-Comentario"/>
-      </w:pPr>
-      <w:r>
-        <w:t>[</w:t>
-      </w:r>
-      <w:r>
-        <w:t>Aquí se coloca toda la información para definir el  &lt;Término n&gt;, es decir, otro término. Se debe proporcionar información clara y suficiente para que sea comprendida por el lector.</w:t>
-      </w:r>
-      <w:r>
-        <w:t>]</w:t>
-      </w:r>
-    </w:p>
-    <w:p>
-      <w:pPr>
-        <w:pStyle w:val="PSI-Ttulo1"/>
-      </w:pPr>
+      <w:bookmarkStart w:id="21" w:name="_Toc49188487"/>
+      <w:r>
+        <w:t>Equipo de Cátedra</w:t>
+      </w:r>
+      <w:bookmarkEnd w:id="21"/>
+    </w:p>
+    <w:p>
+      <w:pPr>
+        <w:pStyle w:val="PSI-Normal"/>
+      </w:pPr>
+      <w:r>
+        <w:t>Conjunto de profesores que dictan una asignatura</w:t>
+      </w:r>
+      <w:r>
+        <w:t xml:space="preserve"> en la parte teórica y práctica</w:t>
+      </w:r>
+      <w:r>
+        <w:t>.</w:t>
+      </w:r>
+    </w:p>
+    <w:p>
+      <w:pPr>
+        <w:pStyle w:val="PSI-Normal"/>
+      </w:pPr>
+    </w:p>
+    <w:p>
+      <w:pPr>
+        <w:pStyle w:val="PSI-Ttulo2"/>
+      </w:pPr>
+      <w:bookmarkStart w:id="22" w:name="_Toc49188488"/>
+      <w:r>
+        <w:t>F</w:t>
+      </w:r>
+      <w:bookmarkEnd w:id="22"/>
+    </w:p>
+    <w:p>
+      <w:pPr>
+        <w:pStyle w:val="PSI-Ttulo3"/>
+      </w:pPr>
+      <w:r>
+        <w:tab/>
+      </w:r>
+      <w:r>
+        <w:tab/>
+      </w:r>
+      <w:bookmarkStart w:id="23" w:name="_Toc49188489"/>
+      <w:r>
+        <w:t>Formulario</w:t>
+      </w:r>
+      <w:bookmarkEnd w:id="23"/>
+    </w:p>
+    <w:p>
+      <w:pPr>
+        <w:pStyle w:val="PSI-Normal"/>
+        <w:rPr>
+          <w:rFonts w:ascii="Arial" w:hAnsi="Arial" w:cs="Arial"/>
+          <w:color w:val="202122"/>
+          <w:sz w:val="21"/>
+          <w:szCs w:val="21"/>
+          <w:shd w:val="clear" w:color="auto" w:fill="FFFFFF"/>
+        </w:rPr>
+      </w:pPr>
+      <w:r>
+        <w:t>Documento digital que le permite a un usuario introducir un conjunto de datos solicitados, para ser almacenados y procesados posteriormente.</w:t>
+      </w:r>
+    </w:p>
+    <w:p>
+      <w:pPr>
+        <w:pStyle w:val="PSI-Normal"/>
+      </w:pPr>
+      <w:r>
+        <w:t xml:space="preserve"> </w:t>
+      </w:r>
+    </w:p>
+    <w:p>
+      <w:pPr>
+        <w:pStyle w:val="PSI-Ttulo2"/>
+      </w:pPr>
+      <w:bookmarkStart w:id="24" w:name="_Toc49188490"/>
+      <w:r>
+        <w:t>I</w:t>
+      </w:r>
+      <w:bookmarkEnd w:id="24"/>
+    </w:p>
+    <w:p>
+      <w:pPr>
+        <w:pStyle w:val="PSI-Ttulo3"/>
+      </w:pPr>
+      <w:r>
+        <w:tab/>
+      </w:r>
+      <w:r>
+        <w:tab/>
+      </w:r>
+      <w:bookmarkStart w:id="25" w:name="_Toc49188491"/>
+      <w:r>
+        <w:t>Informe Gerencial</w:t>
+      </w:r>
+      <w:bookmarkEnd w:id="25"/>
+    </w:p>
+    <w:p>
+      <w:pPr>
+        <w:pStyle w:val="PSI-Normal"/>
+      </w:pPr>
+      <w:r>
+        <w:t>Informe claro y preciso, con información relevante, a partir del cual el Secretario Académico y/o el Jefe de Departamento pueden tener una visión detallada y general del estado de la disponibilidad de cada uno de los programas de asignaturas de la unidad académica y  elaborar decisiones futuras al respecto.</w:t>
+      </w:r>
+    </w:p>
+    <w:p>
+      <w:pPr>
+        <w:pStyle w:val="PSI-Ttulo2"/>
+      </w:pPr>
+      <w:bookmarkStart w:id="26" w:name="_Toc49188492"/>
+      <w:r>
+        <w:lastRenderedPageBreak/>
+        <w:t>M</w:t>
+      </w:r>
+      <w:bookmarkEnd w:id="26"/>
+    </w:p>
+    <w:p>
+      <w:pPr>
+        <w:pStyle w:val="PSI-Ttulo3"/>
+      </w:pPr>
+      <w:r>
+        <w:tab/>
+      </w:r>
+      <w:r>
+        <w:tab/>
+      </w:r>
+      <w:bookmarkStart w:id="27" w:name="_Toc49188493"/>
+      <w:r>
+        <w:t>Megabyte (Mb)</w:t>
+      </w:r>
+      <w:bookmarkEnd w:id="27"/>
+    </w:p>
+    <w:p>
+      <w:pPr>
+        <w:pStyle w:val="PSI-Normal"/>
+      </w:pPr>
+      <w:r>
+        <w:t>Unidad de información equivalente a un millón de bytes aproximadamente.</w:t>
+      </w:r>
+    </w:p>
+    <w:p/>
+    <w:p>
+      <w:pPr>
+        <w:pStyle w:val="PSI-Ttulo2"/>
+        <w:rPr>
+          <w:rFonts w:eastAsia="DejaVu Sans"/>
+        </w:rPr>
+      </w:pPr>
+      <w:bookmarkStart w:id="28" w:name="_Toc49188494"/>
+      <w:r>
+        <w:rPr>
+          <w:rFonts w:eastAsia="DejaVu Sans"/>
+        </w:rPr>
+        <w:t>N</w:t>
+      </w:r>
+      <w:bookmarkEnd w:id="28"/>
+    </w:p>
+    <w:p>
+      <w:pPr>
+        <w:pStyle w:val="PSI-Ttulo3"/>
+        <w:rPr>
+          <w:rFonts w:eastAsia="DejaVu Sans"/>
+        </w:rPr>
+      </w:pPr>
+      <w:r>
+        <w:rPr>
+          <w:rFonts w:eastAsia="DejaVu Sans"/>
+        </w:rPr>
+        <w:tab/>
+      </w:r>
+      <w:r>
+        <w:rPr>
+          <w:rFonts w:eastAsia="DejaVu Sans"/>
+        </w:rPr>
+        <w:tab/>
+      </w:r>
+      <w:bookmarkStart w:id="29" w:name="_Toc49188495"/>
+      <w:r>
+        <w:rPr>
+          <w:rFonts w:eastAsia="DejaVu Sans"/>
+        </w:rPr>
+        <w:t>Notificación</w:t>
+      </w:r>
+      <w:bookmarkEnd w:id="29"/>
+    </w:p>
+    <w:p>
+      <w:r>
+        <w:t>Correo electrónico enviado a través del sistema a una cuenta institucional de un usuario registrado en el sistema.</w:t>
+      </w:r>
+    </w:p>
+    <w:p>
+      <w:pPr>
+        <w:pStyle w:val="PSI-Normal"/>
+      </w:pPr>
+    </w:p>
+    <w:p>
+      <w:pPr>
+        <w:pStyle w:val="PSI-Ttulo2"/>
+        <w:rPr>
+          <w:rFonts w:eastAsia="DejaVu Sans"/>
+        </w:rPr>
+      </w:pPr>
+      <w:bookmarkStart w:id="30" w:name="_Toc49188496"/>
+      <w:r>
+        <w:rPr>
+          <w:rFonts w:eastAsia="DejaVu Sans"/>
+        </w:rPr>
+        <w:t>O</w:t>
+      </w:r>
+      <w:bookmarkEnd w:id="30"/>
+    </w:p>
+    <w:p>
+      <w:pPr>
+        <w:pStyle w:val="PSI-Ttulo3"/>
+      </w:pPr>
+      <w:r>
+        <w:tab/>
+      </w:r>
+      <w:r>
+        <w:tab/>
+      </w:r>
+      <w:bookmarkStart w:id="31" w:name="_Toc49188497"/>
+      <w:r>
+        <w:t>Objeto</w:t>
+      </w:r>
+      <w:bookmarkEnd w:id="31"/>
+    </w:p>
+    <w:p>
+      <w:pPr>
+        <w:pStyle w:val="PSI-Normal"/>
+      </w:pPr>
+      <w:r>
+        <w:rPr>
+          <w:bCs/>
+        </w:rPr>
+        <w:t>Referido a Programación Orientada a Objetos</w:t>
+      </w:r>
+      <w:r>
+        <w:t>:</w:t>
+      </w:r>
+      <w:r>
+        <w:t xml:space="preserve"> Componente o código de software, el cual contiene en sí mismo tanto sus características (campos) como sus comportamientos (métodos), el cual se accede a través de su interfaz o signatura.</w:t>
+      </w:r>
+    </w:p>
+    <w:p>
+      <w:pPr>
+        <w:pStyle w:val="PSI-Normal"/>
+      </w:pPr>
+    </w:p>
+    <w:p>
+      <w:pPr>
+        <w:pStyle w:val="PSI-Ttulo2"/>
+        <w:rPr>
+          <w:rFonts w:eastAsia="DejaVu Sans"/>
+        </w:rPr>
+      </w:pPr>
+      <w:bookmarkStart w:id="32" w:name="_Toc49188498"/>
+      <w:r>
+        <w:rPr>
+          <w:rFonts w:eastAsia="DejaVu Sans"/>
+        </w:rPr>
+        <w:t>P</w:t>
+      </w:r>
+      <w:bookmarkEnd w:id="32"/>
+    </w:p>
+    <w:p>
+      <w:pPr>
+        <w:pStyle w:val="PSI-Ttulo3"/>
+      </w:pPr>
+      <w:r>
+        <w:tab/>
+      </w:r>
+      <w:r>
+        <w:tab/>
+      </w:r>
+      <w:bookmarkStart w:id="33" w:name="_Toc49188499"/>
+      <w:r>
+        <w:t>Programa Disponible</w:t>
+      </w:r>
+      <w:bookmarkEnd w:id="33"/>
+    </w:p>
+    <w:p>
+      <w:pPr>
+        <w:pStyle w:val="PSI-Normal"/>
+      </w:pPr>
+      <w:r>
+        <w:t>Programa de asignatura impreso que ha sido presentado por el profesor responsable al Secretario Académico.</w:t>
+      </w:r>
+    </w:p>
+    <w:p>
+      <w:pPr>
+        <w:pStyle w:val="PSI-Normal"/>
+      </w:pPr>
+      <w:r>
+        <w:t>Programa de asignatura que ha sido cargado en el sistema y que se encuentra accesible por la comunidad universitaria.</w:t>
+      </w:r>
+    </w:p>
+    <w:p>
+      <w:pPr>
+        <w:pStyle w:val="PSI-Normal"/>
+      </w:pPr>
+    </w:p>
+    <w:p>
+      <w:pPr>
+        <w:pStyle w:val="PSI-Ttulo3"/>
+      </w:pPr>
+      <w:r>
+        <w:tab/>
+      </w:r>
+      <w:r>
+        <w:tab/>
+      </w:r>
+      <w:bookmarkStart w:id="34" w:name="_Toc49188500"/>
+      <w:r>
+        <w:t>Programa No Disponible</w:t>
+      </w:r>
+      <w:bookmarkEnd w:id="34"/>
+    </w:p>
+    <w:p>
+      <w:pPr>
+        <w:pStyle w:val="PSI-Normal"/>
+      </w:pPr>
+      <w:r>
+        <w:t>Programa de asignatura que no ha sido presentado por el profesor responsable al Secretario Académico.</w:t>
+      </w:r>
+    </w:p>
+    <w:p>
+      <w:pPr>
+        <w:pStyle w:val="PSI-Normal"/>
+      </w:pPr>
+    </w:p>
+    <w:p>
+      <w:pPr>
+        <w:pStyle w:val="PSI-Ttulo3"/>
+      </w:pPr>
+      <w:r>
+        <w:tab/>
+      </w:r>
+      <w:r>
+        <w:tab/>
+      </w:r>
+      <w:bookmarkStart w:id="35" w:name="_Toc49188501"/>
+      <w:r>
+        <w:t>Plan Disponible</w:t>
+      </w:r>
+      <w:bookmarkEnd w:id="35"/>
+    </w:p>
+    <w:p>
+      <w:pPr>
+        <w:pStyle w:val="PSI-Normal"/>
+      </w:pPr>
+      <w:r>
+        <w:t>Plan de Estudios de una carrera que ha sido cargado en el sistema y que se encuentra accesible por la comunidad universitaria.</w:t>
+      </w:r>
+    </w:p>
+    <w:p>
+      <w:pPr>
+        <w:pStyle w:val="PSI-Normal"/>
+      </w:pPr>
+    </w:p>
+    <w:p>
+      <w:pPr>
+        <w:pStyle w:val="PSI-Ttulo3"/>
+      </w:pPr>
+      <w:r>
+        <w:lastRenderedPageBreak/>
+        <w:tab/>
+      </w:r>
+      <w:r>
+        <w:tab/>
+      </w:r>
+      <w:bookmarkStart w:id="36" w:name="_Toc49188502"/>
+      <w:r>
+        <w:t>Plan No Disponible</w:t>
+      </w:r>
+      <w:bookmarkEnd w:id="36"/>
+    </w:p>
+    <w:p>
+      <w:pPr>
+        <w:pStyle w:val="PSI-Normal"/>
+      </w:pPr>
+      <w:r>
+        <w:t>Plan de Estudios de una carrera que no ha sido cargado en el sistema y que no se encuentra accesible por la comunidad universitaria.</w:t>
+      </w:r>
+    </w:p>
+    <w:p>
+      <w:pPr>
+        <w:pStyle w:val="PSI-Normal"/>
+      </w:pPr>
+    </w:p>
+    <w:p>
+      <w:pPr>
+        <w:pStyle w:val="PSI-Ttulo3"/>
+      </w:pPr>
+      <w:r>
+        <w:tab/>
+      </w:r>
+      <w:r>
+        <w:tab/>
+      </w:r>
+      <w:bookmarkStart w:id="37" w:name="_Toc49188503"/>
+      <w:r>
+        <w:t>Programa Aprobado</w:t>
+      </w:r>
+      <w:bookmarkEnd w:id="37"/>
+    </w:p>
+    <w:p>
+      <w:pPr>
+        <w:pStyle w:val="PSI-Normal"/>
+      </w:pPr>
+      <w:r>
+        <w:t>Programa de asignatura que ha pasado por el proceso de firmas y ha sido calificado positivamente por el Secretario Académico y el Jefe de Departamento correspondiente.</w:t>
+      </w:r>
+    </w:p>
+    <w:p>
+      <w:pPr>
+        <w:pStyle w:val="PSI-Ttulo3"/>
+      </w:pPr>
+    </w:p>
+    <w:p>
+      <w:pPr>
+        <w:pStyle w:val="PSI-Ttulo3"/>
+      </w:pPr>
+      <w:r>
+        <w:tab/>
+      </w:r>
+      <w:r>
+        <w:tab/>
+      </w:r>
+      <w:bookmarkStart w:id="38" w:name="_Toc49188504"/>
+      <w:r>
+        <w:t>Programa Desaprobado</w:t>
+      </w:r>
+      <w:bookmarkEnd w:id="38"/>
+    </w:p>
+    <w:p>
+      <w:pPr>
+        <w:pStyle w:val="PSI-Normal"/>
+      </w:pPr>
+      <w:r>
+        <w:t>Programa de asignatura que ha pasado por el proceso de firmas y ha sido calificado negativamente por el Secretario Académico y</w:t>
+      </w:r>
+      <w:r>
+        <w:t>/o</w:t>
+      </w:r>
+      <w:r>
+        <w:t xml:space="preserve"> el Jefe de Departamento correspondiente.</w:t>
+      </w:r>
+    </w:p>
+    <w:p>
+      <w:pPr>
+        <w:pStyle w:val="PSI-Normal"/>
+      </w:pPr>
+    </w:p>
+    <w:p>
+      <w:pPr>
+        <w:pStyle w:val="PSI-Ttulo3"/>
+      </w:pPr>
+      <w:r>
+        <w:tab/>
+      </w:r>
+      <w:r>
+        <w:tab/>
+      </w:r>
+      <w:bookmarkStart w:id="39" w:name="_Toc49188505"/>
+      <w:r>
+        <w:t>Programa</w:t>
+      </w:r>
+      <w:bookmarkEnd w:id="39"/>
+    </w:p>
+    <w:p>
+      <w:pPr>
+        <w:pStyle w:val="PSI-Normal"/>
+      </w:pPr>
+      <w:r>
+        <w:t>&lt;Falta definir&gt;</w:t>
+      </w:r>
+    </w:p>
+    <w:p>
+      <w:pPr>
+        <w:pStyle w:val="PSI-Ttulo3"/>
+      </w:pPr>
+    </w:p>
+    <w:p>
+      <w:pPr>
+        <w:pStyle w:val="PSI-Ttulo3"/>
+      </w:pPr>
+      <w:r>
+        <w:tab/>
+      </w:r>
+      <w:r>
+        <w:tab/>
+      </w:r>
+      <w:bookmarkStart w:id="40" w:name="_Toc49188506"/>
+      <w:r>
+        <w:t>Plan de Estudios</w:t>
+      </w:r>
+      <w:bookmarkEnd w:id="40"/>
+    </w:p>
+    <w:p>
+      <w:pPr>
+        <w:pStyle w:val="PSI-Normal"/>
+      </w:pPr>
+      <w:r>
+        <w:t>&lt;Falta definir&gt;</w:t>
+      </w:r>
+    </w:p>
+    <w:p>
+      <w:pPr>
+        <w:pStyle w:val="PSI-Normal"/>
+      </w:pPr>
+    </w:p>
+    <w:p>
+      <w:pPr>
+        <w:pStyle w:val="PSI-Ttulo3"/>
+      </w:pPr>
+      <w:r>
+        <w:tab/>
+      </w:r>
+      <w:r>
+        <w:tab/>
+      </w:r>
+      <w:bookmarkStart w:id="41" w:name="_Toc49188507"/>
+      <w:proofErr w:type="spellStart"/>
+      <w:r>
+        <w:t>Pdf</w:t>
+      </w:r>
+      <w:bookmarkEnd w:id="41"/>
+      <w:proofErr w:type="spellEnd"/>
+    </w:p>
+    <w:p>
+      <w:pPr>
+        <w:pStyle w:val="PSI-Normal"/>
+      </w:pPr>
+      <w:r>
+        <w:t xml:space="preserve">Portable </w:t>
+      </w:r>
+      <w:proofErr w:type="spellStart"/>
+      <w:r>
+        <w:t>Document</w:t>
+      </w:r>
+      <w:proofErr w:type="spellEnd"/>
+      <w:r>
+        <w:t xml:space="preserve"> </w:t>
+      </w:r>
+      <w:proofErr w:type="spellStart"/>
+      <w:r>
+        <w:t>Format</w:t>
+      </w:r>
+      <w:proofErr w:type="spellEnd"/>
+      <w:r>
+        <w:t xml:space="preserve"> o Formato de Documento Portátil. Es un formato de almacenamiento para documentos digitales.</w:t>
+      </w:r>
+    </w:p>
+    <w:p>
+      <w:pPr>
+        <w:pStyle w:val="PSI-Normal"/>
+      </w:pPr>
+    </w:p>
+    <w:p>
+      <w:pPr>
+        <w:pStyle w:val="PSI-Ttulo2"/>
+        <w:rPr>
+          <w:rFonts w:eastAsia="DejaVu Sans"/>
+        </w:rPr>
+      </w:pPr>
+      <w:bookmarkStart w:id="42" w:name="_Toc49188508"/>
+      <w:r>
+        <w:rPr>
+          <w:rFonts w:eastAsia="DejaVu Sans"/>
+        </w:rPr>
+        <w:t>R</w:t>
+      </w:r>
+      <w:bookmarkEnd w:id="42"/>
+    </w:p>
+    <w:p>
+      <w:pPr>
+        <w:pStyle w:val="PSI-Ttulo3"/>
+      </w:pPr>
+      <w:r>
+        <w:tab/>
+      </w:r>
+      <w:r>
+        <w:tab/>
+      </w:r>
+      <w:bookmarkStart w:id="43" w:name="_Toc49188509"/>
+      <w:r>
+        <w:t>Revisión</w:t>
+      </w:r>
+      <w:bookmarkEnd w:id="43"/>
+    </w:p>
+    <w:p>
+      <w:r>
+        <w:t>Acción mediante la cual un usuario del sistema visualiza un Programa en PDF y procede a la aprobación o desaprobación del mismo.</w:t>
+      </w:r>
+    </w:p>
+    <w:p>
+      <w:pPr>
+        <w:pStyle w:val="PSI-Normal"/>
+      </w:pPr>
+    </w:p>
+    <w:p>
+      <w:pPr>
+        <w:pStyle w:val="PSI-Normal"/>
+      </w:pPr>
+    </w:p>
+    <w:p>
+      <w:pPr>
+        <w:pStyle w:val="PSI-Ttulo2"/>
+        <w:rPr>
+          <w:rFonts w:eastAsia="DejaVu Sans"/>
+        </w:rPr>
+      </w:pPr>
+      <w:bookmarkStart w:id="44" w:name="_Toc49188510"/>
+      <w:r>
+        <w:rPr>
+          <w:rFonts w:eastAsia="DejaVu Sans"/>
+        </w:rPr>
+        <w:lastRenderedPageBreak/>
+        <w:t>S</w:t>
+      </w:r>
+      <w:bookmarkEnd w:id="44"/>
+    </w:p>
+    <w:p>
+      <w:pPr>
+        <w:pStyle w:val="PSI-Ttulo3"/>
+      </w:pPr>
+      <w:r>
+        <w:tab/>
+      </w:r>
+      <w:r>
+        <w:tab/>
+      </w:r>
+      <w:bookmarkStart w:id="45" w:name="_Toc49188511"/>
+      <w:r>
+        <w:t>SQA</w:t>
+      </w:r>
+      <w:bookmarkEnd w:id="45"/>
+    </w:p>
+    <w:p>
+      <w:pPr>
+        <w:pStyle w:val="PSI-Normal"/>
+      </w:pPr>
+      <w:r>
+        <w:t xml:space="preserve">Aseguramiento de la Calidad del Software (Software </w:t>
+      </w:r>
+      <w:proofErr w:type="spellStart"/>
+      <w:r>
+        <w:t>Quality</w:t>
+      </w:r>
+      <w:proofErr w:type="spellEnd"/>
+      <w:r>
+        <w:t xml:space="preserve"> </w:t>
+      </w:r>
+      <w:proofErr w:type="spellStart"/>
+      <w:r>
+        <w:t>Assurance</w:t>
+      </w:r>
+      <w:proofErr w:type="spellEnd"/>
+      <w:r>
+        <w:t>)</w:t>
+      </w:r>
+    </w:p>
+    <w:p>
+      <w:pPr>
+        <w:pStyle w:val="PSI-Normal"/>
+      </w:pPr>
+    </w:p>
+    <w:p>
+      <w:pPr>
+        <w:pStyle w:val="PSI-Ttulo2"/>
+        <w:rPr>
+          <w:rFonts w:eastAsia="DejaVu Sans"/>
+        </w:rPr>
+      </w:pPr>
+      <w:bookmarkStart w:id="46" w:name="_Toc49188512"/>
+      <w:r>
+        <w:rPr>
+          <w:rFonts w:eastAsia="DejaVu Sans"/>
+        </w:rPr>
+        <w:t>U</w:t>
+      </w:r>
+      <w:bookmarkEnd w:id="46"/>
+    </w:p>
+    <w:p>
+      <w:pPr>
+        <w:pStyle w:val="PSI-Ttulo3"/>
+      </w:pPr>
+      <w:r>
+        <w:tab/>
+      </w:r>
+      <w:r>
+        <w:tab/>
+      </w:r>
+      <w:bookmarkStart w:id="47" w:name="_Toc49188513"/>
+      <w:r>
+        <w:t>UARG</w:t>
+      </w:r>
+      <w:bookmarkEnd w:id="47"/>
+    </w:p>
+    <w:p>
+      <w:pPr>
+        <w:pStyle w:val="PSI-Normal"/>
+      </w:pPr>
+      <w:r>
+        <w:t>Unidad Académica de Río Gallegos.</w:t>
+      </w:r>
+    </w:p>
+    <w:p>
+      <w:pPr>
+        <w:pStyle w:val="PSI-Ttulo3"/>
+      </w:pPr>
+      <w:r>
+        <w:tab/>
+      </w:r>
+      <w:r>
+        <w:tab/>
+      </w:r>
+    </w:p>
+    <w:p>
+      <w:pPr>
+        <w:pStyle w:val="PSI-Ttulo3"/>
+      </w:pPr>
+      <w:r>
+        <w:tab/>
+      </w:r>
+      <w:r>
+        <w:tab/>
+      </w:r>
+      <w:bookmarkStart w:id="48" w:name="_Toc49188514"/>
+      <w:r>
+        <w:t>Ubicación</w:t>
+      </w:r>
+      <w:bookmarkEnd w:id="48"/>
+    </w:p>
+    <w:p>
+      <w:r>
+        <w:t xml:space="preserve">Localización física del Programa en la universidad. </w:t>
+      </w:r>
+    </w:p>
+    <w:p/>
+    <w:p>
+      <w:pPr>
+        <w:pStyle w:val="PSI-Ttulo3"/>
+      </w:pPr>
+      <w:r>
+        <w:tab/>
+      </w:r>
+      <w:r>
+        <w:tab/>
+      </w:r>
+      <w:bookmarkStart w:id="49" w:name="_Toc49188515"/>
+      <w:r>
+        <w:t>UML</w:t>
+      </w:r>
+      <w:bookmarkEnd w:id="49"/>
+    </w:p>
+    <w:p>
+      <w:pPr>
+        <w:pStyle w:val="PSI-Normal"/>
+      </w:pPr>
+      <w:r>
+        <w:t>(</w:t>
+      </w:r>
+      <w:proofErr w:type="spellStart"/>
+      <w:r>
+        <w:t>Unified</w:t>
+      </w:r>
+      <w:proofErr w:type="spellEnd"/>
+      <w:r>
+        <w:t xml:space="preserve"> </w:t>
+      </w:r>
+      <w:proofErr w:type="spellStart"/>
+      <w:r>
+        <w:t>Modeling</w:t>
+      </w:r>
+      <w:proofErr w:type="spellEnd"/>
+      <w:r>
+        <w:t xml:space="preserve"> </w:t>
+      </w:r>
+      <w:proofErr w:type="spellStart"/>
+      <w:r>
+        <w:t>Language</w:t>
+      </w:r>
+      <w:proofErr w:type="spellEnd"/>
+      <w:r>
+        <w:t>). Lenguaje Unificado de Modelado.</w:t>
+      </w:r>
+    </w:p>
+    <w:p>
+      <w:pPr>
+        <w:pStyle w:val="PSI-Normal"/>
+      </w:pPr>
+    </w:p>
+    <w:p>
+      <w:pPr>
+        <w:pStyle w:val="PSI-Ttulo3"/>
+      </w:pPr>
+      <w:r>
+        <w:tab/>
+      </w:r>
+      <w:r>
+        <w:tab/>
+      </w:r>
+      <w:bookmarkStart w:id="50" w:name="_Toc49188516"/>
+      <w:r>
+        <w:t>UNPA</w:t>
+      </w:r>
+      <w:bookmarkEnd w:id="50"/>
+    </w:p>
+    <w:p>
+      <w:pPr>
+        <w:pStyle w:val="PSI-Normal"/>
+      </w:pPr>
+      <w:r>
+        <w:t>Universidad Nacional de la Patagonia Austral.</w:t>
+      </w:r>
+    </w:p>
+    <w:p>
+      <w:pPr>
+        <w:pStyle w:val="PSI-Normal"/>
+      </w:pPr>
+    </w:p>
+    <w:p>
+      <w:pPr>
+        <w:pStyle w:val="PSI-Normal"/>
+        <w:rPr>
+          <w:b/>
+          <w:u w:val="single"/>
+        </w:rPr>
+      </w:pPr>
+      <w:r>
+        <w:rPr>
+          <w:b/>
+          <w:u w:val="single"/>
+        </w:rPr>
+        <w:t>Listado preliminar de t</w:t>
+      </w:r>
+      <w:r>
+        <w:rPr>
+          <w:b/>
+          <w:u w:val="single"/>
+        </w:rPr>
+        <w:t>érminos</w:t>
+      </w:r>
+      <w:r>
+        <w:rPr>
+          <w:b/>
+          <w:u w:val="single"/>
+        </w:rPr>
+        <w:t xml:space="preserve"> a </w:t>
+      </w:r>
+      <w:r>
+        <w:rPr>
+          <w:b/>
+          <w:u w:val="single"/>
+        </w:rPr>
+        <w:t>d</w:t>
+      </w:r>
+      <w:r>
+        <w:rPr>
+          <w:b/>
+          <w:u w:val="single"/>
+        </w:rPr>
+        <w:t>efinir</w:t>
+      </w:r>
+      <w:r>
+        <w:rPr>
+          <w:b/>
+          <w:u w:val="single"/>
+        </w:rPr>
+        <w:t xml:space="preserve">: </w:t>
+      </w:r>
+    </w:p>
+    <w:p>
+      <w:pPr>
+        <w:pStyle w:val="PSI-Normal"/>
+      </w:pPr>
+      <w:r>
+        <w:t>Profesor</w:t>
+      </w:r>
+    </w:p>
+    <w:p>
+      <w:pPr>
+        <w:pStyle w:val="PSI-Normal"/>
+      </w:pPr>
+      <w:r>
+        <w:t>Profesor Responsable</w:t>
+      </w:r>
+    </w:p>
+    <w:p>
+      <w:pPr>
+        <w:pStyle w:val="PSI-Normal"/>
+      </w:pPr>
+      <w:r>
+        <w:t xml:space="preserve">Docente </w:t>
+      </w:r>
+    </w:p>
+    <w:p>
+      <w:pPr>
+        <w:pStyle w:val="PSI-Normal"/>
+      </w:pPr>
+      <w:r>
+        <w:t>No Docente</w:t>
+      </w:r>
+    </w:p>
+    <w:p>
+      <w:pPr>
+        <w:pStyle w:val="PSI-Normal"/>
+      </w:pPr>
+      <w:r>
+        <w:t>Comunidad Universitaria</w:t>
+      </w:r>
+    </w:p>
+    <w:p>
+      <w:pPr>
+        <w:pStyle w:val="PSI-Normal"/>
+      </w:pPr>
+      <w:r>
+        <w:t>Asignatura Correlativa</w:t>
+      </w:r>
+    </w:p>
+    <w:p>
+      <w:pPr>
+        <w:pStyle w:val="PSI-Normal"/>
+      </w:pPr>
+      <w:r>
+        <w:t>Asignatura Correlativa Precedente</w:t>
+      </w:r>
+    </w:p>
+    <w:p>
+      <w:pPr>
+        <w:pStyle w:val="PSI-Normal"/>
+      </w:pPr>
+      <w:r>
+        <w:t>Asignatura Correlativa Subsiguiente</w:t>
+      </w:r>
+    </w:p>
+    <w:p>
+      <w:pPr>
+        <w:pStyle w:val="PSI-Normal"/>
+      </w:pPr>
+      <w:r>
+        <w:t>Rol</w:t>
+      </w:r>
+    </w:p>
+    <w:p>
+      <w:pPr>
+        <w:pStyle w:val="PSI-Normal"/>
+      </w:pPr>
+      <w:r>
+        <w:lastRenderedPageBreak/>
+        <w:t>Permisos</w:t>
+      </w:r>
+    </w:p>
+    <w:p>
+      <w:pPr>
+        <w:pStyle w:val="PSI-Normal"/>
+      </w:pPr>
+      <w:r>
+        <w:t>Código del Plan</w:t>
+      </w:r>
+    </w:p>
+    <w:p>
+      <w:pPr>
+        <w:pStyle w:val="PSI-Normal"/>
+      </w:pPr>
+      <w:r>
+        <w:t>Revisión del Plan</w:t>
+      </w:r>
+    </w:p>
+    <w:p>
+      <w:pPr>
+        <w:pStyle w:val="PSI-Normal"/>
+      </w:pPr>
+      <w:r>
+        <w:t>Programa Vigente</w:t>
+      </w:r>
+    </w:p>
+    <w:p>
+      <w:pPr>
+        <w:pStyle w:val="PSI-Normal"/>
+      </w:pPr>
+      <w:r>
+        <w:t>Plan Vigente</w:t>
+      </w:r>
+    </w:p>
+    <w:p>
+      <w:pPr>
+        <w:pStyle w:val="PSI-Normal"/>
+      </w:pPr>
+      <w:r>
+        <w:t>Secretario Académico</w:t>
+      </w:r>
+    </w:p>
+    <w:p>
+      <w:pPr>
+        <w:pStyle w:val="PSI-Normal"/>
+      </w:pPr>
+      <w:r>
+        <w:t>Secretaría Académica</w:t>
+      </w:r>
+    </w:p>
+    <w:p>
+      <w:pPr>
+        <w:pStyle w:val="PSI-Normal"/>
+      </w:pPr>
+      <w:r>
+        <w:t>Administrador</w:t>
+      </w:r>
+    </w:p>
+    <w:p>
+      <w:pPr>
+        <w:pStyle w:val="PSI-Normal"/>
+      </w:pPr>
+      <w:r>
+        <w:t>Invitado</w:t>
+      </w:r>
+    </w:p>
+    <w:p>
+      <w:pPr>
+        <w:pStyle w:val="PSI-Normal"/>
+      </w:pPr>
+      <w:r>
+        <w:t>Director Departamento</w:t>
+      </w:r>
+    </w:p>
+    <w:p>
+      <w:pPr>
+        <w:pStyle w:val="PSI-Normal"/>
+      </w:pPr>
+      <w:r>
+        <w:t>Departamento</w:t>
+      </w:r>
+    </w:p>
+    <w:p>
+      <w:pPr>
+        <w:pStyle w:val="PSI-Normal"/>
+      </w:pPr>
+      <w:r>
+        <w:t>Proceso de Firmas</w:t>
+      </w:r>
+    </w:p>
+    <w:p>
+      <w:pPr>
+        <w:pStyle w:val="PSI-Normal"/>
+      </w:pPr>
+      <w:r>
+        <w:t>Año</w:t>
+      </w:r>
+    </w:p>
+    <w:p>
+      <w:pPr>
+        <w:pStyle w:val="PSI-Normal"/>
+      </w:pPr>
+      <w:r>
+        <w:t>Cuatrimestre</w:t>
+      </w:r>
+    </w:p>
+    <w:p>
+      <w:pPr>
+        <w:pStyle w:val="PSI-Normal"/>
+      </w:pPr>
+      <w:r>
+        <w:t xml:space="preserve">Código </w:t>
+      </w:r>
+    </w:p>
+    <w:p>
+      <w:pPr>
+        <w:pStyle w:val="PSI-Normal"/>
+      </w:pPr>
+      <w:r>
+        <w:t>Vigencia</w:t>
+      </w:r>
+    </w:p>
+    <w:p>
+      <w:pPr>
+        <w:pStyle w:val="PSI-Normal"/>
+      </w:pPr>
+      <w:r>
+        <w:t>Estado</w:t>
+      </w:r>
+      <w:r>
+        <w:t xml:space="preserve"> (</w:t>
+      </w:r>
+      <w:r>
+        <w:t xml:space="preserve">No Cargado, En Vigencia, Cargando, En Revisión, </w:t>
+      </w:r>
+      <w:r>
+        <w:t xml:space="preserve">Aprobado, </w:t>
+      </w:r>
+      <w:r>
+        <w:t>D</w:t>
+      </w:r>
+      <w:r>
+        <w:t>esaprobado)</w:t>
+      </w:r>
+    </w:p>
+    <w:p>
+      <w:pPr>
+        <w:pStyle w:val="PSI-Normal"/>
+      </w:pPr>
+      <w:r>
+        <w:t>Carga Masiva</w:t>
+      </w:r>
+    </w:p>
+    <w:p>
+      <w:pPr>
+        <w:pStyle w:val="PSI-Normal"/>
+      </w:pPr>
+      <w:r>
+        <w:t>Departamento (Sociales, exactas)</w:t>
+      </w:r>
+    </w:p>
+    <w:p>
+      <w:pPr>
+        <w:pStyle w:val="PSI-Normal"/>
+      </w:pPr>
+      <w:r>
+        <w:t>Horas semanales</w:t>
+      </w:r>
+    </w:p>
+    <w:p>
+      <w:pPr>
+        <w:pStyle w:val="PSI-Normal"/>
+      </w:pPr>
+      <w:r>
+        <w:t>Contenidos Mínimos</w:t>
+      </w:r>
+    </w:p>
+    <w:p>
+      <w:pPr>
+        <w:pStyle w:val="PSI-Normal"/>
+      </w:pPr>
+      <w:r>
+        <w:t>Requisito</w:t>
+      </w:r>
+    </w:p>
+    <w:p>
+      <w:pPr>
+        <w:pStyle w:val="PSI-Normal"/>
+      </w:pPr>
+      <w:r>
+        <w:t xml:space="preserve">Tipo </w:t>
+      </w:r>
+      <w:r>
+        <w:t xml:space="preserve">de </w:t>
+      </w:r>
+      <w:proofErr w:type="spellStart"/>
+      <w:r>
+        <w:t>Correlatividad</w:t>
+      </w:r>
+      <w:proofErr w:type="spellEnd"/>
+    </w:p>
+    <w:p>
+      <w:pPr>
+        <w:pStyle w:val="PSI-Normal"/>
+      </w:pPr>
+      <w:r>
+        <w:t>Régimen Cursada (Primer cuatrimestre, segundo cuatrimestre, anual)</w:t>
+      </w:r>
+    </w:p>
+    <w:p>
+      <w:pPr>
+        <w:pStyle w:val="PSI-Normal"/>
+      </w:pPr>
+      <w:r>
+        <w:t>Bibliografía</w:t>
+      </w:r>
+    </w:p>
+    <w:p>
+      <w:pPr>
+        <w:pStyle w:val="PSI-Normal"/>
+      </w:pPr>
+      <w:r>
+        <w:t>Bibliografía Obligatoria</w:t>
+      </w:r>
+    </w:p>
+    <w:p>
+      <w:pPr>
+        <w:pStyle w:val="PSI-Normal"/>
+      </w:pPr>
+      <w:r>
+        <w:t>Bibliografía Complementaria</w:t>
+      </w:r>
     </w:p>
     <w:sectPr>
       <w:headerReference w:type="default" r:id="rId13"/>
@@ -1650,7 +5507,7 @@
             <w:rFonts w:asciiTheme="majorHAnsi" w:hAnsiTheme="majorHAnsi" w:cstheme="majorHAnsi"/>
             <w:noProof/>
           </w:rPr>
-          <w:t>2</w:t>
+          <w:t>10</w:t>
         </w:r>
         <w:r>
           <w:rPr>
@@ -1687,7 +5544,7 @@
             <w:rFonts w:asciiTheme="majorHAnsi" w:hAnsiTheme="majorHAnsi" w:cstheme="majorHAnsi"/>
             <w:noProof/>
           </w:rPr>
-          <w:t>4</w:t>
+          <w:t>10</w:t>
         </w:r>
         <w:r>
           <w:rPr>
@@ -4180,7 +8037,7 @@
     <w:basedOn w:val="Normal"/>
     <w:autoRedefine/>
     <w:qFormat/>
-    <w:rsid w:val="009A3173"/>
+    <w:rsid w:val="008076C5"/>
     <w:pPr>
       <w:jc w:val="both"/>
     </w:pPr>
@@ -4232,6 +8089,24 @@
       <w:sz w:val="24"/>
       <w:szCs w:val="24"/>
       <w:lang w:eastAsia="es-ES"/>
+    </w:rPr>
+  </w:style>
+  <w:style w:type="paragraph" w:customStyle="1" w:styleId="Default">
+    <w:name w:val="Default"/>
+    <w:rsid w:val="00917B14"/>
+    <w:pPr>
+      <w:autoSpaceDE w:val="0"/>
+      <w:autoSpaceDN w:val="0"/>
+      <w:adjustRightInd w:val="0"/>
+      <w:spacing w:before="0" w:line="240" w:lineRule="auto"/>
+      <w:ind w:left="0" w:firstLine="0"/>
+    </w:pPr>
+    <w:rPr>
+      <w:rFonts w:ascii="Calibri" w:hAnsi="Calibri" w:cs="Calibri"/>
+      <w:color w:val="000000"/>
+      <w:sz w:val="24"/>
+      <w:szCs w:val="24"/>
+      <w:lang w:val="es-AR"/>
     </w:rPr>
   </w:style>
 </w:styles>
@@ -4544,7 +8419,7 @@
 </file>
 
 <file path=customXml/itemProps2.xml><?xml version="1.0" encoding="utf-8"?>
-<ds:datastoreItem xmlns:ds="http://schemas.openxmlformats.org/officeDocument/2006/customXml" ds:itemID="{141CD4B3-0F07-4738-AFD5-BF61B4DD86CC}">
+<ds:datastoreItem xmlns:ds="http://schemas.openxmlformats.org/officeDocument/2006/customXml" ds:itemID="{D957FD3F-68EF-4AE8-9257-C2A68D419EC0}">
   <ds:schemaRefs>
     <ds:schemaRef ds:uri="http://schemas.openxmlformats.org/officeDocument/2006/bibliography"/>
   </ds:schemaRefs>

</xml_diff>

<commit_message>
Se realizaron correciones sobre algunos conceptos del glosario.
</commit_message>
<xml_diff>
--- a/Manuales y Memoria/Glosario.docx
+++ b/Manuales y Memoria/Glosario.docx
@@ -1,6 +1,6 @@
 
 <file path=word/document.xml><?xml version="1.0" encoding="utf-8"?>
-<w:document xmlns:wpc="http://schemas.microsoft.com/office/word/2010/wordprocessingCanvas" xmlns:cx="http://schemas.microsoft.com/office/drawing/2014/chartex" xmlns:cx1="http://schemas.microsoft.com/office/drawing/2015/9/8/chartex" xmlns:cx2="http://schemas.microsoft.com/office/drawing/2015/10/21/chartex" xmlns:cx3="http://schemas.microsoft.com/office/drawing/2016/5/9/chartex" xmlns:cx4="http://schemas.microsoft.com/office/drawing/2016/5/10/chartex" xmlns:cx5="http://schemas.microsoft.com/office/drawing/2016/5/11/chartex" xmlns:cx6="http://schemas.microsoft.com/office/drawing/2016/5/12/chartex" xmlns:cx7="http://schemas.microsoft.com/office/drawing/2016/5/13/chartex" xmlns:cx8="http://schemas.microsoft.com/office/drawing/2016/5/14/chartex" xmlns:mc="http://schemas.openxmlformats.org/markup-compatibility/2006" xmlns:aink="http://schemas.microsoft.com/office/drawing/2016/ink" xmlns:am3d="http://schemas.microsoft.com/office/drawing/2017/model3d" xmlns:o="urn:schemas-microsoft-com:office:office" xmlns:r="http://schemas.openxmlformats.org/officeDocument/2006/relationships" xmlns:m="http://schemas.openxmlformats.org/officeDocument/2006/math" xmlns:v="urn:schemas-microsoft-com:vml" xmlns:wp14="http://schemas.microsoft.com/office/word/2010/wordprocessingDrawing" xmlns:wp="http://schemas.openxmlformats.org/drawingml/2006/wordprocessingDrawing" xmlns:w10="urn:schemas-microsoft-com:office:word" xmlns:w="http://schemas.openxmlformats.org/wordprocessingml/2006/main" xmlns:w14="http://schemas.microsoft.com/office/word/2010/wordml" xmlns:w15="http://schemas.microsoft.com/office/word/2012/wordml" xmlns:w16cex="http://schemas.microsoft.com/office/word/2018/wordml/cex" xmlns:w16cid="http://schemas.microsoft.com/office/word/2016/wordml/cid" xmlns:w16="http://schemas.microsoft.com/office/word/2018/wordml" xmlns:w16se="http://schemas.microsoft.com/office/word/2015/wordml/symex" xmlns:wpg="http://schemas.microsoft.com/office/word/2010/wordprocessingGroup" xmlns:wpi="http://schemas.microsoft.com/office/word/2010/wordprocessingInk" xmlns:wne="http://schemas.microsoft.com/office/word/2006/wordml" xmlns:wps="http://schemas.microsoft.com/office/word/2010/wordprocessingShape" mc:Ignorable="w14 w15 w16se w16cid w16 w16cex wp14">
+<w:document xmlns:wpc="http://schemas.microsoft.com/office/word/2010/wordprocessingCanvas" xmlns:cx="http://schemas.microsoft.com/office/drawing/2014/chartex" xmlns:cx1="http://schemas.microsoft.com/office/drawing/2015/9/8/chartex" xmlns:mc="http://schemas.openxmlformats.org/markup-compatibility/2006" xmlns:o="urn:schemas-microsoft-com:office:office" xmlns:r="http://schemas.openxmlformats.org/officeDocument/2006/relationships" xmlns:m="http://schemas.openxmlformats.org/officeDocument/2006/math" xmlns:v="urn:schemas-microsoft-com:vml" xmlns:wp14="http://schemas.microsoft.com/office/word/2010/wordprocessingDrawing" xmlns:wp="http://schemas.openxmlformats.org/drawingml/2006/wordprocessingDrawing" xmlns:w10="urn:schemas-microsoft-com:office:word" xmlns:w="http://schemas.openxmlformats.org/wordprocessingml/2006/main" xmlns:w14="http://schemas.microsoft.com/office/word/2010/wordml" xmlns:w15="http://schemas.microsoft.com/office/word/2012/wordml" xmlns:w16se="http://schemas.microsoft.com/office/word/2015/wordml/symex" xmlns:wpg="http://schemas.microsoft.com/office/word/2010/wordprocessingGroup" xmlns:wpi="http://schemas.microsoft.com/office/word/2010/wordprocessingInk" xmlns:wne="http://schemas.microsoft.com/office/word/2006/wordml" xmlns:wps="http://schemas.microsoft.com/office/word/2010/wordprocessingShape" mc:Ignorable="w14 w15 w16se wp14">
   <w:body>
     <w:sdt>
       <w:sdtPr>
@@ -207,17 +207,8 @@
                   <w:rFonts w:asciiTheme="majorHAnsi" w:hAnsiTheme="majorHAnsi"/>
                   <w:lang w:val="es-AR"/>
                 </w:rPr>
-                <w:t xml:space="preserve">VASPA </w:t>
+                <w:t>VASPA Team</w:t>
               </w:r>
-              <w:proofErr w:type="spellStart"/>
-              <w:r>
-                <w:rPr>
-                  <w:rFonts w:asciiTheme="majorHAnsi" w:hAnsiTheme="majorHAnsi"/>
-                  <w:lang w:val="es-AR"/>
-                </w:rPr>
-                <w:t>Team</w:t>
-              </w:r>
-              <w:proofErr w:type="spellEnd"/>
             </w:p>
           </w:sdtContent>
         </w:sdt>
@@ -242,17 +233,8 @@
                   <w:rFonts w:asciiTheme="majorHAnsi" w:hAnsiTheme="majorHAnsi"/>
                   <w:lang w:val="es-AR"/>
                 </w:rPr>
-                <w:t xml:space="preserve">Nicolás </w:t>
+                <w:t>Nicolás Sartini</w:t>
               </w:r>
-              <w:proofErr w:type="spellStart"/>
-              <w:r>
-                <w:rPr>
-                  <w:rFonts w:asciiTheme="majorHAnsi" w:hAnsiTheme="majorHAnsi"/>
-                  <w:lang w:val="es-AR"/>
-                </w:rPr>
-                <w:t>Sartini</w:t>
-              </w:r>
-              <w:proofErr w:type="spellEnd"/>
             </w:p>
           </w:sdtContent>
         </w:sdt>
@@ -6481,12 +6463,10 @@
         <w:tab/>
       </w:r>
       <w:bookmarkStart w:id="12" w:name="_Toc52487632"/>
-      <w:proofErr w:type="spellStart"/>
       <w:r>
         <w:t>AdeS</w:t>
       </w:r>
       <w:bookmarkEnd w:id="12"/>
-      <w:proofErr w:type="spellEnd"/>
     </w:p>
     <w:p>
       <w:pPr>
@@ -6984,7 +6964,25 @@
         <w:pStyle w:val="PSI-Normal"/>
       </w:pPr>
       <w:r>
-        <w:t xml:space="preserve">Es el proceso por el cual atraviesan cada uno de los programas de asignaturas luego de su presentación por parte del profesor responsable para que las partes correspondientes (Secretario Académico y Jefe de Departamento) avalen el programa mediante su firma, para que este sea subido al sistema. </w:t>
+        <w:t>Es el proceso por el cual atraviesan cada uno de los programas de asignaturas luego de su presentación por parte del profesor responsable para que las partes correspondientes (</w:t>
+      </w:r>
+      <w:r>
+        <w:t>Secretaria Académica</w:t>
+      </w:r>
+      <w:r>
+        <w:t xml:space="preserve"> y </w:t>
+      </w:r>
+      <w:r>
+        <w:t>Director</w:t>
+      </w:r>
+      <w:r>
+        <w:t xml:space="preserve"> de Departamento) avalen el programa mediante su firma, </w:t>
+      </w:r>
+      <w:r>
+        <w:t>con lo cual el programa tiene validez</w:t>
+      </w:r>
+      <w:r>
+        <w:t xml:space="preserve">. </w:t>
       </w:r>
     </w:p>
     <w:p>
@@ -7045,15 +7043,13 @@
         <w:t>C</w:t>
       </w:r>
       <w:r>
-        <w:t xml:space="preserve">onjunto de actores que participan en la universidad. Incluye docentes y </w:t>
-      </w:r>
-      <w:proofErr w:type="spellStart"/>
-      <w:r>
-        <w:t>nodocentes</w:t>
-      </w:r>
-      <w:proofErr w:type="spellEnd"/>
-      <w:r>
-        <w:t xml:space="preserve"> que estarán registrados en el </w:t>
+        <w:t>onjunto de actores que participan en la universidad. Incluye docentes y no</w:t>
+      </w:r>
+      <w:r>
+        <w:t xml:space="preserve"> </w:t>
+      </w:r>
+      <w:r>
+        <w:t xml:space="preserve">docentes que estarán registrados en el </w:t>
       </w:r>
       <w:r>
         <w:t>sistema,</w:t>
@@ -7133,7 +7129,13 @@
         <w:t>rcionado por la universidad</w:t>
       </w:r>
       <w:r>
-        <w:t xml:space="preserve"> que permite a los usuarios (profesores responsables) acceder al sistema.</w:t>
+        <w:t xml:space="preserve"> que permite a los usuarios (profesores responsables</w:t>
+      </w:r>
+      <w:r>
+        <w:t>, directores de departamentos y personal de secretaria académica</w:t>
+      </w:r>
+      <w:r>
+        <w:t>) acceder al sistema.</w:t>
       </w:r>
     </w:p>
     <w:p>
@@ -7161,6 +7163,8 @@
       <w:r>
         <w:t>Abreviatura utilizada en la documentación del sistema para referirse a un Caso de Uso (descripción de acción que puede realizarse en el sistema por uno o más actores)</w:t>
       </w:r>
+    </w:p>
+    <w:p>
       <w:r>
         <w:tab/>
       </w:r>
@@ -7199,14 +7203,11 @@
       <w:pPr>
         <w:pStyle w:val="PSI-Ttulo3"/>
       </w:pPr>
-      <w:r>
-        <w:tab/>
-      </w:r>
-      <w:r>
-        <w:tab/>
-      </w:r>
       <w:bookmarkStart w:id="32" w:name="_Toc52487652"/>
       <w:r>
+        <w:tab/>
+      </w:r>
+      <w:r>
         <w:t>Cuatrimestre</w:t>
       </w:r>
       <w:bookmarkEnd w:id="32"/>
@@ -7221,6 +7222,11 @@
     </w:p>
     <w:p>
       <w:pPr>
+        <w:pStyle w:val="PSI-Normal"/>
+      </w:pPr>
+    </w:p>
+    <w:p>
+      <w:pPr>
         <w:pStyle w:val="PSI-Ttulo2"/>
       </w:pPr>
       <w:bookmarkStart w:id="33" w:name="_Toc52487653"/>
@@ -7397,6 +7403,7 @@
         <w:pStyle w:val="PSI-Ttulo3"/>
       </w:pPr>
       <w:r>
+        <w:lastRenderedPageBreak/>
         <w:tab/>
       </w:r>
       <w:r>
@@ -7470,6 +7477,11 @@
     </w:p>
     <w:p>
       <w:pPr>
+        <w:pStyle w:val="PSI-Normal"/>
+      </w:pPr>
+    </w:p>
+    <w:p>
+      <w:pPr>
         <w:pStyle w:val="PSI-Ttulo2"/>
       </w:pPr>
       <w:bookmarkStart w:id="41" w:name="_Toc52487661"/>
@@ -7499,7 +7511,13 @@
         <w:pStyle w:val="PSI-Normal"/>
       </w:pPr>
       <w:r>
-        <w:t>Representan la sumatoria de la cantidad de horas teóricas y prácticas en las que se dicta una asignatura por semana.</w:t>
+        <w:t>Representan la sumatoria de la cantidad de horas teóricas y prácticas en las que se dicta una asignatura por semana</w:t>
+      </w:r>
+      <w:r>
+        <w:t>, esto se encuentra definido en el plan de estudio de la carrera</w:t>
+      </w:r>
+      <w:r>
+        <w:t>.</w:t>
       </w:r>
       <w:r>
         <w:t xml:space="preserve"> </w:t>
@@ -7541,7 +7559,13 @@
         <w:pStyle w:val="PSI-Normal"/>
       </w:pPr>
       <w:r>
-        <w:t>Informe claro y preciso, con información relevante, a partir del cual el Secretario Académico y/o el Jefe de Departamento pueden tener una visión detallada y general del estado de la disponibilidad de cada uno de los programas de asignaturas de la uni</w:t>
+        <w:t xml:space="preserve">Informe claro y preciso, con información relevante, a partir del cual el Secretario Académico y/o el </w:t>
+      </w:r>
+      <w:r>
+        <w:t>Director</w:t>
+      </w:r>
+      <w:r>
+        <w:t xml:space="preserve"> de Departamento pueden tener una visión detallada y general del estado de la disponibilidad de cada uno de los programas de asignaturas de la uni</w:t>
       </w:r>
       <w:r>
         <w:t>versidad</w:t>
@@ -7604,6 +7628,7 @@
       </w:pPr>
       <w:bookmarkStart w:id="46" w:name="_Toc52487666"/>
       <w:r>
+        <w:lastRenderedPageBreak/>
         <w:t>M</w:t>
       </w:r>
       <w:bookmarkEnd w:id="46"/>
@@ -7663,21 +7688,8 @@
       <w:pPr>
         <w:pStyle w:val="PSI-Normal"/>
       </w:pPr>
-      <w:proofErr w:type="spellStart"/>
-      <w:r>
-        <w:t>Model</w:t>
-      </w:r>
-      <w:proofErr w:type="spellEnd"/>
-      <w:r>
-        <w:t xml:space="preserve"> View </w:t>
-      </w:r>
-      <w:proofErr w:type="spellStart"/>
-      <w:r>
-        <w:t>Controller</w:t>
-      </w:r>
-      <w:proofErr w:type="spellEnd"/>
-      <w:r>
-        <w:t xml:space="preserve"> por sus siglas en ingles. Hace referencia a la arquitectura del sistema Modelo Vista Controlador.  </w:t>
+      <w:r>
+        <w:t xml:space="preserve">Model View Controller por sus siglas en ingles. Hace referencia a la arquitectura del sistema Modelo Vista Controlador.  </w:t>
       </w:r>
     </w:p>
     <w:p/>
@@ -7730,6 +7742,7 @@
         <w:t>Correo electrónico enviado a través del sistema a una cuenta institucional de un usuario registrado en el sistema.</w:t>
       </w:r>
     </w:p>
+    <w:p/>
     <w:p>
       <w:pPr>
         <w:pStyle w:val="PSI-Ttulo2"/>
@@ -7812,35 +7825,20 @@
         <w:tab/>
       </w:r>
       <w:bookmarkStart w:id="54" w:name="_Toc52487674"/>
-      <w:proofErr w:type="spellStart"/>
-      <w:r>
-        <w:t>Pdf</w:t>
+      <w:r>
+        <w:t>P</w:t>
       </w:r>
       <w:bookmarkEnd w:id="54"/>
-      <w:proofErr w:type="spellEnd"/>
+      <w:r>
+        <w:t>DF</w:t>
+      </w:r>
     </w:p>
     <w:p>
       <w:pPr>
         <w:pStyle w:val="PSI-Normal"/>
       </w:pPr>
       <w:r>
-        <w:t xml:space="preserve">Portable </w:t>
-      </w:r>
-      <w:proofErr w:type="spellStart"/>
-      <w:r>
-        <w:t>Document</w:t>
-      </w:r>
-      <w:proofErr w:type="spellEnd"/>
-      <w:r>
-        <w:t xml:space="preserve"> </w:t>
-      </w:r>
-      <w:proofErr w:type="spellStart"/>
-      <w:r>
-        <w:t>Format</w:t>
-      </w:r>
-      <w:proofErr w:type="spellEnd"/>
-      <w:r>
-        <w:t xml:space="preserve"> o Formato de Documento Portátil. Es un formato de almacenamiento para documentos digitales.</w:t>
+        <w:t>Portable Document Format o Formato de Documento Portátil. Es un formato de almacenamiento para documentos digitales.</w:t>
       </w:r>
       <w:r>
         <w:t xml:space="preserve"> Es muy utilizado en el sistema ya que en este formato se generan los programas cargados por los docentes</w:t>
@@ -7904,35 +7902,28 @@
       </w:r>
       <w:bookmarkStart w:id="56" w:name="_Toc52487676"/>
       <w:r>
-        <w:t xml:space="preserve">Personal </w:t>
-      </w:r>
-      <w:proofErr w:type="spellStart"/>
-      <w:r>
-        <w:t>No</w:t>
-      </w:r>
-      <w:r>
-        <w:t>d</w:t>
+        <w:t>Personal No</w:t>
+      </w:r>
+      <w:r>
+        <w:t xml:space="preserve"> D</w:t>
       </w:r>
       <w:r>
         <w:t>ocente</w:t>
       </w:r>
       <w:bookmarkEnd w:id="56"/>
-      <w:proofErr w:type="spellEnd"/>
     </w:p>
     <w:p>
       <w:pPr>
         <w:pStyle w:val="PSI-Normal"/>
       </w:pPr>
       <w:r>
-        <w:t xml:space="preserve">Incluye el personal de administración, limpieza, cocina, cuidadores y otros </w:t>
-      </w:r>
-      <w:proofErr w:type="spellStart"/>
-      <w:r>
-        <w:t>nodocentes</w:t>
-      </w:r>
-      <w:proofErr w:type="spellEnd"/>
-      <w:r>
-        <w:t xml:space="preserve"> que ejercen su actividad en la universidad.</w:t>
+        <w:t>Incluye el personal de administración, limpieza, cocina, cuidadores y otros no</w:t>
+      </w:r>
+      <w:r>
+        <w:t xml:space="preserve"> </w:t>
+      </w:r>
+      <w:r>
+        <w:t>docentes que ejercen su actividad en la universidad.</w:t>
       </w:r>
     </w:p>
     <w:p>
@@ -8100,7 +8091,10 @@
         <w:pStyle w:val="PSI-Normal"/>
       </w:pPr>
       <w:r>
-        <w:t>Es quien se dedica a la enseñanza de una asignatura y se encuentra a cargo de la misma.</w:t>
+        <w:t xml:space="preserve">Es quien se dedica a la enseñanza de una asignatura y se </w:t>
+      </w:r>
+      <w:r>
+        <w:t>encuentra a cargo de la misma, es el responsable de elaborar el programa de la asignatura en el marco del plan de estudio de la misma.</w:t>
       </w:r>
     </w:p>
     <w:p>
@@ -8144,7 +8138,13 @@
         <w:t>contrato académico</w:t>
       </w:r>
       <w:r>
-        <w:t xml:space="preserve"> entre la cátedra a cargo de una materia y el estudiante.</w:t>
+        <w:t xml:space="preserve"> entre </w:t>
+      </w:r>
+      <w:r>
+        <w:t>el profesor</w:t>
+      </w:r>
+      <w:r>
+        <w:t xml:space="preserve"> a cargo de una materia y el estudiante.</w:t>
       </w:r>
     </w:p>
     <w:p>
@@ -8152,6 +8152,7 @@
         <w:pStyle w:val="PSI-Normal"/>
       </w:pPr>
       <w:r>
+        <w:lastRenderedPageBreak/>
         <w:t xml:space="preserve">En él se especifican los docentes a cargo de los espacios de formación, los objetivos de la materia, el contenido de cada unidad, la bibliografía obligatoria y complementaria, modalidad de evaluación, etc. </w:t>
       </w:r>
     </w:p>
@@ -8184,7 +8185,13 @@
         <w:pStyle w:val="PSI-Normal"/>
       </w:pPr>
       <w:r>
-        <w:t>Programa de asignatura que ha pasado por el proceso de firmas y ha sido calificado positivamente por el Secretario Académico y el Jefe de Departamento correspondiente.</w:t>
+        <w:t xml:space="preserve">Programa de asignatura que ha pasado por el proceso de firmas y ha sido calificado positivamente por el Secretario Académico y el </w:t>
+      </w:r>
+      <w:r>
+        <w:t xml:space="preserve">Director </w:t>
+      </w:r>
+      <w:r>
+        <w:t>de Departamento correspondiente.</w:t>
       </w:r>
     </w:p>
     <w:p>
@@ -8219,7 +8226,13 @@
         <w:pStyle w:val="PSI-Normal"/>
       </w:pPr>
       <w:r>
-        <w:t>Programa de asignatura que ha pasado por el proceso de firmas y ha sido calificado negativamente por el Secretario Académico y/o el Jefe de Departamento correspondiente.</w:t>
+        <w:t xml:space="preserve">Programa de asignatura que ha pasado por el proceso de firmas y ha sido calificado negativamente por el Secretario Académico y/o el </w:t>
+      </w:r>
+      <w:r>
+        <w:t>Director</w:t>
+      </w:r>
+      <w:r>
+        <w:t xml:space="preserve"> de Departamento correspondiente.</w:t>
       </w:r>
     </w:p>
     <w:p>
@@ -8474,9 +8487,16 @@
         <w:pStyle w:val="PSI-Normal"/>
       </w:pPr>
       <w:r>
-        <w:lastRenderedPageBreak/>
-        <w:t>Entre las modificaciones se pueden mencionar: cambios de correlatividades, cambios en los contenidos mínimos, entre otras.</w:t>
-      </w:r>
+        <w:t>Entre las modificaciones se pueden mencionar: cambios de correlatividades, cambios en los contenidos mínimos</w:t>
+      </w:r>
+      <w:r>
+        <w:t xml:space="preserve"> de asignaturas</w:t>
+      </w:r>
+      <w:r>
+        <w:t>, entre otras.</w:t>
+      </w:r>
+      <w:bookmarkStart w:id="73" w:name="_GoBack"/>
+      <w:bookmarkEnd w:id="73"/>
     </w:p>
     <w:p>
       <w:pPr>
@@ -8493,11 +8513,11 @@
       <w:r>
         <w:tab/>
       </w:r>
-      <w:bookmarkStart w:id="73" w:name="_Toc52487693"/>
+      <w:bookmarkStart w:id="74" w:name="_Toc52487693"/>
       <w:r>
         <w:t>Rol</w:t>
       </w:r>
-      <w:bookmarkEnd w:id="73"/>
+      <w:bookmarkEnd w:id="74"/>
     </w:p>
     <w:p>
       <w:pPr>
@@ -8519,14 +8539,14 @@
           <w:rFonts w:eastAsia="DejaVu Sans"/>
         </w:rPr>
       </w:pPr>
-      <w:bookmarkStart w:id="74" w:name="_Toc52487694"/>
+      <w:bookmarkStart w:id="75" w:name="_Toc52487694"/>
       <w:r>
         <w:rPr>
           <w:rFonts w:eastAsia="DejaVu Sans"/>
         </w:rPr>
         <w:t>S</w:t>
       </w:r>
-      <w:bookmarkEnd w:id="74"/>
+      <w:bookmarkEnd w:id="75"/>
     </w:p>
     <w:p>
       <w:pPr>
@@ -8538,11 +8558,11 @@
       <w:r>
         <w:tab/>
       </w:r>
-      <w:bookmarkStart w:id="75" w:name="_Toc52487695"/>
+      <w:bookmarkStart w:id="76" w:name="_Toc52487695"/>
       <w:r>
         <w:t>SAD</w:t>
       </w:r>
-      <w:bookmarkEnd w:id="75"/>
+      <w:bookmarkEnd w:id="76"/>
     </w:p>
     <w:p>
       <w:pPr>
@@ -8551,29 +8571,8 @@
           <w:rFonts w:eastAsia="DejaVu Sans"/>
         </w:rPr>
       </w:pPr>
-      <w:proofErr w:type="spellStart"/>
-      <w:r>
-        <w:t>System</w:t>
-      </w:r>
-      <w:proofErr w:type="spellEnd"/>
-      <w:r>
-        <w:t xml:space="preserve"> </w:t>
-      </w:r>
-      <w:proofErr w:type="spellStart"/>
-      <w:r>
-        <w:t>Architecture</w:t>
-      </w:r>
-      <w:proofErr w:type="spellEnd"/>
-      <w:r>
-        <w:t xml:space="preserve"> </w:t>
-      </w:r>
-      <w:proofErr w:type="spellStart"/>
-      <w:r>
-        <w:t>Document</w:t>
-      </w:r>
-      <w:proofErr w:type="spellEnd"/>
-      <w:r>
-        <w:t xml:space="preserve"> por sus siglas en ingles. Hace referencia al Documento de Arquitectura del Sistema.</w:t>
+      <w:r>
+        <w:t>System Architecture Document por sus siglas en ingles. Hace referencia al Documento de Arquitectura del Sistema.</w:t>
       </w:r>
       <w:r>
         <w:t xml:space="preserve"> </w:t>
@@ -8600,11 +8599,11 @@
       <w:r>
         <w:tab/>
       </w:r>
-      <w:bookmarkStart w:id="76" w:name="_Toc52487696"/>
+      <w:bookmarkStart w:id="77" w:name="_Toc52487696"/>
       <w:r>
         <w:t>Secretaría Académica</w:t>
       </w:r>
-      <w:bookmarkEnd w:id="76"/>
+      <w:bookmarkEnd w:id="77"/>
     </w:p>
     <w:p>
       <w:pPr>
@@ -8632,7 +8631,7 @@
       <w:r>
         <w:tab/>
       </w:r>
-      <w:bookmarkStart w:id="77" w:name="_Toc52487697"/>
+      <w:bookmarkStart w:id="78" w:name="_Toc52487697"/>
       <w:r>
         <w:t>Secretari</w:t>
       </w:r>
@@ -8642,7 +8641,7 @@
       <w:r>
         <w:t xml:space="preserve"> Académico</w:t>
       </w:r>
-      <w:bookmarkEnd w:id="77"/>
+      <w:bookmarkEnd w:id="78"/>
     </w:p>
     <w:p>
       <w:pPr>
@@ -8673,34 +8672,18 @@
       <w:r>
         <w:tab/>
       </w:r>
-      <w:bookmarkStart w:id="78" w:name="_Toc52487698"/>
+      <w:bookmarkStart w:id="79" w:name="_Toc52487698"/>
       <w:r>
         <w:t>SQA</w:t>
       </w:r>
-      <w:bookmarkEnd w:id="78"/>
+      <w:bookmarkEnd w:id="79"/>
     </w:p>
     <w:p>
       <w:pPr>
         <w:pStyle w:val="PSI-Normal"/>
       </w:pPr>
       <w:r>
-        <w:t xml:space="preserve">Aseguramiento de la Calidad del Software (Software </w:t>
-      </w:r>
-      <w:proofErr w:type="spellStart"/>
-      <w:r>
-        <w:t>Quality</w:t>
-      </w:r>
-      <w:proofErr w:type="spellEnd"/>
-      <w:r>
-        <w:t xml:space="preserve"> </w:t>
-      </w:r>
-      <w:proofErr w:type="spellStart"/>
-      <w:r>
-        <w:t>Assurance</w:t>
-      </w:r>
-      <w:proofErr w:type="spellEnd"/>
-      <w:r>
-        <w:t>)</w:t>
+        <w:t>Aseguramiento de la Calidad del Software (Software Quality Assurance)</w:t>
       </w:r>
     </w:p>
     <w:p>
@@ -8726,14 +8709,14 @@
           <w:rFonts w:eastAsia="DejaVu Sans"/>
         </w:rPr>
       </w:pPr>
-      <w:bookmarkStart w:id="79" w:name="_Toc52487699"/>
+      <w:bookmarkStart w:id="80" w:name="_Toc52487699"/>
       <w:r>
         <w:rPr>
           <w:rFonts w:eastAsia="DejaVu Sans"/>
         </w:rPr>
         <w:t>T</w:t>
       </w:r>
-      <w:bookmarkEnd w:id="79"/>
+      <w:bookmarkEnd w:id="80"/>
     </w:p>
     <w:p>
       <w:pPr>
@@ -8745,11 +8728,11 @@
       <w:r>
         <w:tab/>
       </w:r>
-      <w:bookmarkStart w:id="80" w:name="_Toc52487700"/>
+      <w:bookmarkStart w:id="81" w:name="_Toc52487700"/>
       <w:r>
         <w:t>Tipo de Correlatividad</w:t>
       </w:r>
-      <w:bookmarkEnd w:id="80"/>
+      <w:bookmarkEnd w:id="81"/>
     </w:p>
     <w:p>
       <w:pPr>
@@ -8776,141 +8759,117 @@
           <w:rFonts w:eastAsia="DejaVu Sans"/>
         </w:rPr>
       </w:pPr>
-      <w:bookmarkStart w:id="81" w:name="_Toc52487701"/>
+      <w:bookmarkStart w:id="82" w:name="_Toc52487701"/>
       <w:r>
         <w:rPr>
           <w:rFonts w:eastAsia="DejaVu Sans"/>
         </w:rPr>
+        <w:t>U</w:t>
+      </w:r>
+      <w:bookmarkEnd w:id="82"/>
+    </w:p>
+    <w:p>
+      <w:pPr>
+        <w:pStyle w:val="PSI-Ttulo3"/>
+      </w:pPr>
+      <w:r>
+        <w:tab/>
+      </w:r>
+      <w:r>
+        <w:tab/>
+      </w:r>
+      <w:bookmarkStart w:id="83" w:name="_Toc52487702"/>
+      <w:r>
+        <w:t>UARG</w:t>
+      </w:r>
+      <w:bookmarkEnd w:id="83"/>
+    </w:p>
+    <w:p>
+      <w:pPr>
+        <w:pStyle w:val="PSI-Normal"/>
+      </w:pPr>
+      <w:r>
+        <w:t>Unidad Académica de Río Gallegos.</w:t>
+      </w:r>
+    </w:p>
+    <w:p>
+      <w:pPr>
+        <w:pStyle w:val="PSI-Ttulo3"/>
+      </w:pPr>
+      <w:r>
+        <w:tab/>
+      </w:r>
+      <w:r>
+        <w:tab/>
+      </w:r>
+    </w:p>
+    <w:p>
+      <w:pPr>
+        <w:pStyle w:val="PSI-Ttulo3"/>
+      </w:pPr>
+      <w:r>
+        <w:tab/>
+      </w:r>
+      <w:r>
+        <w:tab/>
+      </w:r>
+      <w:bookmarkStart w:id="84" w:name="_Toc52487703"/>
+      <w:r>
+        <w:t>Ubicación</w:t>
+      </w:r>
+      <w:bookmarkEnd w:id="84"/>
+    </w:p>
+    <w:p>
+      <w:r>
+        <w:t xml:space="preserve">Localización física del Programa en la universidad. </w:t>
+      </w:r>
+    </w:p>
+    <w:p/>
+    <w:p>
+      <w:pPr>
+        <w:pStyle w:val="PSI-Ttulo3"/>
+      </w:pPr>
+      <w:r>
+        <w:tab/>
+      </w:r>
+      <w:r>
+        <w:tab/>
+      </w:r>
+      <w:bookmarkStart w:id="85" w:name="_Toc52487704"/>
+      <w:r>
+        <w:t>UML</w:t>
+      </w:r>
+      <w:bookmarkEnd w:id="85"/>
+    </w:p>
+    <w:p>
+      <w:pPr>
+        <w:pStyle w:val="PSI-Normal"/>
+      </w:pPr>
+      <w:r>
+        <w:t>(Unified Modeling Language). Lenguaje Unificado de Modelado.</w:t>
+      </w:r>
+    </w:p>
+    <w:p>
+      <w:pPr>
+        <w:pStyle w:val="PSI-Normal"/>
+      </w:pPr>
+    </w:p>
+    <w:p>
+      <w:pPr>
+        <w:pStyle w:val="PSI-Ttulo3"/>
+      </w:pPr>
+      <w:r>
         <w:lastRenderedPageBreak/>
-        <w:t>U</w:t>
-      </w:r>
-      <w:bookmarkEnd w:id="81"/>
-    </w:p>
-    <w:p>
-      <w:pPr>
-        <w:pStyle w:val="PSI-Ttulo3"/>
-      </w:pPr>
-      <w:r>
-        <w:tab/>
-      </w:r>
-      <w:r>
-        <w:tab/>
-      </w:r>
-      <w:bookmarkStart w:id="82" w:name="_Toc52487702"/>
-      <w:r>
-        <w:t>UARG</w:t>
-      </w:r>
-      <w:bookmarkEnd w:id="82"/>
-    </w:p>
-    <w:p>
-      <w:pPr>
-        <w:pStyle w:val="PSI-Normal"/>
-      </w:pPr>
-      <w:r>
-        <w:t>Unidad Académica de Río Gallegos.</w:t>
-      </w:r>
-    </w:p>
-    <w:p>
-      <w:pPr>
-        <w:pStyle w:val="PSI-Ttulo3"/>
-      </w:pPr>
-      <w:r>
-        <w:tab/>
-      </w:r>
-      <w:r>
-        <w:tab/>
-      </w:r>
-    </w:p>
-    <w:p>
-      <w:pPr>
-        <w:pStyle w:val="PSI-Ttulo3"/>
-      </w:pPr>
-      <w:r>
-        <w:tab/>
-      </w:r>
-      <w:r>
-        <w:tab/>
-      </w:r>
-      <w:bookmarkStart w:id="83" w:name="_Toc52487703"/>
-      <w:r>
-        <w:t>Ubicación</w:t>
-      </w:r>
-      <w:bookmarkEnd w:id="83"/>
-    </w:p>
-    <w:p>
-      <w:r>
-        <w:t xml:space="preserve">Localización física del Programa en la universidad. </w:t>
-      </w:r>
-    </w:p>
-    <w:p/>
-    <w:p>
-      <w:pPr>
-        <w:pStyle w:val="PSI-Ttulo3"/>
-      </w:pPr>
-      <w:r>
-        <w:tab/>
-      </w:r>
-      <w:r>
-        <w:tab/>
-      </w:r>
-      <w:bookmarkStart w:id="84" w:name="_Toc52487704"/>
-      <w:r>
-        <w:t>UML</w:t>
-      </w:r>
-      <w:bookmarkEnd w:id="84"/>
-    </w:p>
-    <w:p>
-      <w:pPr>
-        <w:pStyle w:val="PSI-Normal"/>
-      </w:pPr>
-      <w:r>
-        <w:t>(</w:t>
-      </w:r>
-      <w:proofErr w:type="spellStart"/>
-      <w:r>
-        <w:t>Unified</w:t>
-      </w:r>
-      <w:proofErr w:type="spellEnd"/>
-      <w:r>
-        <w:t xml:space="preserve"> </w:t>
-      </w:r>
-      <w:proofErr w:type="spellStart"/>
-      <w:r>
-        <w:t>Modeling</w:t>
-      </w:r>
-      <w:proofErr w:type="spellEnd"/>
-      <w:r>
-        <w:t xml:space="preserve"> </w:t>
-      </w:r>
-      <w:proofErr w:type="spellStart"/>
-      <w:r>
-        <w:t>Language</w:t>
-      </w:r>
-      <w:proofErr w:type="spellEnd"/>
-      <w:r>
-        <w:t>). Lenguaje Unificado de Modelado.</w:t>
-      </w:r>
-    </w:p>
-    <w:p>
-      <w:pPr>
-        <w:pStyle w:val="PSI-Normal"/>
-      </w:pPr>
-    </w:p>
-    <w:p>
-      <w:pPr>
-        <w:pStyle w:val="PSI-Ttulo3"/>
-      </w:pPr>
-      <w:r>
-        <w:tab/>
-      </w:r>
-      <w:r>
-        <w:tab/>
-      </w:r>
-      <w:bookmarkStart w:id="85" w:name="_Toc52487705"/>
+        <w:tab/>
+      </w:r>
+      <w:r>
+        <w:tab/>
+      </w:r>
+      <w:bookmarkStart w:id="86" w:name="_Toc52487705"/>
       <w:r>
         <w:t>UNPA</w:t>
       </w:r>
-      <w:bookmarkEnd w:id="85"/>
+      <w:bookmarkEnd w:id="86"/>
     </w:p>
     <w:p>
       <w:pPr>
@@ -8937,14 +8896,14 @@
           <w:rFonts w:eastAsia="DejaVu Sans"/>
         </w:rPr>
       </w:pPr>
-      <w:bookmarkStart w:id="86" w:name="_Toc52487706"/>
+      <w:bookmarkStart w:id="87" w:name="_Toc52487706"/>
       <w:r>
         <w:rPr>
           <w:rFonts w:eastAsia="DejaVu Sans"/>
         </w:rPr>
         <w:t>V</w:t>
       </w:r>
-      <w:bookmarkEnd w:id="86"/>
+      <w:bookmarkEnd w:id="87"/>
     </w:p>
     <w:p>
       <w:pPr>
@@ -8956,11 +8915,11 @@
       <w:r>
         <w:tab/>
       </w:r>
-      <w:bookmarkStart w:id="87" w:name="_Toc52487707"/>
+      <w:bookmarkStart w:id="88" w:name="_Toc52487707"/>
       <w:r>
         <w:t>Vigencia</w:t>
       </w:r>
-      <w:bookmarkEnd w:id="87"/>
+      <w:bookmarkEnd w:id="88"/>
     </w:p>
     <w:p>
       <w:pPr>
@@ -8984,7 +8943,7 @@
 </file>
 
 <file path=word/endnotes.xml><?xml version="1.0" encoding="utf-8"?>
-<w:endnotes xmlns:wpc="http://schemas.microsoft.com/office/word/2010/wordprocessingCanvas" xmlns:cx="http://schemas.microsoft.com/office/drawing/2014/chartex" xmlns:cx1="http://schemas.microsoft.com/office/drawing/2015/9/8/chartex" xmlns:cx2="http://schemas.microsoft.com/office/drawing/2015/10/21/chartex" xmlns:cx3="http://schemas.microsoft.com/office/drawing/2016/5/9/chartex" xmlns:cx4="http://schemas.microsoft.com/office/drawing/2016/5/10/chartex" xmlns:cx5="http://schemas.microsoft.com/office/drawing/2016/5/11/chartex" xmlns:cx6="http://schemas.microsoft.com/office/drawing/2016/5/12/chartex" xmlns:cx7="http://schemas.microsoft.com/office/drawing/2016/5/13/chartex" xmlns:cx8="http://schemas.microsoft.com/office/drawing/2016/5/14/chartex" xmlns:mc="http://schemas.openxmlformats.org/markup-compatibility/2006" xmlns:aink="http://schemas.microsoft.com/office/drawing/2016/ink" xmlns:am3d="http://schemas.microsoft.com/office/drawing/2017/model3d" xmlns:o="urn:schemas-microsoft-com:office:office" xmlns:r="http://schemas.openxmlformats.org/officeDocument/2006/relationships" xmlns:m="http://schemas.openxmlformats.org/officeDocument/2006/math" xmlns:v="urn:schemas-microsoft-com:vml" xmlns:wp14="http://schemas.microsoft.com/office/word/2010/wordprocessingDrawing" xmlns:wp="http://schemas.openxmlformats.org/drawingml/2006/wordprocessingDrawing" xmlns:w10="urn:schemas-microsoft-com:office:word" xmlns:w="http://schemas.openxmlformats.org/wordprocessingml/2006/main" xmlns:w14="http://schemas.microsoft.com/office/word/2010/wordml" xmlns:w15="http://schemas.microsoft.com/office/word/2012/wordml" xmlns:w16cex="http://schemas.microsoft.com/office/word/2018/wordml/cex" xmlns:w16cid="http://schemas.microsoft.com/office/word/2016/wordml/cid" xmlns:w16="http://schemas.microsoft.com/office/word/2018/wordml" xmlns:w16se="http://schemas.microsoft.com/office/word/2015/wordml/symex" xmlns:wpg="http://schemas.microsoft.com/office/word/2010/wordprocessingGroup" xmlns:wpi="http://schemas.microsoft.com/office/word/2010/wordprocessingInk" xmlns:wne="http://schemas.microsoft.com/office/word/2006/wordml" xmlns:wps="http://schemas.microsoft.com/office/word/2010/wordprocessingShape" mc:Ignorable="w14 w15 w16se w16cid w16 w16cex wp14">
+<w:endnotes xmlns:wpc="http://schemas.microsoft.com/office/word/2010/wordprocessingCanvas" xmlns:cx="http://schemas.microsoft.com/office/drawing/2014/chartex" xmlns:cx1="http://schemas.microsoft.com/office/drawing/2015/9/8/chartex" xmlns:mc="http://schemas.openxmlformats.org/markup-compatibility/2006" xmlns:o="urn:schemas-microsoft-com:office:office" xmlns:r="http://schemas.openxmlformats.org/officeDocument/2006/relationships" xmlns:m="http://schemas.openxmlformats.org/officeDocument/2006/math" xmlns:v="urn:schemas-microsoft-com:vml" xmlns:wp14="http://schemas.microsoft.com/office/word/2010/wordprocessingDrawing" xmlns:wp="http://schemas.openxmlformats.org/drawingml/2006/wordprocessingDrawing" xmlns:w10="urn:schemas-microsoft-com:office:word" xmlns:w="http://schemas.openxmlformats.org/wordprocessingml/2006/main" xmlns:w14="http://schemas.microsoft.com/office/word/2010/wordml" xmlns:w15="http://schemas.microsoft.com/office/word/2012/wordml" xmlns:w16se="http://schemas.microsoft.com/office/word/2015/wordml/symex" xmlns:wpg="http://schemas.microsoft.com/office/word/2010/wordprocessingGroup" xmlns:wpi="http://schemas.microsoft.com/office/word/2010/wordprocessingInk" xmlns:wne="http://schemas.microsoft.com/office/word/2006/wordml" xmlns:wps="http://schemas.microsoft.com/office/word/2010/wordprocessingShape" mc:Ignorable="w14 w15 w16se wp14">
   <w:endnote w:type="separator" w:id="-1">
     <w:p>
       <w:pPr>
@@ -9011,7 +8970,7 @@
 </file>
 
 <file path=word/footer1.xml><?xml version="1.0" encoding="utf-8"?>
-<w:ftr xmlns:wpc="http://schemas.microsoft.com/office/word/2010/wordprocessingCanvas" xmlns:cx="http://schemas.microsoft.com/office/drawing/2014/chartex" xmlns:cx1="http://schemas.microsoft.com/office/drawing/2015/9/8/chartex" xmlns:cx2="http://schemas.microsoft.com/office/drawing/2015/10/21/chartex" xmlns:cx3="http://schemas.microsoft.com/office/drawing/2016/5/9/chartex" xmlns:cx4="http://schemas.microsoft.com/office/drawing/2016/5/10/chartex" xmlns:cx5="http://schemas.microsoft.com/office/drawing/2016/5/11/chartex" xmlns:cx6="http://schemas.microsoft.com/office/drawing/2016/5/12/chartex" xmlns:cx7="http://schemas.microsoft.com/office/drawing/2016/5/13/chartex" xmlns:cx8="http://schemas.microsoft.com/office/drawing/2016/5/14/chartex" xmlns:mc="http://schemas.openxmlformats.org/markup-compatibility/2006" xmlns:aink="http://schemas.microsoft.com/office/drawing/2016/ink" xmlns:am3d="http://schemas.microsoft.com/office/drawing/2017/model3d" xmlns:o="urn:schemas-microsoft-com:office:office" xmlns:r="http://schemas.openxmlformats.org/officeDocument/2006/relationships" xmlns:m="http://schemas.openxmlformats.org/officeDocument/2006/math" xmlns:v="urn:schemas-microsoft-com:vml" xmlns:wp14="http://schemas.microsoft.com/office/word/2010/wordprocessingDrawing" xmlns:wp="http://schemas.openxmlformats.org/drawingml/2006/wordprocessingDrawing" xmlns:w10="urn:schemas-microsoft-com:office:word" xmlns:w="http://schemas.openxmlformats.org/wordprocessingml/2006/main" xmlns:w14="http://schemas.microsoft.com/office/word/2010/wordml" xmlns:w15="http://schemas.microsoft.com/office/word/2012/wordml" xmlns:w16cex="http://schemas.microsoft.com/office/word/2018/wordml/cex" xmlns:w16cid="http://schemas.microsoft.com/office/word/2016/wordml/cid" xmlns:w16="http://schemas.microsoft.com/office/word/2018/wordml" xmlns:w16se="http://schemas.microsoft.com/office/word/2015/wordml/symex" xmlns:wpg="http://schemas.microsoft.com/office/word/2010/wordprocessingGroup" xmlns:wpi="http://schemas.microsoft.com/office/word/2010/wordprocessingInk" xmlns:wne="http://schemas.microsoft.com/office/word/2006/wordml" xmlns:wps="http://schemas.microsoft.com/office/word/2010/wordprocessingShape" mc:Ignorable="w14 w15 w16se w16cid w16 w16cex wp14">
+<w:ftr xmlns:wpc="http://schemas.microsoft.com/office/word/2010/wordprocessingCanvas" xmlns:cx="http://schemas.microsoft.com/office/drawing/2014/chartex" xmlns:cx1="http://schemas.microsoft.com/office/drawing/2015/9/8/chartex" xmlns:mc="http://schemas.openxmlformats.org/markup-compatibility/2006" xmlns:o="urn:schemas-microsoft-com:office:office" xmlns:r="http://schemas.openxmlformats.org/officeDocument/2006/relationships" xmlns:m="http://schemas.openxmlformats.org/officeDocument/2006/math" xmlns:v="urn:schemas-microsoft-com:vml" xmlns:wp14="http://schemas.microsoft.com/office/word/2010/wordprocessingDrawing" xmlns:wp="http://schemas.openxmlformats.org/drawingml/2006/wordprocessingDrawing" xmlns:w10="urn:schemas-microsoft-com:office:word" xmlns:w="http://schemas.openxmlformats.org/wordprocessingml/2006/main" xmlns:w14="http://schemas.microsoft.com/office/word/2010/wordml" xmlns:w15="http://schemas.microsoft.com/office/word/2012/wordml" xmlns:w16se="http://schemas.microsoft.com/office/word/2015/wordml/symex" xmlns:wpg="http://schemas.microsoft.com/office/word/2010/wordprocessingGroup" xmlns:wpi="http://schemas.microsoft.com/office/word/2010/wordprocessingInk" xmlns:wne="http://schemas.microsoft.com/office/word/2006/wordml" xmlns:wps="http://schemas.microsoft.com/office/word/2010/wordprocessingShape" mc:Ignorable="w14 w15 w16se wp14">
   <w:p>
     <w:pPr>
       <w:tabs>
@@ -9031,16 +8990,8 @@
           <w:rPr>
             <w:lang w:val="es-AR"/>
           </w:rPr>
-          <w:t xml:space="preserve">VASPA </w:t>
+          <w:t>VASPA Team</w:t>
         </w:r>
-        <w:proofErr w:type="spellStart"/>
-        <w:r>
-          <w:rPr>
-            <w:lang w:val="es-AR"/>
-          </w:rPr>
-          <w:t>Team</w:t>
-        </w:r>
-        <w:proofErr w:type="spellEnd"/>
       </w:sdtContent>
     </w:sdt>
     <w:r>
@@ -9122,7 +9073,7 @@
             <w:rFonts w:asciiTheme="majorHAnsi" w:hAnsiTheme="majorHAnsi" w:cstheme="majorHAnsi"/>
             <w:noProof/>
           </w:rPr>
-          <w:t>3</w:t>
+          <w:t>14</w:t>
         </w:r>
         <w:r>
           <w:rPr>
@@ -9159,7 +9110,7 @@
             <w:rFonts w:asciiTheme="majorHAnsi" w:hAnsiTheme="majorHAnsi" w:cstheme="majorHAnsi"/>
             <w:noProof/>
           </w:rPr>
-          <w:t>14</w:t>
+          <w:t>16</w:t>
         </w:r>
         <w:r>
           <w:rPr>
@@ -9210,7 +9161,7 @@
 </file>
 
 <file path=word/footnotes.xml><?xml version="1.0" encoding="utf-8"?>
-<w:footnotes xmlns:wpc="http://schemas.microsoft.com/office/word/2010/wordprocessingCanvas" xmlns:cx="http://schemas.microsoft.com/office/drawing/2014/chartex" xmlns:cx1="http://schemas.microsoft.com/office/drawing/2015/9/8/chartex" xmlns:cx2="http://schemas.microsoft.com/office/drawing/2015/10/21/chartex" xmlns:cx3="http://schemas.microsoft.com/office/drawing/2016/5/9/chartex" xmlns:cx4="http://schemas.microsoft.com/office/drawing/2016/5/10/chartex" xmlns:cx5="http://schemas.microsoft.com/office/drawing/2016/5/11/chartex" xmlns:cx6="http://schemas.microsoft.com/office/drawing/2016/5/12/chartex" xmlns:cx7="http://schemas.microsoft.com/office/drawing/2016/5/13/chartex" xmlns:cx8="http://schemas.microsoft.com/office/drawing/2016/5/14/chartex" xmlns:mc="http://schemas.openxmlformats.org/markup-compatibility/2006" xmlns:aink="http://schemas.microsoft.com/office/drawing/2016/ink" xmlns:am3d="http://schemas.microsoft.com/office/drawing/2017/model3d" xmlns:o="urn:schemas-microsoft-com:office:office" xmlns:r="http://schemas.openxmlformats.org/officeDocument/2006/relationships" xmlns:m="http://schemas.openxmlformats.org/officeDocument/2006/math" xmlns:v="urn:schemas-microsoft-com:vml" xmlns:wp14="http://schemas.microsoft.com/office/word/2010/wordprocessingDrawing" xmlns:wp="http://schemas.openxmlformats.org/drawingml/2006/wordprocessingDrawing" xmlns:w10="urn:schemas-microsoft-com:office:word" xmlns:w="http://schemas.openxmlformats.org/wordprocessingml/2006/main" xmlns:w14="http://schemas.microsoft.com/office/word/2010/wordml" xmlns:w15="http://schemas.microsoft.com/office/word/2012/wordml" xmlns:w16cex="http://schemas.microsoft.com/office/word/2018/wordml/cex" xmlns:w16cid="http://schemas.microsoft.com/office/word/2016/wordml/cid" xmlns:w16="http://schemas.microsoft.com/office/word/2018/wordml" xmlns:w16se="http://schemas.microsoft.com/office/word/2015/wordml/symex" xmlns:wpg="http://schemas.microsoft.com/office/word/2010/wordprocessingGroup" xmlns:wpi="http://schemas.microsoft.com/office/word/2010/wordprocessingInk" xmlns:wne="http://schemas.microsoft.com/office/word/2006/wordml" xmlns:wps="http://schemas.microsoft.com/office/word/2010/wordprocessingShape" mc:Ignorable="w14 w15 w16se w16cid w16 w16cex wp14">
+<w:footnotes xmlns:wpc="http://schemas.microsoft.com/office/word/2010/wordprocessingCanvas" xmlns:cx="http://schemas.microsoft.com/office/drawing/2014/chartex" xmlns:cx1="http://schemas.microsoft.com/office/drawing/2015/9/8/chartex" xmlns:mc="http://schemas.openxmlformats.org/markup-compatibility/2006" xmlns:o="urn:schemas-microsoft-com:office:office" xmlns:r="http://schemas.openxmlformats.org/officeDocument/2006/relationships" xmlns:m="http://schemas.openxmlformats.org/officeDocument/2006/math" xmlns:v="urn:schemas-microsoft-com:vml" xmlns:wp14="http://schemas.microsoft.com/office/word/2010/wordprocessingDrawing" xmlns:wp="http://schemas.openxmlformats.org/drawingml/2006/wordprocessingDrawing" xmlns:w10="urn:schemas-microsoft-com:office:word" xmlns:w="http://schemas.openxmlformats.org/wordprocessingml/2006/main" xmlns:w14="http://schemas.microsoft.com/office/word/2010/wordml" xmlns:w15="http://schemas.microsoft.com/office/word/2012/wordml" xmlns:w16se="http://schemas.microsoft.com/office/word/2015/wordml/symex" xmlns:wpg="http://schemas.microsoft.com/office/word/2010/wordprocessingGroup" xmlns:wpi="http://schemas.microsoft.com/office/word/2010/wordprocessingInk" xmlns:wne="http://schemas.microsoft.com/office/word/2006/wordml" xmlns:wps="http://schemas.microsoft.com/office/word/2010/wordprocessingShape" mc:Ignorable="w14 w15 w16se wp14">
   <w:footnote w:type="separator" w:id="-1">
     <w:p>
       <w:pPr>
@@ -9237,7 +9188,7 @@
 </file>
 
 <file path=word/header1.xml><?xml version="1.0" encoding="utf-8"?>
-<w:hdr xmlns:wpc="http://schemas.microsoft.com/office/word/2010/wordprocessingCanvas" xmlns:cx="http://schemas.microsoft.com/office/drawing/2014/chartex" xmlns:cx1="http://schemas.microsoft.com/office/drawing/2015/9/8/chartex" xmlns:cx2="http://schemas.microsoft.com/office/drawing/2015/10/21/chartex" xmlns:cx3="http://schemas.microsoft.com/office/drawing/2016/5/9/chartex" xmlns:cx4="http://schemas.microsoft.com/office/drawing/2016/5/10/chartex" xmlns:cx5="http://schemas.microsoft.com/office/drawing/2016/5/11/chartex" xmlns:cx6="http://schemas.microsoft.com/office/drawing/2016/5/12/chartex" xmlns:cx7="http://schemas.microsoft.com/office/drawing/2016/5/13/chartex" xmlns:cx8="http://schemas.microsoft.com/office/drawing/2016/5/14/chartex" xmlns:mc="http://schemas.openxmlformats.org/markup-compatibility/2006" xmlns:aink="http://schemas.microsoft.com/office/drawing/2016/ink" xmlns:am3d="http://schemas.microsoft.com/office/drawing/2017/model3d" xmlns:o="urn:schemas-microsoft-com:office:office" xmlns:r="http://schemas.openxmlformats.org/officeDocument/2006/relationships" xmlns:m="http://schemas.openxmlformats.org/officeDocument/2006/math" xmlns:v="urn:schemas-microsoft-com:vml" xmlns:wp14="http://schemas.microsoft.com/office/word/2010/wordprocessingDrawing" xmlns:wp="http://schemas.openxmlformats.org/drawingml/2006/wordprocessingDrawing" xmlns:w10="urn:schemas-microsoft-com:office:word" xmlns:w="http://schemas.openxmlformats.org/wordprocessingml/2006/main" xmlns:w14="http://schemas.microsoft.com/office/word/2010/wordml" xmlns:w15="http://schemas.microsoft.com/office/word/2012/wordml" xmlns:w16cex="http://schemas.microsoft.com/office/word/2018/wordml/cex" xmlns:w16cid="http://schemas.microsoft.com/office/word/2016/wordml/cid" xmlns:w16="http://schemas.microsoft.com/office/word/2018/wordml" xmlns:w16se="http://schemas.microsoft.com/office/word/2015/wordml/symex" xmlns:wpg="http://schemas.microsoft.com/office/word/2010/wordprocessingGroup" xmlns:wpi="http://schemas.microsoft.com/office/word/2010/wordprocessingInk" xmlns:wne="http://schemas.microsoft.com/office/word/2006/wordml" xmlns:wps="http://schemas.microsoft.com/office/word/2010/wordprocessingShape" mc:Ignorable="w14 w15 w16se w16cid w16 w16cex wp14">
+<w:hdr xmlns:wpc="http://schemas.microsoft.com/office/word/2010/wordprocessingCanvas" xmlns:cx="http://schemas.microsoft.com/office/drawing/2014/chartex" xmlns:cx1="http://schemas.microsoft.com/office/drawing/2015/9/8/chartex" xmlns:mc="http://schemas.openxmlformats.org/markup-compatibility/2006" xmlns:o="urn:schemas-microsoft-com:office:office" xmlns:r="http://schemas.openxmlformats.org/officeDocument/2006/relationships" xmlns:m="http://schemas.openxmlformats.org/officeDocument/2006/math" xmlns:v="urn:schemas-microsoft-com:vml" xmlns:wp14="http://schemas.microsoft.com/office/word/2010/wordprocessingDrawing" xmlns:wp="http://schemas.openxmlformats.org/drawingml/2006/wordprocessingDrawing" xmlns:w10="urn:schemas-microsoft-com:office:word" xmlns:w="http://schemas.openxmlformats.org/wordprocessingml/2006/main" xmlns:w14="http://schemas.microsoft.com/office/word/2010/wordml" xmlns:w15="http://schemas.microsoft.com/office/word/2012/wordml" xmlns:w16se="http://schemas.microsoft.com/office/word/2015/wordml/symex" xmlns:wpg="http://schemas.microsoft.com/office/word/2010/wordprocessingGroup" xmlns:wpi="http://schemas.microsoft.com/office/word/2010/wordprocessingInk" xmlns:wne="http://schemas.microsoft.com/office/word/2006/wordml" xmlns:wps="http://schemas.microsoft.com/office/word/2010/wordprocessingShape" mc:Ignorable="w14 w15 w16se wp14">
   <w:sdt>
     <w:sdtPr>
       <w:rPr>
@@ -9463,7 +9414,7 @@
 </file>
 
 <file path=word/numbering.xml><?xml version="1.0" encoding="utf-8"?>
-<w:numbering xmlns:wpc="http://schemas.microsoft.com/office/word/2010/wordprocessingCanvas" xmlns:cx="http://schemas.microsoft.com/office/drawing/2014/chartex" xmlns:cx1="http://schemas.microsoft.com/office/drawing/2015/9/8/chartex" xmlns:cx2="http://schemas.microsoft.com/office/drawing/2015/10/21/chartex" xmlns:cx3="http://schemas.microsoft.com/office/drawing/2016/5/9/chartex" xmlns:cx4="http://schemas.microsoft.com/office/drawing/2016/5/10/chartex" xmlns:cx5="http://schemas.microsoft.com/office/drawing/2016/5/11/chartex" xmlns:cx6="http://schemas.microsoft.com/office/drawing/2016/5/12/chartex" xmlns:cx7="http://schemas.microsoft.com/office/drawing/2016/5/13/chartex" xmlns:cx8="http://schemas.microsoft.com/office/drawing/2016/5/14/chartex" xmlns:mc="http://schemas.openxmlformats.org/markup-compatibility/2006" xmlns:aink="http://schemas.microsoft.com/office/drawing/2016/ink" xmlns:am3d="http://schemas.microsoft.com/office/drawing/2017/model3d" xmlns:o="urn:schemas-microsoft-com:office:office" xmlns:r="http://schemas.openxmlformats.org/officeDocument/2006/relationships" xmlns:m="http://schemas.openxmlformats.org/officeDocument/2006/math" xmlns:v="urn:schemas-microsoft-com:vml" xmlns:wp14="http://schemas.microsoft.com/office/word/2010/wordprocessingDrawing" xmlns:wp="http://schemas.openxmlformats.org/drawingml/2006/wordprocessingDrawing" xmlns:w10="urn:schemas-microsoft-com:office:word" xmlns:w="http://schemas.openxmlformats.org/wordprocessingml/2006/main" xmlns:w14="http://schemas.microsoft.com/office/word/2010/wordml" xmlns:w15="http://schemas.microsoft.com/office/word/2012/wordml" xmlns:w16cex="http://schemas.microsoft.com/office/word/2018/wordml/cex" xmlns:w16cid="http://schemas.microsoft.com/office/word/2016/wordml/cid" xmlns:w16="http://schemas.microsoft.com/office/word/2018/wordml" xmlns:w16se="http://schemas.microsoft.com/office/word/2015/wordml/symex" xmlns:wpg="http://schemas.microsoft.com/office/word/2010/wordprocessingGroup" xmlns:wpi="http://schemas.microsoft.com/office/word/2010/wordprocessingInk" xmlns:wne="http://schemas.microsoft.com/office/word/2006/wordml" xmlns:wps="http://schemas.microsoft.com/office/word/2010/wordprocessingShape" mc:Ignorable="w14 w15 w16se w16cid w16 w16cex wp14">
+<w:numbering xmlns:wpc="http://schemas.microsoft.com/office/word/2010/wordprocessingCanvas" xmlns:cx="http://schemas.microsoft.com/office/drawing/2014/chartex" xmlns:cx1="http://schemas.microsoft.com/office/drawing/2015/9/8/chartex" xmlns:mc="http://schemas.openxmlformats.org/markup-compatibility/2006" xmlns:o="urn:schemas-microsoft-com:office:office" xmlns:r="http://schemas.openxmlformats.org/officeDocument/2006/relationships" xmlns:m="http://schemas.openxmlformats.org/officeDocument/2006/math" xmlns:v="urn:schemas-microsoft-com:vml" xmlns:wp14="http://schemas.microsoft.com/office/word/2010/wordprocessingDrawing" xmlns:wp="http://schemas.openxmlformats.org/drawingml/2006/wordprocessingDrawing" xmlns:w10="urn:schemas-microsoft-com:office:word" xmlns:w="http://schemas.openxmlformats.org/wordprocessingml/2006/main" xmlns:w14="http://schemas.microsoft.com/office/word/2010/wordml" xmlns:w15="http://schemas.microsoft.com/office/word/2012/wordml" xmlns:w16se="http://schemas.microsoft.com/office/word/2015/wordml/symex" xmlns:wpg="http://schemas.microsoft.com/office/word/2010/wordprocessingGroup" xmlns:wpi="http://schemas.microsoft.com/office/word/2010/wordprocessingInk" xmlns:wne="http://schemas.microsoft.com/office/word/2006/wordml" xmlns:wps="http://schemas.microsoft.com/office/word/2010/wordprocessingShape" mc:Ignorable="w14 w15 w16se wp14">
   <w:abstractNum w:abstractNumId="0" w15:restartNumberingAfterBreak="0">
     <w:nsid w:val="00000003"/>
     <w:multiLevelType w:val="multilevel"/>
@@ -10905,7 +10856,7 @@
 </file>
 
 <file path=word/styles.xml><?xml version="1.0" encoding="utf-8"?>
-<w:styles xmlns:mc="http://schemas.openxmlformats.org/markup-compatibility/2006" xmlns:r="http://schemas.openxmlformats.org/officeDocument/2006/relationships" xmlns:w="http://schemas.openxmlformats.org/wordprocessingml/2006/main" xmlns:w14="http://schemas.microsoft.com/office/word/2010/wordml" xmlns:w15="http://schemas.microsoft.com/office/word/2012/wordml" xmlns:w16cex="http://schemas.microsoft.com/office/word/2018/wordml/cex" xmlns:w16cid="http://schemas.microsoft.com/office/word/2016/wordml/cid" xmlns:w16="http://schemas.microsoft.com/office/word/2018/wordml" xmlns:w16se="http://schemas.microsoft.com/office/word/2015/wordml/symex" mc:Ignorable="w14 w15 w16se w16cid w16 w16cex">
+<w:styles xmlns:mc="http://schemas.openxmlformats.org/markup-compatibility/2006" xmlns:r="http://schemas.openxmlformats.org/officeDocument/2006/relationships" xmlns:w="http://schemas.openxmlformats.org/wordprocessingml/2006/main" xmlns:w14="http://schemas.microsoft.com/office/word/2010/wordml" xmlns:w15="http://schemas.microsoft.com/office/word/2012/wordml" xmlns:w16se="http://schemas.microsoft.com/office/word/2015/wordml/symex" mc:Ignorable="w14 w15 w16se">
   <w:docDefaults>
     <w:rPrDefault>
       <w:rPr>
@@ -10922,7 +10873,7 @@
       </w:pPr>
     </w:pPrDefault>
   </w:docDefaults>
-  <w:latentStyles w:defLockedState="0" w:defUIPriority="99" w:defSemiHidden="0" w:defUnhideWhenUsed="0" w:defQFormat="0" w:count="376">
+  <w:latentStyles w:defLockedState="0" w:defUIPriority="99" w:defSemiHidden="0" w:defUnhideWhenUsed="0" w:defQFormat="0" w:count="371">
     <w:lsdException w:name="Normal" w:uiPriority="0" w:qFormat="1"/>
     <w:lsdException w:name="heading 1" w:uiPriority="0" w:qFormat="1"/>
     <w:lsdException w:name="heading 2" w:semiHidden="1" w:uiPriority="0" w:unhideWhenUsed="1" w:qFormat="1"/>
@@ -11294,11 +11245,6 @@
     <w:lsdException w:name="List Table 5 Dark Accent 6" w:uiPriority="50"/>
     <w:lsdException w:name="List Table 6 Colorful Accent 6" w:uiPriority="51"/>
     <w:lsdException w:name="List Table 7 Colorful Accent 6" w:uiPriority="52"/>
-    <w:lsdException w:name="Mention" w:semiHidden="1" w:unhideWhenUsed="1"/>
-    <w:lsdException w:name="Smart Hyperlink" w:semiHidden="1" w:unhideWhenUsed="1"/>
-    <w:lsdException w:name="Hashtag" w:semiHidden="1" w:unhideWhenUsed="1"/>
-    <w:lsdException w:name="Unresolved Mention" w:semiHidden="1" w:unhideWhenUsed="1"/>
-    <w:lsdException w:name="Smart Link" w:semiHidden="1" w:unhideWhenUsed="1"/>
   </w:latentStyles>
   <w:style w:type="paragraph" w:default="1" w:styleId="Normal">
     <w:name w:val="Normal"/>
@@ -12389,7 +12335,7 @@
 </file>
 
 <file path=customXml/itemProps2.xml><?xml version="1.0" encoding="utf-8"?>
-<ds:datastoreItem xmlns:ds="http://schemas.openxmlformats.org/officeDocument/2006/customXml" ds:itemID="{C165C9B8-A4C9-4B55-BEF1-62E467446F54}">
+<ds:datastoreItem xmlns:ds="http://schemas.openxmlformats.org/officeDocument/2006/customXml" ds:itemID="{CBF54C95-C5C8-423F-AD67-9A60D7ED5E4D}">
   <ds:schemaRefs>
     <ds:schemaRef ds:uri="http://schemas.openxmlformats.org/officeDocument/2006/bibliography"/>
   </ds:schemaRefs>

</xml_diff>